<commit_message>
Updated: quick fix for lessons 2025-03-11 8-11
</commit_message>
<xml_diff>
--- a/deployment-instructions/csc_instructions_rahti_postgres.docx
+++ b/deployment-instructions/csc_instructions_rahti_postgres.docx
@@ -15,25 +15,7 @@
           <w:szCs w:val="24"/>
           <w:lang w:val="en-US"/>
         </w:rPr>
-        <w:t xml:space="preserve">Deployment: Spring Boot application with </w:t>
-      </w:r>
-      <w:proofErr w:type="spellStart"/>
-      <w:r>
-        <w:rPr>
-          <w:sz w:val="32"/>
-          <w:szCs w:val="24"/>
-          <w:lang w:val="en-US"/>
-        </w:rPr>
-        <w:t>Postgresql</w:t>
-      </w:r>
-      <w:proofErr w:type="spellEnd"/>
-      <w:r>
-        <w:rPr>
-          <w:sz w:val="32"/>
-          <w:szCs w:val="24"/>
-          <w:lang w:val="en-US"/>
-        </w:rPr>
-        <w:t xml:space="preserve"> database</w:t>
+        <w:t>Deployment: Spring Boot application with Postgresql database</w:t>
       </w:r>
     </w:p>
     <w:p>
@@ -70,24 +52,6 @@
     </w:p>
     <w:p>
       <w:pPr>
-        <w:rPr>
-          <w:lang w:val="en-US"/>
-        </w:rPr>
-      </w:pPr>
-      <w:r>
-        <w:rPr>
-          <w:lang w:val="en-US"/>
-        </w:rPr>
-        <w:t>Create</w:t>
-      </w:r>
-      <w:r>
-        <w:rPr>
-          <w:lang w:val="en-US"/>
-        </w:rPr>
-        <w:t xml:space="preserve"> a file named </w:t>
-      </w:r>
-      <w:proofErr w:type="spellStart"/>
-      <w:r>
         <w:rPr>
           <w:rFonts w:ascii="Lucida Console" w:hAnsi="Lucida Console"/>
           <w:b/>
@@ -96,14 +60,24 @@
           <w:shd w:val="clear" w:color="auto" w:fill="FFFFFF" w:themeFill="background1"/>
           <w:lang w:val="en-US"/>
         </w:rPr>
-        <w:t>Dockerfile</w:t>
-      </w:r>
-      <w:proofErr w:type="spellEnd"/>
-      <w:r>
-        <w:rPr>
-          <w:lang w:val="en-US"/>
-        </w:rPr>
-        <w:t xml:space="preserve"> (no file extension) in your coding project’s root.</w:t>
+      </w:pPr>
+      <w:r>
+        <w:rPr>
+          <w:lang w:val="en-US"/>
+        </w:rPr>
+        <w:t xml:space="preserve">Add </w:t>
+      </w:r>
+      <w:r>
+        <w:rPr>
+          <w:lang w:val="en-US"/>
+        </w:rPr>
+        <w:t>PostgreSQL driver as dependency in you</w:t>
+      </w:r>
+      <w:r>
+        <w:rPr>
+          <w:lang w:val="en-US"/>
+        </w:rPr>
+        <w:t>r project’s</w:t>
       </w:r>
       <w:r>
         <w:rPr>
@@ -111,19 +85,6 @@
         </w:rPr>
         <w:t xml:space="preserve"> </w:t>
       </w:r>
-      <w:r>
-        <w:rPr>
-          <w:lang w:val="en-US"/>
-        </w:rPr>
-        <w:t>C</w:t>
-      </w:r>
-      <w:r>
-        <w:rPr>
-          <w:lang w:val="en-US"/>
-        </w:rPr>
-        <w:t xml:space="preserve">ontent of the </w:t>
-      </w:r>
-      <w:proofErr w:type="spellStart"/>
       <w:r>
         <w:rPr>
           <w:rFonts w:ascii="Lucida Console" w:hAnsi="Lucida Console"/>
@@ -133,14 +94,19 @@
           <w:shd w:val="clear" w:color="auto" w:fill="FFFFFF" w:themeFill="background1"/>
           <w:lang w:val="en-US"/>
         </w:rPr>
-        <w:t>Dockerfile</w:t>
-      </w:r>
-      <w:proofErr w:type="spellEnd"/>
-      <w:r>
-        <w:rPr>
-          <w:lang w:val="en-US"/>
-        </w:rPr>
-        <w:t xml:space="preserve"> for a </w:t>
+        <w:t>pom.xml</w:t>
+      </w:r>
+      <w:r>
+        <w:rPr>
+          <w:lang w:val="en-US"/>
+        </w:rPr>
+        <w:t>.</w:t>
+      </w:r>
+      <w:r>
+        <w:rPr>
+          <w:lang w:val="en-US"/>
+        </w:rPr>
+        <w:t xml:space="preserve"> Copy and paste the below snippet, place it as a child element of </w:t>
       </w:r>
       <w:r>
         <w:rPr>
@@ -151,592 +117,8 @@
           <w:shd w:val="clear" w:color="auto" w:fill="FFFFFF" w:themeFill="background1"/>
           <w:lang w:val="en-US"/>
         </w:rPr>
-        <w:t>Java + Maven</w:t>
-      </w:r>
-      <w:r>
-        <w:rPr>
-          <w:lang w:val="en-US"/>
-        </w:rPr>
-        <w:t xml:space="preserve"> project is</w:t>
-      </w:r>
-      <w:r>
-        <w:rPr>
-          <w:lang w:val="en-US"/>
-        </w:rPr>
-        <w:t xml:space="preserve"> (use Copy + Paste)</w:t>
-      </w:r>
-      <w:r>
-        <w:rPr>
-          <w:lang w:val="en-US"/>
-        </w:rPr>
-        <w:t>:</w:t>
-      </w:r>
-    </w:p>
-    <w:p>
-      <w:pPr>
-        <w:rPr>
-          <w:lang w:val="en-US"/>
-        </w:rPr>
-      </w:pPr>
-    </w:p>
-    <w:p>
-      <w:pPr>
-        <w:shd w:val="clear" w:color="auto" w:fill="DEEAF6" w:themeFill="accent5" w:themeFillTint="33"/>
-        <w:rPr>
-          <w:rFonts w:ascii="Lucida Console" w:hAnsi="Lucida Console"/>
-          <w:sz w:val="20"/>
-          <w:szCs w:val="16"/>
-          <w:lang w:val="en-US"/>
-        </w:rPr>
-      </w:pPr>
-      <w:r>
-        <w:rPr>
-          <w:rFonts w:ascii="Lucida Console" w:hAnsi="Lucida Console"/>
-          <w:sz w:val="20"/>
-          <w:szCs w:val="16"/>
-          <w:lang w:val="en-US"/>
-        </w:rPr>
-        <w:t>FROM eclipse-temurin:17-jdk-focal as builder</w:t>
-      </w:r>
-    </w:p>
-    <w:p>
-      <w:pPr>
-        <w:shd w:val="clear" w:color="auto" w:fill="DEEAF6" w:themeFill="accent5" w:themeFillTint="33"/>
-        <w:rPr>
-          <w:rFonts w:ascii="Lucida Console" w:hAnsi="Lucida Console"/>
-          <w:sz w:val="20"/>
-          <w:szCs w:val="16"/>
-          <w:lang w:val="en-US"/>
-        </w:rPr>
-      </w:pPr>
-      <w:r>
-        <w:rPr>
-          <w:rFonts w:ascii="Lucida Console" w:hAnsi="Lucida Console"/>
-          <w:sz w:val="20"/>
-          <w:szCs w:val="16"/>
-          <w:lang w:val="en-US"/>
-        </w:rPr>
-        <w:t>WORKDIR /opt/app</w:t>
-      </w:r>
-    </w:p>
-    <w:p>
-      <w:pPr>
-        <w:shd w:val="clear" w:color="auto" w:fill="DEEAF6" w:themeFill="accent5" w:themeFillTint="33"/>
-        <w:rPr>
-          <w:rFonts w:ascii="Lucida Console" w:hAnsi="Lucida Console"/>
-          <w:sz w:val="20"/>
-          <w:szCs w:val="16"/>
-          <w:lang w:val="en-US"/>
-        </w:rPr>
-      </w:pPr>
-      <w:proofErr w:type="gramStart"/>
-      <w:r>
-        <w:rPr>
-          <w:rFonts w:ascii="Lucida Console" w:hAnsi="Lucida Console"/>
-          <w:sz w:val="20"/>
-          <w:szCs w:val="16"/>
-          <w:lang w:val="en-US"/>
-        </w:rPr>
-        <w:t>COPY .</w:t>
-      </w:r>
-      <w:proofErr w:type="spellStart"/>
-      <w:r>
-        <w:rPr>
-          <w:rFonts w:ascii="Lucida Console" w:hAnsi="Lucida Console"/>
-          <w:sz w:val="20"/>
-          <w:szCs w:val="16"/>
-          <w:lang w:val="en-US"/>
-        </w:rPr>
-        <w:t>mvn</w:t>
-      </w:r>
-      <w:proofErr w:type="spellEnd"/>
-      <w:proofErr w:type="gramEnd"/>
-      <w:r>
-        <w:rPr>
-          <w:rFonts w:ascii="Lucida Console" w:hAnsi="Lucida Console"/>
-          <w:sz w:val="20"/>
-          <w:szCs w:val="16"/>
-          <w:lang w:val="en-US"/>
-        </w:rPr>
-        <w:t>/ .</w:t>
-      </w:r>
-      <w:proofErr w:type="spellStart"/>
-      <w:r>
-        <w:rPr>
-          <w:rFonts w:ascii="Lucida Console" w:hAnsi="Lucida Console"/>
-          <w:sz w:val="20"/>
-          <w:szCs w:val="16"/>
-          <w:lang w:val="en-US"/>
-        </w:rPr>
-        <w:t>mvn</w:t>
-      </w:r>
-      <w:proofErr w:type="spellEnd"/>
-    </w:p>
-    <w:p>
-      <w:pPr>
-        <w:shd w:val="clear" w:color="auto" w:fill="DEEAF6" w:themeFill="accent5" w:themeFillTint="33"/>
-        <w:rPr>
-          <w:rFonts w:ascii="Lucida Console" w:hAnsi="Lucida Console"/>
-          <w:sz w:val="20"/>
-          <w:szCs w:val="16"/>
-          <w:lang w:val="en-US"/>
-        </w:rPr>
-      </w:pPr>
-      <w:r>
-        <w:rPr>
-          <w:rFonts w:ascii="Lucida Console" w:hAnsi="Lucida Console"/>
-          <w:sz w:val="20"/>
-          <w:szCs w:val="16"/>
-          <w:lang w:val="en-US"/>
-        </w:rPr>
-        <w:t xml:space="preserve">COPY </w:t>
-      </w:r>
-      <w:proofErr w:type="spellStart"/>
-      <w:r>
-        <w:rPr>
-          <w:rFonts w:ascii="Lucida Console" w:hAnsi="Lucida Console"/>
-          <w:sz w:val="20"/>
-          <w:szCs w:val="16"/>
-          <w:lang w:val="en-US"/>
-        </w:rPr>
-        <w:t>mvnw</w:t>
-      </w:r>
-      <w:proofErr w:type="spellEnd"/>
-      <w:r>
-        <w:rPr>
-          <w:rFonts w:ascii="Lucida Console" w:hAnsi="Lucida Console"/>
-          <w:sz w:val="20"/>
-          <w:szCs w:val="16"/>
-          <w:lang w:val="en-US"/>
-        </w:rPr>
-        <w:t xml:space="preserve"> </w:t>
-      </w:r>
-      <w:proofErr w:type="gramStart"/>
-      <w:r>
-        <w:rPr>
-          <w:rFonts w:ascii="Lucida Console" w:hAnsi="Lucida Console"/>
-          <w:sz w:val="20"/>
-          <w:szCs w:val="16"/>
-          <w:lang w:val="en-US"/>
-        </w:rPr>
-        <w:t>pom.xml .</w:t>
-      </w:r>
-      <w:proofErr w:type="gramEnd"/>
-      <w:r>
-        <w:rPr>
-          <w:rFonts w:ascii="Lucida Console" w:hAnsi="Lucida Console"/>
-          <w:sz w:val="20"/>
-          <w:szCs w:val="16"/>
-          <w:lang w:val="en-US"/>
-        </w:rPr>
-        <w:t>/</w:t>
-      </w:r>
-    </w:p>
-    <w:p>
-      <w:pPr>
-        <w:shd w:val="clear" w:color="auto" w:fill="DEEAF6" w:themeFill="accent5" w:themeFillTint="33"/>
-        <w:rPr>
-          <w:rFonts w:ascii="Lucida Console" w:hAnsi="Lucida Console"/>
-          <w:sz w:val="20"/>
-          <w:szCs w:val="16"/>
-          <w:lang w:val="en-US"/>
-        </w:rPr>
-      </w:pPr>
-      <w:r>
-        <w:rPr>
-          <w:rFonts w:ascii="Lucida Console" w:hAnsi="Lucida Console"/>
-          <w:sz w:val="20"/>
-          <w:szCs w:val="16"/>
-          <w:lang w:val="en-US"/>
-        </w:rPr>
-        <w:t xml:space="preserve">RUN </w:t>
-      </w:r>
-      <w:proofErr w:type="spellStart"/>
-      <w:r>
-        <w:rPr>
-          <w:rFonts w:ascii="Lucida Console" w:hAnsi="Lucida Console"/>
-          <w:sz w:val="20"/>
-          <w:szCs w:val="16"/>
-          <w:lang w:val="en-US"/>
-        </w:rPr>
-        <w:t>chmod</w:t>
-      </w:r>
-      <w:proofErr w:type="spellEnd"/>
-      <w:r>
-        <w:rPr>
-          <w:rFonts w:ascii="Lucida Console" w:hAnsi="Lucida Console"/>
-          <w:sz w:val="20"/>
-          <w:szCs w:val="16"/>
-          <w:lang w:val="en-US"/>
-        </w:rPr>
-        <w:t xml:space="preserve"> +</w:t>
-      </w:r>
-      <w:proofErr w:type="gramStart"/>
-      <w:r>
-        <w:rPr>
-          <w:rFonts w:ascii="Lucida Console" w:hAnsi="Lucida Console"/>
-          <w:sz w:val="20"/>
-          <w:szCs w:val="16"/>
-          <w:lang w:val="en-US"/>
-        </w:rPr>
-        <w:t>x .</w:t>
-      </w:r>
-      <w:proofErr w:type="gramEnd"/>
-      <w:r>
-        <w:rPr>
-          <w:rFonts w:ascii="Lucida Console" w:hAnsi="Lucida Console"/>
-          <w:sz w:val="20"/>
-          <w:szCs w:val="16"/>
-          <w:lang w:val="en-US"/>
-        </w:rPr>
-        <w:t>/</w:t>
-      </w:r>
-      <w:proofErr w:type="spellStart"/>
-      <w:r>
-        <w:rPr>
-          <w:rFonts w:ascii="Lucida Console" w:hAnsi="Lucida Console"/>
-          <w:sz w:val="20"/>
-          <w:szCs w:val="16"/>
-          <w:lang w:val="en-US"/>
-        </w:rPr>
-        <w:t>mvnw</w:t>
-      </w:r>
-      <w:proofErr w:type="spellEnd"/>
-    </w:p>
-    <w:p>
-      <w:pPr>
-        <w:shd w:val="clear" w:color="auto" w:fill="DEEAF6" w:themeFill="accent5" w:themeFillTint="33"/>
-        <w:rPr>
-          <w:rFonts w:ascii="Lucida Console" w:hAnsi="Lucida Console"/>
-          <w:sz w:val="20"/>
-          <w:szCs w:val="16"/>
-          <w:lang w:val="en-US"/>
-        </w:rPr>
-      </w:pPr>
-      <w:proofErr w:type="gramStart"/>
-      <w:r>
-        <w:rPr>
-          <w:rFonts w:ascii="Lucida Console" w:hAnsi="Lucida Console"/>
-          <w:sz w:val="20"/>
-          <w:szCs w:val="16"/>
-          <w:lang w:val="en-US"/>
-        </w:rPr>
-        <w:t>RUN .</w:t>
-      </w:r>
-      <w:proofErr w:type="gramEnd"/>
-      <w:r>
-        <w:rPr>
-          <w:rFonts w:ascii="Lucida Console" w:hAnsi="Lucida Console"/>
-          <w:sz w:val="20"/>
-          <w:szCs w:val="16"/>
-          <w:lang w:val="en-US"/>
-        </w:rPr>
-        <w:t>/</w:t>
-      </w:r>
-      <w:proofErr w:type="spellStart"/>
-      <w:r>
-        <w:rPr>
-          <w:rFonts w:ascii="Lucida Console" w:hAnsi="Lucida Console"/>
-          <w:sz w:val="20"/>
-          <w:szCs w:val="16"/>
-          <w:lang w:val="en-US"/>
-        </w:rPr>
-        <w:t>mvnw</w:t>
-      </w:r>
-      <w:proofErr w:type="spellEnd"/>
-      <w:r>
-        <w:rPr>
-          <w:rFonts w:ascii="Lucida Console" w:hAnsi="Lucida Console"/>
-          <w:sz w:val="20"/>
-          <w:szCs w:val="16"/>
-          <w:lang w:val="en-US"/>
-        </w:rPr>
-        <w:t xml:space="preserve"> </w:t>
-      </w:r>
-      <w:proofErr w:type="spellStart"/>
-      <w:r>
-        <w:rPr>
-          <w:rFonts w:ascii="Lucida Console" w:hAnsi="Lucida Console"/>
-          <w:sz w:val="20"/>
-          <w:szCs w:val="16"/>
-          <w:lang w:val="en-US"/>
-        </w:rPr>
-        <w:t>dependency:go-offline</w:t>
-      </w:r>
-      <w:proofErr w:type="spellEnd"/>
-    </w:p>
-    <w:p>
-      <w:pPr>
-        <w:shd w:val="clear" w:color="auto" w:fill="DEEAF6" w:themeFill="accent5" w:themeFillTint="33"/>
-        <w:rPr>
-          <w:rFonts w:ascii="Lucida Console" w:hAnsi="Lucida Console"/>
-          <w:sz w:val="20"/>
-          <w:szCs w:val="16"/>
-          <w:lang w:val="en-US"/>
-        </w:rPr>
-      </w:pPr>
-      <w:proofErr w:type="gramStart"/>
-      <w:r>
-        <w:rPr>
-          <w:rFonts w:ascii="Lucida Console" w:hAnsi="Lucida Console"/>
-          <w:sz w:val="20"/>
-          <w:szCs w:val="16"/>
-          <w:lang w:val="en-US"/>
-        </w:rPr>
-        <w:t>COPY .</w:t>
-      </w:r>
-      <w:proofErr w:type="gramEnd"/>
-      <w:r>
-        <w:rPr>
-          <w:rFonts w:ascii="Lucida Console" w:hAnsi="Lucida Console"/>
-          <w:sz w:val="20"/>
-          <w:szCs w:val="16"/>
-          <w:lang w:val="en-US"/>
-        </w:rPr>
-        <w:t>/</w:t>
-      </w:r>
-      <w:proofErr w:type="spellStart"/>
-      <w:r>
-        <w:rPr>
-          <w:rFonts w:ascii="Lucida Console" w:hAnsi="Lucida Console"/>
-          <w:sz w:val="20"/>
-          <w:szCs w:val="16"/>
-          <w:lang w:val="en-US"/>
-        </w:rPr>
-        <w:t>src</w:t>
-      </w:r>
-      <w:proofErr w:type="spellEnd"/>
-      <w:r>
-        <w:rPr>
-          <w:rFonts w:ascii="Lucida Console" w:hAnsi="Lucida Console"/>
-          <w:sz w:val="20"/>
-          <w:szCs w:val="16"/>
-          <w:lang w:val="en-US"/>
-        </w:rPr>
-        <w:t xml:space="preserve"> ./</w:t>
-      </w:r>
-      <w:proofErr w:type="spellStart"/>
-      <w:r>
-        <w:rPr>
-          <w:rFonts w:ascii="Lucida Console" w:hAnsi="Lucida Console"/>
-          <w:sz w:val="20"/>
-          <w:szCs w:val="16"/>
-          <w:lang w:val="en-US"/>
-        </w:rPr>
-        <w:t>src</w:t>
-      </w:r>
-      <w:proofErr w:type="spellEnd"/>
-    </w:p>
-    <w:p>
-      <w:pPr>
-        <w:shd w:val="clear" w:color="auto" w:fill="DEEAF6" w:themeFill="accent5" w:themeFillTint="33"/>
-        <w:rPr>
-          <w:rFonts w:ascii="Lucida Console" w:hAnsi="Lucida Console"/>
-          <w:sz w:val="20"/>
-          <w:szCs w:val="16"/>
-          <w:lang w:val="en-US"/>
-        </w:rPr>
-      </w:pPr>
-      <w:proofErr w:type="gramStart"/>
-      <w:r>
-        <w:rPr>
-          <w:rFonts w:ascii="Lucida Console" w:hAnsi="Lucida Console"/>
-          <w:sz w:val="20"/>
-          <w:szCs w:val="16"/>
-          <w:lang w:val="en-US"/>
-        </w:rPr>
-        <w:t>RUN .</w:t>
-      </w:r>
-      <w:proofErr w:type="gramEnd"/>
-      <w:r>
-        <w:rPr>
-          <w:rFonts w:ascii="Lucida Console" w:hAnsi="Lucida Console"/>
-          <w:sz w:val="20"/>
-          <w:szCs w:val="16"/>
-          <w:lang w:val="en-US"/>
-        </w:rPr>
-        <w:t>/</w:t>
-      </w:r>
-      <w:proofErr w:type="spellStart"/>
-      <w:r>
-        <w:rPr>
-          <w:rFonts w:ascii="Lucida Console" w:hAnsi="Lucida Console"/>
-          <w:sz w:val="20"/>
-          <w:szCs w:val="16"/>
-          <w:lang w:val="en-US"/>
-        </w:rPr>
-        <w:t>mvnw</w:t>
-      </w:r>
-      <w:proofErr w:type="spellEnd"/>
-      <w:r>
-        <w:rPr>
-          <w:rFonts w:ascii="Lucida Console" w:hAnsi="Lucida Console"/>
-          <w:sz w:val="20"/>
-          <w:szCs w:val="16"/>
-          <w:lang w:val="en-US"/>
-        </w:rPr>
-        <w:t xml:space="preserve"> clean install -</w:t>
-      </w:r>
-      <w:proofErr w:type="spellStart"/>
-      <w:r>
-        <w:rPr>
-          <w:rFonts w:ascii="Lucida Console" w:hAnsi="Lucida Console"/>
-          <w:sz w:val="20"/>
-          <w:szCs w:val="16"/>
-          <w:lang w:val="en-US"/>
-        </w:rPr>
-        <w:t>DskipTests</w:t>
-      </w:r>
-      <w:proofErr w:type="spellEnd"/>
-    </w:p>
-    <w:p>
-      <w:pPr>
-        <w:shd w:val="clear" w:color="auto" w:fill="DEEAF6" w:themeFill="accent5" w:themeFillTint="33"/>
-        <w:rPr>
-          <w:rFonts w:ascii="Lucida Console" w:hAnsi="Lucida Console"/>
-          <w:sz w:val="20"/>
-          <w:szCs w:val="16"/>
-          <w:lang w:val="en-US"/>
-        </w:rPr>
-      </w:pPr>
-      <w:r>
-        <w:rPr>
-          <w:rFonts w:ascii="Lucida Console" w:hAnsi="Lucida Console"/>
-          <w:sz w:val="20"/>
-          <w:szCs w:val="16"/>
-          <w:lang w:val="en-US"/>
-        </w:rPr>
-        <w:t xml:space="preserve">RUN </w:t>
-      </w:r>
-      <w:proofErr w:type="gramStart"/>
-      <w:r>
-        <w:rPr>
-          <w:rFonts w:ascii="Lucida Console" w:hAnsi="Lucida Console"/>
-          <w:sz w:val="20"/>
-          <w:szCs w:val="16"/>
-          <w:lang w:val="en-US"/>
-        </w:rPr>
-        <w:t>find .</w:t>
-      </w:r>
-      <w:proofErr w:type="gramEnd"/>
-      <w:r>
-        <w:rPr>
-          <w:rFonts w:ascii="Lucida Console" w:hAnsi="Lucida Console"/>
-          <w:sz w:val="20"/>
-          <w:szCs w:val="16"/>
-          <w:lang w:val="en-US"/>
-        </w:rPr>
-        <w:t>/target -type f -name '*.jar' -exec cp {} /opt/app/app.jar \; -quit</w:t>
-      </w:r>
-    </w:p>
-    <w:p>
-      <w:pPr>
-        <w:shd w:val="clear" w:color="auto" w:fill="DEEAF6" w:themeFill="accent5" w:themeFillTint="33"/>
-        <w:rPr>
-          <w:rFonts w:ascii="Lucida Console" w:hAnsi="Lucida Console"/>
-          <w:sz w:val="20"/>
-          <w:szCs w:val="16"/>
-          <w:lang w:val="en-US"/>
-        </w:rPr>
-      </w:pPr>
-      <w:r>
-        <w:rPr>
-          <w:rFonts w:ascii="Lucida Console" w:hAnsi="Lucida Console"/>
-          <w:sz w:val="20"/>
-          <w:szCs w:val="16"/>
-          <w:lang w:val="en-US"/>
-        </w:rPr>
-        <w:t>FROM eclipse-temurin:17-jre-alpine</w:t>
-      </w:r>
-    </w:p>
-    <w:p>
-      <w:pPr>
-        <w:shd w:val="clear" w:color="auto" w:fill="DEEAF6" w:themeFill="accent5" w:themeFillTint="33"/>
-        <w:rPr>
-          <w:rFonts w:ascii="Lucida Console" w:hAnsi="Lucida Console"/>
-          <w:sz w:val="20"/>
-          <w:szCs w:val="16"/>
-          <w:lang w:val="en-US"/>
-        </w:rPr>
-      </w:pPr>
-      <w:r>
-        <w:rPr>
-          <w:rFonts w:ascii="Lucida Console" w:hAnsi="Lucida Console"/>
-          <w:sz w:val="20"/>
-          <w:szCs w:val="16"/>
-          <w:lang w:val="en-US"/>
-        </w:rPr>
-        <w:t>COPY --from=builder /opt/app/*.jar /opt/app/</w:t>
-      </w:r>
-    </w:p>
-    <w:p>
-      <w:pPr>
-        <w:shd w:val="clear" w:color="auto" w:fill="DEEAF6" w:themeFill="accent5" w:themeFillTint="33"/>
-        <w:rPr>
-          <w:rFonts w:ascii="Lucida Console" w:hAnsi="Lucida Console"/>
-          <w:sz w:val="20"/>
-          <w:szCs w:val="16"/>
-          <w:lang w:val="en-US"/>
-        </w:rPr>
-      </w:pPr>
-      <w:r>
-        <w:rPr>
-          <w:rFonts w:ascii="Lucida Console" w:hAnsi="Lucida Console"/>
-          <w:sz w:val="20"/>
-          <w:szCs w:val="16"/>
-          <w:lang w:val="en-US"/>
-        </w:rPr>
-        <w:t>EXPOSE 8080</w:t>
-      </w:r>
-    </w:p>
-    <w:p>
-      <w:pPr>
-        <w:shd w:val="clear" w:color="auto" w:fill="DEEAF6" w:themeFill="accent5" w:themeFillTint="33"/>
-        <w:rPr>
-          <w:lang w:val="en-US"/>
-        </w:rPr>
-      </w:pPr>
-      <w:r>
-        <w:rPr>
-          <w:rFonts w:ascii="Lucida Console" w:hAnsi="Lucida Console"/>
-          <w:sz w:val="20"/>
-          <w:szCs w:val="16"/>
-          <w:lang w:val="en-US"/>
-        </w:rPr>
-        <w:t>ENTRYPOINT ["java", "-jar", "/opt/app/app.jar</w:t>
-      </w:r>
-      <w:proofErr w:type="gramStart"/>
-      <w:r>
-        <w:rPr>
-          <w:rFonts w:ascii="Lucida Console" w:hAnsi="Lucida Console"/>
-          <w:sz w:val="20"/>
-          <w:szCs w:val="16"/>
-          <w:lang w:val="en-US"/>
-        </w:rPr>
-        <w:t>" ]</w:t>
-      </w:r>
-      <w:proofErr w:type="gramEnd"/>
-    </w:p>
-    <w:p>
-      <w:pPr>
-        <w:rPr>
-          <w:lang w:val="en-US"/>
-        </w:rPr>
-      </w:pPr>
-    </w:p>
-    <w:p>
-      <w:pPr>
-        <w:rPr>
-          <w:lang w:val="en-US"/>
-        </w:rPr>
-      </w:pPr>
-      <w:r>
-        <w:rPr>
-          <w:lang w:val="en-US"/>
-        </w:rPr>
-        <w:t xml:space="preserve">The above content is a generalized </w:t>
-      </w:r>
-      <w:proofErr w:type="spellStart"/>
+        <w:t>&lt;dependencies&gt;</w:t>
+      </w:r>
       <w:r>
         <w:rPr>
           <w:rFonts w:ascii="Lucida Console" w:hAnsi="Lucida Console"/>
@@ -746,48 +128,17 @@
           <w:shd w:val="clear" w:color="auto" w:fill="FFFFFF" w:themeFill="background1"/>
           <w:lang w:val="en-US"/>
         </w:rPr>
-        <w:t>Dockerfile</w:t>
-      </w:r>
-      <w:proofErr w:type="spellEnd"/>
-      <w:r>
-        <w:rPr>
-          <w:lang w:val="en-US"/>
-        </w:rPr>
         <w:t xml:space="preserve"> </w:t>
       </w:r>
       <w:r>
         <w:rPr>
           <w:lang w:val="en-US"/>
         </w:rPr>
-        <w:t>configuration and can be used for other Spring Boot projects.</w:t>
-      </w:r>
-    </w:p>
-    <w:p>
-      <w:pPr>
-        <w:rPr>
-          <w:lang w:val="en-US"/>
-        </w:rPr>
-      </w:pPr>
-    </w:p>
-    <w:p>
-      <w:pPr>
-        <w:rPr>
-          <w:lang w:val="en-US"/>
-        </w:rPr>
-      </w:pPr>
-      <w:r>
-        <w:rPr>
-          <w:lang w:val="en-US"/>
-        </w:rPr>
-        <w:t>Create a new deployment profile for your application. You need to create a new file in the</w:t>
-      </w:r>
-      <w:r>
-        <w:rPr>
-          <w:lang w:val="en-US"/>
-        </w:rPr>
-        <w:br/>
-      </w:r>
-      <w:r>
+        <w:t>element.</w:t>
+      </w:r>
+    </w:p>
+    <w:p>
+      <w:pPr>
         <w:rPr>
           <w:rFonts w:ascii="Lucida Console" w:hAnsi="Lucida Console"/>
           <w:b/>
@@ -796,9 +147,139 @@
           <w:shd w:val="clear" w:color="auto" w:fill="FFFFFF" w:themeFill="background1"/>
           <w:lang w:val="en-US"/>
         </w:rPr>
-        <w:t>&lt;your app&gt;/</w:t>
-      </w:r>
-      <w:proofErr w:type="spellStart"/>
+      </w:pPr>
+    </w:p>
+    <w:p>
+      <w:pPr>
+        <w:shd w:val="clear" w:color="auto" w:fill="DEEAF6" w:themeFill="accent5" w:themeFillTint="33"/>
+        <w:rPr>
+          <w:rFonts w:ascii="Lucida Console" w:hAnsi="Lucida Console"/>
+          <w:sz w:val="20"/>
+          <w:szCs w:val="16"/>
+          <w:lang w:val="en-US"/>
+        </w:rPr>
+      </w:pPr>
+      <w:r>
+        <w:rPr>
+          <w:rFonts w:ascii="Lucida Console" w:hAnsi="Lucida Console"/>
+          <w:sz w:val="20"/>
+          <w:szCs w:val="16"/>
+          <w:lang w:val="en-US"/>
+        </w:rPr>
+        <w:t>&lt;dependency&gt;</w:t>
+      </w:r>
+    </w:p>
+    <w:p>
+      <w:pPr>
+        <w:shd w:val="clear" w:color="auto" w:fill="DEEAF6" w:themeFill="accent5" w:themeFillTint="33"/>
+        <w:ind w:firstLine="1304"/>
+        <w:rPr>
+          <w:rFonts w:ascii="Lucida Console" w:hAnsi="Lucida Console"/>
+          <w:sz w:val="20"/>
+          <w:szCs w:val="16"/>
+          <w:lang w:val="en-US"/>
+        </w:rPr>
+      </w:pPr>
+      <w:r>
+        <w:rPr>
+          <w:rFonts w:ascii="Lucida Console" w:hAnsi="Lucida Console"/>
+          <w:sz w:val="20"/>
+          <w:szCs w:val="16"/>
+          <w:lang w:val="en-US"/>
+        </w:rPr>
+        <w:t>&lt;groupId&gt;org.postgresql&lt;/groupId&gt;</w:t>
+      </w:r>
+    </w:p>
+    <w:p>
+      <w:pPr>
+        <w:shd w:val="clear" w:color="auto" w:fill="DEEAF6" w:themeFill="accent5" w:themeFillTint="33"/>
+        <w:ind w:firstLine="1304"/>
+        <w:rPr>
+          <w:rFonts w:ascii="Lucida Console" w:hAnsi="Lucida Console"/>
+          <w:sz w:val="20"/>
+          <w:szCs w:val="16"/>
+          <w:lang w:val="en-US"/>
+        </w:rPr>
+      </w:pPr>
+      <w:r>
+        <w:rPr>
+          <w:rFonts w:ascii="Lucida Console" w:hAnsi="Lucida Console"/>
+          <w:sz w:val="20"/>
+          <w:szCs w:val="16"/>
+          <w:lang w:val="en-US"/>
+        </w:rPr>
+        <w:t>&lt;artifactId&gt;postgresql&lt;/artifactId&gt;</w:t>
+      </w:r>
+    </w:p>
+    <w:p>
+      <w:pPr>
+        <w:shd w:val="clear" w:color="auto" w:fill="DEEAF6" w:themeFill="accent5" w:themeFillTint="33"/>
+        <w:ind w:firstLine="1304"/>
+        <w:rPr>
+          <w:rFonts w:ascii="Lucida Console" w:hAnsi="Lucida Console"/>
+          <w:sz w:val="20"/>
+          <w:szCs w:val="16"/>
+          <w:lang w:val="en-US"/>
+        </w:rPr>
+      </w:pPr>
+      <w:r>
+        <w:rPr>
+          <w:rFonts w:ascii="Lucida Console" w:hAnsi="Lucida Console"/>
+          <w:sz w:val="20"/>
+          <w:szCs w:val="16"/>
+          <w:lang w:val="en-US"/>
+        </w:rPr>
+        <w:t>&lt;scope&gt;runtime&lt;/scope&gt;</w:t>
+      </w:r>
+    </w:p>
+    <w:p>
+      <w:pPr>
+        <w:shd w:val="clear" w:color="auto" w:fill="DEEAF6" w:themeFill="accent5" w:themeFillTint="33"/>
+        <w:rPr>
+          <w:lang w:val="en-US"/>
+        </w:rPr>
+      </w:pPr>
+      <w:r>
+        <w:rPr>
+          <w:rFonts w:ascii="Lucida Console" w:hAnsi="Lucida Console"/>
+          <w:sz w:val="20"/>
+          <w:szCs w:val="16"/>
+          <w:lang w:val="en-US"/>
+        </w:rPr>
+        <w:t>&lt;/dependency&gt;</w:t>
+      </w:r>
+      <w:r>
+        <w:rPr>
+          <w:lang w:val="en-US"/>
+        </w:rPr>
+        <w:tab/>
+      </w:r>
+    </w:p>
+    <w:p>
+      <w:pPr>
+        <w:rPr>
+          <w:lang w:val="en-US"/>
+        </w:rPr>
+      </w:pPr>
+    </w:p>
+    <w:p>
+      <w:pPr>
+        <w:rPr>
+          <w:lang w:val="en-US"/>
+        </w:rPr>
+      </w:pPr>
+      <w:r>
+        <w:rPr>
+          <w:lang w:val="en-US"/>
+        </w:rPr>
+        <w:t>Create</w:t>
+      </w:r>
+      <w:r>
+        <w:rPr>
+          <w:lang w:val="en-US"/>
+        </w:rPr>
+        <w:t xml:space="preserve"> a file named </w:t>
+      </w:r>
       <w:r>
         <w:rPr>
           <w:rFonts w:ascii="Lucida Console" w:hAnsi="Lucida Console"/>
@@ -808,9 +289,32 @@
           <w:shd w:val="clear" w:color="auto" w:fill="FFFFFF" w:themeFill="background1"/>
           <w:lang w:val="en-US"/>
         </w:rPr>
-        <w:t>src</w:t>
-      </w:r>
-      <w:proofErr w:type="spellEnd"/>
+        <w:t>Dockerfile</w:t>
+      </w:r>
+      <w:r>
+        <w:rPr>
+          <w:lang w:val="en-US"/>
+        </w:rPr>
+        <w:t xml:space="preserve"> (no file extension) in your coding project’s root.</w:t>
+      </w:r>
+      <w:r>
+        <w:rPr>
+          <w:lang w:val="en-US"/>
+        </w:rPr>
+        <w:t xml:space="preserve"> </w:t>
+      </w:r>
+      <w:r>
+        <w:rPr>
+          <w:lang w:val="en-US"/>
+        </w:rPr>
+        <w:t>C</w:t>
+      </w:r>
+      <w:r>
+        <w:rPr>
+          <w:lang w:val="en-US"/>
+        </w:rPr>
+        <w:t xml:space="preserve">ontent of the </w:t>
+      </w:r>
       <w:r>
         <w:rPr>
           <w:rFonts w:ascii="Lucida Console" w:hAnsi="Lucida Console"/>
@@ -820,33 +324,13 @@
           <w:shd w:val="clear" w:color="auto" w:fill="FFFFFF" w:themeFill="background1"/>
           <w:lang w:val="en-US"/>
         </w:rPr>
-        <w:t>/main/resources/</w:t>
-      </w:r>
-      <w:r>
-        <w:rPr>
-          <w:lang w:val="en-US"/>
-        </w:rPr>
-        <w:t xml:space="preserve"> directory.</w:t>
-      </w:r>
-    </w:p>
-    <w:p>
-      <w:pPr>
-        <w:rPr>
-          <w:lang w:val="en-US"/>
-        </w:rPr>
-      </w:pPr>
-    </w:p>
-    <w:p>
-      <w:pPr>
-        <w:rPr>
-          <w:lang w:val="en-US"/>
-        </w:rPr>
-      </w:pPr>
-      <w:r>
-        <w:rPr>
-          <w:lang w:val="en-US"/>
-        </w:rPr>
-        <w:t xml:space="preserve">Name the new file </w:t>
+        <w:t>Dockerfile</w:t>
+      </w:r>
+      <w:r>
+        <w:rPr>
+          <w:lang w:val="en-US"/>
+        </w:rPr>
+        <w:t xml:space="preserve"> for a </w:t>
       </w:r>
       <w:r>
         <w:rPr>
@@ -857,10 +341,310 @@
           <w:shd w:val="clear" w:color="auto" w:fill="FFFFFF" w:themeFill="background1"/>
           <w:lang w:val="en-US"/>
         </w:rPr>
-        <w:t>application-</w:t>
-      </w:r>
-      <w:proofErr w:type="spellStart"/>
-      <w:proofErr w:type="gramStart"/>
+        <w:t>Java + Maven</w:t>
+      </w:r>
+      <w:r>
+        <w:rPr>
+          <w:lang w:val="en-US"/>
+        </w:rPr>
+        <w:t xml:space="preserve"> project is</w:t>
+      </w:r>
+      <w:r>
+        <w:rPr>
+          <w:lang w:val="en-US"/>
+        </w:rPr>
+        <w:t xml:space="preserve"> (use Copy + Paste)</w:t>
+      </w:r>
+      <w:r>
+        <w:rPr>
+          <w:lang w:val="en-US"/>
+        </w:rPr>
+        <w:t>:</w:t>
+      </w:r>
+    </w:p>
+    <w:p>
+      <w:pPr>
+        <w:rPr>
+          <w:lang w:val="en-US"/>
+        </w:rPr>
+      </w:pPr>
+    </w:p>
+    <w:p>
+      <w:pPr>
+        <w:shd w:val="clear" w:color="auto" w:fill="DEEAF6" w:themeFill="accent5" w:themeFillTint="33"/>
+        <w:rPr>
+          <w:rFonts w:ascii="Lucida Console" w:hAnsi="Lucida Console"/>
+          <w:sz w:val="20"/>
+          <w:szCs w:val="16"/>
+          <w:lang w:val="en-US"/>
+        </w:rPr>
+      </w:pPr>
+      <w:r>
+        <w:rPr>
+          <w:rFonts w:ascii="Lucida Console" w:hAnsi="Lucida Console"/>
+          <w:sz w:val="20"/>
+          <w:szCs w:val="16"/>
+          <w:lang w:val="en-US"/>
+        </w:rPr>
+        <w:t>FROM eclipse-temurin:17-jdk-focal as builder</w:t>
+      </w:r>
+    </w:p>
+    <w:p>
+      <w:pPr>
+        <w:shd w:val="clear" w:color="auto" w:fill="DEEAF6" w:themeFill="accent5" w:themeFillTint="33"/>
+        <w:rPr>
+          <w:rFonts w:ascii="Lucida Console" w:hAnsi="Lucida Console"/>
+          <w:sz w:val="20"/>
+          <w:szCs w:val="16"/>
+          <w:lang w:val="en-US"/>
+        </w:rPr>
+      </w:pPr>
+      <w:r>
+        <w:rPr>
+          <w:rFonts w:ascii="Lucida Console" w:hAnsi="Lucida Console"/>
+          <w:sz w:val="20"/>
+          <w:szCs w:val="16"/>
+          <w:lang w:val="en-US"/>
+        </w:rPr>
+        <w:t>WORKDIR /opt/app</w:t>
+      </w:r>
+    </w:p>
+    <w:p>
+      <w:pPr>
+        <w:shd w:val="clear" w:color="auto" w:fill="DEEAF6" w:themeFill="accent5" w:themeFillTint="33"/>
+        <w:rPr>
+          <w:rFonts w:ascii="Lucida Console" w:hAnsi="Lucida Console"/>
+          <w:sz w:val="20"/>
+          <w:szCs w:val="16"/>
+          <w:lang w:val="en-US"/>
+        </w:rPr>
+      </w:pPr>
+      <w:r>
+        <w:rPr>
+          <w:rFonts w:ascii="Lucida Console" w:hAnsi="Lucida Console"/>
+          <w:sz w:val="20"/>
+          <w:szCs w:val="16"/>
+          <w:lang w:val="en-US"/>
+        </w:rPr>
+        <w:t>COPY .mvn/ .mvn</w:t>
+      </w:r>
+    </w:p>
+    <w:p>
+      <w:pPr>
+        <w:shd w:val="clear" w:color="auto" w:fill="DEEAF6" w:themeFill="accent5" w:themeFillTint="33"/>
+        <w:rPr>
+          <w:rFonts w:ascii="Lucida Console" w:hAnsi="Lucida Console"/>
+          <w:sz w:val="20"/>
+          <w:szCs w:val="16"/>
+          <w:lang w:val="en-US"/>
+        </w:rPr>
+      </w:pPr>
+      <w:r>
+        <w:rPr>
+          <w:rFonts w:ascii="Lucida Console" w:hAnsi="Lucida Console"/>
+          <w:sz w:val="20"/>
+          <w:szCs w:val="16"/>
+          <w:lang w:val="en-US"/>
+        </w:rPr>
+        <w:t>COPY mvnw pom.xml ./</w:t>
+      </w:r>
+    </w:p>
+    <w:p>
+      <w:pPr>
+        <w:shd w:val="clear" w:color="auto" w:fill="DEEAF6" w:themeFill="accent5" w:themeFillTint="33"/>
+        <w:rPr>
+          <w:rFonts w:ascii="Lucida Console" w:hAnsi="Lucida Console"/>
+          <w:sz w:val="20"/>
+          <w:szCs w:val="16"/>
+          <w:lang w:val="en-US"/>
+        </w:rPr>
+      </w:pPr>
+      <w:r>
+        <w:rPr>
+          <w:rFonts w:ascii="Lucida Console" w:hAnsi="Lucida Console"/>
+          <w:sz w:val="20"/>
+          <w:szCs w:val="16"/>
+          <w:lang w:val="en-US"/>
+        </w:rPr>
+        <w:t>RUN chmod +x ./mvnw</w:t>
+      </w:r>
+    </w:p>
+    <w:p>
+      <w:pPr>
+        <w:shd w:val="clear" w:color="auto" w:fill="DEEAF6" w:themeFill="accent5" w:themeFillTint="33"/>
+        <w:rPr>
+          <w:rFonts w:ascii="Lucida Console" w:hAnsi="Lucida Console"/>
+          <w:sz w:val="20"/>
+          <w:szCs w:val="16"/>
+          <w:lang w:val="en-US"/>
+        </w:rPr>
+      </w:pPr>
+      <w:r>
+        <w:rPr>
+          <w:rFonts w:ascii="Lucida Console" w:hAnsi="Lucida Console"/>
+          <w:sz w:val="20"/>
+          <w:szCs w:val="16"/>
+          <w:lang w:val="en-US"/>
+        </w:rPr>
+        <w:t>RUN ./mvnw dependency:go-offline</w:t>
+      </w:r>
+    </w:p>
+    <w:p>
+      <w:pPr>
+        <w:shd w:val="clear" w:color="auto" w:fill="DEEAF6" w:themeFill="accent5" w:themeFillTint="33"/>
+        <w:rPr>
+          <w:rFonts w:ascii="Lucida Console" w:hAnsi="Lucida Console"/>
+          <w:sz w:val="20"/>
+          <w:szCs w:val="16"/>
+          <w:lang w:val="en-US"/>
+        </w:rPr>
+      </w:pPr>
+      <w:r>
+        <w:rPr>
+          <w:rFonts w:ascii="Lucida Console" w:hAnsi="Lucida Console"/>
+          <w:sz w:val="20"/>
+          <w:szCs w:val="16"/>
+          <w:lang w:val="en-US"/>
+        </w:rPr>
+        <w:t>COPY ./src ./src</w:t>
+      </w:r>
+    </w:p>
+    <w:p>
+      <w:pPr>
+        <w:shd w:val="clear" w:color="auto" w:fill="DEEAF6" w:themeFill="accent5" w:themeFillTint="33"/>
+        <w:rPr>
+          <w:rFonts w:ascii="Lucida Console" w:hAnsi="Lucida Console"/>
+          <w:sz w:val="20"/>
+          <w:szCs w:val="16"/>
+          <w:lang w:val="en-US"/>
+        </w:rPr>
+      </w:pPr>
+      <w:r>
+        <w:rPr>
+          <w:rFonts w:ascii="Lucida Console" w:hAnsi="Lucida Console"/>
+          <w:sz w:val="20"/>
+          <w:szCs w:val="16"/>
+          <w:lang w:val="en-US"/>
+        </w:rPr>
+        <w:t>RUN ./mvnw clean install -DskipTests</w:t>
+      </w:r>
+    </w:p>
+    <w:p>
+      <w:pPr>
+        <w:shd w:val="clear" w:color="auto" w:fill="DEEAF6" w:themeFill="accent5" w:themeFillTint="33"/>
+        <w:rPr>
+          <w:rFonts w:ascii="Lucida Console" w:hAnsi="Lucida Console"/>
+          <w:sz w:val="20"/>
+          <w:szCs w:val="16"/>
+          <w:lang w:val="en-US"/>
+        </w:rPr>
+      </w:pPr>
+      <w:r>
+        <w:rPr>
+          <w:rFonts w:ascii="Lucida Console" w:hAnsi="Lucida Console"/>
+          <w:sz w:val="20"/>
+          <w:szCs w:val="16"/>
+          <w:lang w:val="en-US"/>
+        </w:rPr>
+        <w:t>RUN find ./target -type f -name '*.jar' -exec cp {} /opt/app/app.jar \; -quit</w:t>
+      </w:r>
+    </w:p>
+    <w:p>
+      <w:pPr>
+        <w:shd w:val="clear" w:color="auto" w:fill="DEEAF6" w:themeFill="accent5" w:themeFillTint="33"/>
+        <w:rPr>
+          <w:rFonts w:ascii="Lucida Console" w:hAnsi="Lucida Console"/>
+          <w:sz w:val="20"/>
+          <w:szCs w:val="16"/>
+          <w:lang w:val="en-US"/>
+        </w:rPr>
+      </w:pPr>
+      <w:r>
+        <w:rPr>
+          <w:rFonts w:ascii="Lucida Console" w:hAnsi="Lucida Console"/>
+          <w:sz w:val="20"/>
+          <w:szCs w:val="16"/>
+          <w:lang w:val="en-US"/>
+        </w:rPr>
+        <w:t>FROM eclipse-temurin:17-jre-alpine</w:t>
+      </w:r>
+    </w:p>
+    <w:p>
+      <w:pPr>
+        <w:shd w:val="clear" w:color="auto" w:fill="DEEAF6" w:themeFill="accent5" w:themeFillTint="33"/>
+        <w:rPr>
+          <w:rFonts w:ascii="Lucida Console" w:hAnsi="Lucida Console"/>
+          <w:sz w:val="20"/>
+          <w:szCs w:val="16"/>
+          <w:lang w:val="en-US"/>
+        </w:rPr>
+      </w:pPr>
+      <w:r>
+        <w:rPr>
+          <w:rFonts w:ascii="Lucida Console" w:hAnsi="Lucida Console"/>
+          <w:sz w:val="20"/>
+          <w:szCs w:val="16"/>
+          <w:lang w:val="en-US"/>
+        </w:rPr>
+        <w:t>COPY --from=builder /opt/app/*.jar /opt/app/</w:t>
+      </w:r>
+    </w:p>
+    <w:p>
+      <w:pPr>
+        <w:shd w:val="clear" w:color="auto" w:fill="DEEAF6" w:themeFill="accent5" w:themeFillTint="33"/>
+        <w:rPr>
+          <w:rFonts w:ascii="Lucida Console" w:hAnsi="Lucida Console"/>
+          <w:sz w:val="20"/>
+          <w:szCs w:val="16"/>
+          <w:lang w:val="en-US"/>
+        </w:rPr>
+      </w:pPr>
+      <w:r>
+        <w:rPr>
+          <w:rFonts w:ascii="Lucida Console" w:hAnsi="Lucida Console"/>
+          <w:sz w:val="20"/>
+          <w:szCs w:val="16"/>
+          <w:lang w:val="en-US"/>
+        </w:rPr>
+        <w:t>EXPOSE 8080</w:t>
+      </w:r>
+    </w:p>
+    <w:p>
+      <w:pPr>
+        <w:shd w:val="clear" w:color="auto" w:fill="DEEAF6" w:themeFill="accent5" w:themeFillTint="33"/>
+        <w:rPr>
+          <w:lang w:val="en-US"/>
+        </w:rPr>
+      </w:pPr>
+      <w:r>
+        <w:rPr>
+          <w:rFonts w:ascii="Lucida Console" w:hAnsi="Lucida Console"/>
+          <w:sz w:val="20"/>
+          <w:szCs w:val="16"/>
+          <w:lang w:val="en-US"/>
+        </w:rPr>
+        <w:t>ENTRYPOINT ["java", "-jar", "/opt/app/app.jar" ]</w:t>
+      </w:r>
+    </w:p>
+    <w:p>
+      <w:pPr>
+        <w:rPr>
+          <w:lang w:val="en-US"/>
+        </w:rPr>
+      </w:pPr>
+    </w:p>
+    <w:p>
+      <w:pPr>
+        <w:rPr>
+          <w:lang w:val="en-US"/>
+        </w:rPr>
+      </w:pPr>
+      <w:r>
+        <w:rPr>
+          <w:lang w:val="en-US"/>
+        </w:rPr>
+        <w:t xml:space="preserve">The above content is a generalized </w:t>
+      </w:r>
       <w:r>
         <w:rPr>
           <w:rFonts w:ascii="Lucida Console" w:hAnsi="Lucida Console"/>
@@ -870,26 +654,47 @@
           <w:shd w:val="clear" w:color="auto" w:fill="FFFFFF" w:themeFill="background1"/>
           <w:lang w:val="en-US"/>
         </w:rPr>
-        <w:t>rahti.properties</w:t>
-      </w:r>
-      <w:proofErr w:type="spellEnd"/>
-      <w:proofErr w:type="gramEnd"/>
-      <w:r>
-        <w:rPr>
-          <w:lang w:val="en-US"/>
-        </w:rPr>
-        <w:t>.</w:t>
-      </w:r>
-    </w:p>
-    <w:p>
-      <w:pPr>
-        <w:rPr>
-          <w:lang w:val="en-US"/>
-        </w:rPr>
-      </w:pPr>
-    </w:p>
-    <w:p>
-      <w:pPr>
+        <w:t>Dockerfile</w:t>
+      </w:r>
+      <w:r>
+        <w:rPr>
+          <w:lang w:val="en-US"/>
+        </w:rPr>
+        <w:t xml:space="preserve"> </w:t>
+      </w:r>
+      <w:r>
+        <w:rPr>
+          <w:lang w:val="en-US"/>
+        </w:rPr>
+        <w:t>configuration and can be used for other Spring Boot projects.</w:t>
+      </w:r>
+    </w:p>
+    <w:p>
+      <w:pPr>
+        <w:rPr>
+          <w:lang w:val="en-US"/>
+        </w:rPr>
+      </w:pPr>
+    </w:p>
+    <w:p>
+      <w:pPr>
+        <w:rPr>
+          <w:lang w:val="en-US"/>
+        </w:rPr>
+      </w:pPr>
+      <w:r>
+        <w:rPr>
+          <w:lang w:val="en-US"/>
+        </w:rPr>
+        <w:t>Create a new deployment profile for your application. You need to create a new file in the</w:t>
+      </w:r>
+      <w:r>
+        <w:rPr>
+          <w:lang w:val="en-US"/>
+        </w:rPr>
+        <w:br/>
+      </w:r>
+      <w:r>
         <w:rPr>
           <w:rFonts w:ascii="Lucida Console" w:hAnsi="Lucida Console"/>
           <w:b/>
@@ -898,12 +703,33 @@
           <w:shd w:val="clear" w:color="auto" w:fill="FFFFFF" w:themeFill="background1"/>
           <w:lang w:val="en-US"/>
         </w:rPr>
-      </w:pPr>
-      <w:r>
-        <w:rPr>
-          <w:lang w:val="en-US"/>
-        </w:rPr>
-        <w:t xml:space="preserve">Content of the </w:t>
+        <w:t>&lt;your app&gt;/src/main/resources/</w:t>
+      </w:r>
+      <w:r>
+        <w:rPr>
+          <w:lang w:val="en-US"/>
+        </w:rPr>
+        <w:t xml:space="preserve"> directory.</w:t>
+      </w:r>
+    </w:p>
+    <w:p>
+      <w:pPr>
+        <w:rPr>
+          <w:lang w:val="en-US"/>
+        </w:rPr>
+      </w:pPr>
+    </w:p>
+    <w:p>
+      <w:pPr>
+        <w:rPr>
+          <w:lang w:val="en-US"/>
+        </w:rPr>
+      </w:pPr>
+      <w:r>
+        <w:rPr>
+          <w:lang w:val="en-US"/>
+        </w:rPr>
+        <w:t xml:space="preserve">Name the new file </w:t>
       </w:r>
       <w:r>
         <w:rPr>
@@ -914,11 +740,24 @@
           <w:shd w:val="clear" w:color="auto" w:fill="FFFFFF" w:themeFill="background1"/>
           <w:lang w:val="en-US"/>
         </w:rPr>
-        <w:t>application-</w:t>
-      </w:r>
-      <w:proofErr w:type="spellStart"/>
-      <w:proofErr w:type="gramStart"/>
-      <w:r>
+        <w:t>application-rahti.properties</w:t>
+      </w:r>
+      <w:r>
+        <w:rPr>
+          <w:lang w:val="en-US"/>
+        </w:rPr>
+        <w:t>.</w:t>
+      </w:r>
+    </w:p>
+    <w:p>
+      <w:pPr>
+        <w:rPr>
+          <w:lang w:val="en-US"/>
+        </w:rPr>
+      </w:pPr>
+    </w:p>
+    <w:p>
+      <w:pPr>
         <w:rPr>
           <w:rFonts w:ascii="Lucida Console" w:hAnsi="Lucida Console"/>
           <w:b/>
@@ -927,31 +766,14 @@
           <w:shd w:val="clear" w:color="auto" w:fill="FFFFFF" w:themeFill="background1"/>
           <w:lang w:val="en-US"/>
         </w:rPr>
-        <w:t>rahti.properties</w:t>
-      </w:r>
-      <w:proofErr w:type="spellEnd"/>
-      <w:proofErr w:type="gramEnd"/>
-      <w:r>
-        <w:rPr>
-          <w:lang w:val="en-US"/>
-        </w:rPr>
-        <w:t xml:space="preserve"> is</w:t>
-      </w:r>
-      <w:r>
-        <w:rPr>
-          <w:lang w:val="en-US"/>
-        </w:rPr>
-        <w:t xml:space="preserve"> (use Copy + Paste)</w:t>
-      </w:r>
-      <w:r>
-        <w:rPr>
-          <w:lang w:val="en-US"/>
-        </w:rPr>
-        <w:t>:</w:t>
-      </w:r>
-    </w:p>
-    <w:p>
-      <w:pPr>
+      </w:pPr>
+      <w:r>
+        <w:rPr>
+          <w:lang w:val="en-US"/>
+        </w:rPr>
+        <w:t xml:space="preserve">Content of the </w:t>
+      </w:r>
+      <w:r>
         <w:rPr>
           <w:rFonts w:ascii="Lucida Console" w:hAnsi="Lucida Console"/>
           <w:b/>
@@ -960,6 +782,37 @@
           <w:shd w:val="clear" w:color="auto" w:fill="FFFFFF" w:themeFill="background1"/>
           <w:lang w:val="en-US"/>
         </w:rPr>
+        <w:t>application-rahti.properties</w:t>
+      </w:r>
+      <w:r>
+        <w:rPr>
+          <w:lang w:val="en-US"/>
+        </w:rPr>
+        <w:t xml:space="preserve"> is</w:t>
+      </w:r>
+      <w:r>
+        <w:rPr>
+          <w:lang w:val="en-US"/>
+        </w:rPr>
+        <w:t xml:space="preserve"> (use Copy + Paste)</w:t>
+      </w:r>
+      <w:r>
+        <w:rPr>
+          <w:lang w:val="en-US"/>
+        </w:rPr>
+        <w:t>:</w:t>
+      </w:r>
+    </w:p>
+    <w:p>
+      <w:pPr>
+        <w:rPr>
+          <w:rFonts w:ascii="Lucida Console" w:hAnsi="Lucida Console"/>
+          <w:b/>
+          <w:bCs/>
+          <w:sz w:val="20"/>
+          <w:shd w:val="clear" w:color="auto" w:fill="FFFFFF" w:themeFill="background1"/>
+          <w:lang w:val="en-US"/>
+        </w:rPr>
       </w:pPr>
     </w:p>
     <w:p>
@@ -979,19 +832,19 @@
           <w:szCs w:val="16"/>
           <w:lang w:val="en-US"/>
         </w:rPr>
-        <w:t>spring.datasource.url=</w:t>
-      </w:r>
-      <w:proofErr w:type="gramStart"/>
-      <w:r>
+        <w:t>spring.datasource.url=jdbc:postgresql://${POSTGRESQL_SERVICE_HOST}:${POSTGRESQL_SERVICE_PORT}/${DB_NAME}</w:t>
+      </w:r>
+    </w:p>
+    <w:p>
+      <w:pPr>
+        <w:shd w:val="clear" w:color="auto" w:fill="DEEAF6" w:themeFill="accent5" w:themeFillTint="33"/>
         <w:rPr>
           <w:rFonts w:ascii="Lucida Console" w:hAnsi="Lucida Console"/>
           <w:sz w:val="20"/>
           <w:szCs w:val="16"/>
           <w:lang w:val="en-US"/>
         </w:rPr>
-        <w:t>jdbc:postgresql://$</w:t>
-      </w:r>
-      <w:proofErr w:type="gramEnd"/>
+      </w:pPr>
       <w:r>
         <w:rPr>
           <w:rFonts w:ascii="Lucida Console" w:hAnsi="Lucida Console"/>
@@ -999,7 +852,7 @@
           <w:szCs w:val="16"/>
           <w:lang w:val="en-US"/>
         </w:rPr>
-        <w:t>{POSTGRESQL_SERVICE_HOST}:${POSTGRESQL_SERVICE_PORT}/${DB_NAME}</w:t>
+        <w:t>spring.datasource.username=${DB_USER}</w:t>
       </w:r>
     </w:p>
     <w:p>
@@ -1012,8 +865,6 @@
           <w:lang w:val="en-US"/>
         </w:rPr>
       </w:pPr>
-      <w:proofErr w:type="spellStart"/>
-      <w:proofErr w:type="gramStart"/>
       <w:r>
         <w:rPr>
           <w:rFonts w:ascii="Lucida Console" w:hAnsi="Lucida Console"/>
@@ -1021,19 +872,19 @@
           <w:szCs w:val="16"/>
           <w:lang w:val="en-US"/>
         </w:rPr>
-        <w:t>spring.datasource</w:t>
-      </w:r>
-      <w:proofErr w:type="gramEnd"/>
-      <w:r>
+        <w:t>spring.datasource.password=${DB_PASSWORD}</w:t>
+      </w:r>
+    </w:p>
+    <w:p>
+      <w:pPr>
+        <w:shd w:val="clear" w:color="auto" w:fill="DEEAF6" w:themeFill="accent5" w:themeFillTint="33"/>
         <w:rPr>
           <w:rFonts w:ascii="Lucida Console" w:hAnsi="Lucida Console"/>
           <w:sz w:val="20"/>
           <w:szCs w:val="16"/>
           <w:lang w:val="en-US"/>
         </w:rPr>
-        <w:t>.username</w:t>
-      </w:r>
-      <w:proofErr w:type="spellEnd"/>
+      </w:pPr>
       <w:r>
         <w:rPr>
           <w:rFonts w:ascii="Lucida Console" w:hAnsi="Lucida Console"/>
@@ -1041,7 +892,7 @@
           <w:szCs w:val="16"/>
           <w:lang w:val="en-US"/>
         </w:rPr>
-        <w:t>=${DB_USER}</w:t>
+        <w:t>spring.jpa.show-sql=true</w:t>
       </w:r>
     </w:p>
     <w:p>
@@ -1054,8 +905,6 @@
           <w:lang w:val="en-US"/>
         </w:rPr>
       </w:pPr>
-      <w:proofErr w:type="spellStart"/>
-      <w:proofErr w:type="gramStart"/>
       <w:r>
         <w:rPr>
           <w:rFonts w:ascii="Lucida Console" w:hAnsi="Lucida Console"/>
@@ -1063,19 +912,19 @@
           <w:szCs w:val="16"/>
           <w:lang w:val="en-US"/>
         </w:rPr>
-        <w:t>spring.datasource</w:t>
-      </w:r>
-      <w:proofErr w:type="gramEnd"/>
-      <w:r>
+        <w:t>spring.jpa.generate-ddl=true</w:t>
+      </w:r>
+    </w:p>
+    <w:p>
+      <w:pPr>
+        <w:shd w:val="clear" w:color="auto" w:fill="DEEAF6" w:themeFill="accent5" w:themeFillTint="33"/>
         <w:rPr>
           <w:rFonts w:ascii="Lucida Console" w:hAnsi="Lucida Console"/>
           <w:sz w:val="20"/>
           <w:szCs w:val="16"/>
           <w:lang w:val="en-US"/>
         </w:rPr>
-        <w:t>.password</w:t>
-      </w:r>
-      <w:proofErr w:type="spellEnd"/>
+      </w:pPr>
       <w:r>
         <w:rPr>
           <w:rFonts w:ascii="Lucida Console" w:hAnsi="Lucida Console"/>
@@ -1083,122 +932,7 @@
           <w:szCs w:val="16"/>
           <w:lang w:val="en-US"/>
         </w:rPr>
-        <w:t>=${DB_PASSWORD}</w:t>
-      </w:r>
-    </w:p>
-    <w:p>
-      <w:pPr>
-        <w:shd w:val="clear" w:color="auto" w:fill="DEEAF6" w:themeFill="accent5" w:themeFillTint="33"/>
-        <w:rPr>
-          <w:rFonts w:ascii="Lucida Console" w:hAnsi="Lucida Console"/>
-          <w:sz w:val="20"/>
-          <w:szCs w:val="16"/>
-          <w:lang w:val="en-US"/>
-        </w:rPr>
-      </w:pPr>
-      <w:proofErr w:type="spellStart"/>
-      <w:proofErr w:type="gramStart"/>
-      <w:r>
-        <w:rPr>
-          <w:rFonts w:ascii="Lucida Console" w:hAnsi="Lucida Console"/>
-          <w:sz w:val="20"/>
-          <w:szCs w:val="16"/>
-          <w:lang w:val="en-US"/>
-        </w:rPr>
-        <w:t>spring.jpa.show</w:t>
-      </w:r>
-      <w:proofErr w:type="gramEnd"/>
-      <w:r>
-        <w:rPr>
-          <w:rFonts w:ascii="Lucida Console" w:hAnsi="Lucida Console"/>
-          <w:sz w:val="20"/>
-          <w:szCs w:val="16"/>
-          <w:lang w:val="en-US"/>
-        </w:rPr>
-        <w:t>-sql</w:t>
-      </w:r>
-      <w:proofErr w:type="spellEnd"/>
-      <w:r>
-        <w:rPr>
-          <w:rFonts w:ascii="Lucida Console" w:hAnsi="Lucida Console"/>
-          <w:sz w:val="20"/>
-          <w:szCs w:val="16"/>
-          <w:lang w:val="en-US"/>
-        </w:rPr>
-        <w:t>=true</w:t>
-      </w:r>
-    </w:p>
-    <w:p>
-      <w:pPr>
-        <w:shd w:val="clear" w:color="auto" w:fill="DEEAF6" w:themeFill="accent5" w:themeFillTint="33"/>
-        <w:rPr>
-          <w:rFonts w:ascii="Lucida Console" w:hAnsi="Lucida Console"/>
-          <w:sz w:val="20"/>
-          <w:szCs w:val="16"/>
-          <w:lang w:val="en-US"/>
-        </w:rPr>
-      </w:pPr>
-      <w:proofErr w:type="spellStart"/>
-      <w:proofErr w:type="gramStart"/>
-      <w:r>
-        <w:rPr>
-          <w:rFonts w:ascii="Lucida Console" w:hAnsi="Lucida Console"/>
-          <w:sz w:val="20"/>
-          <w:szCs w:val="16"/>
-          <w:lang w:val="en-US"/>
-        </w:rPr>
-        <w:t>spring.jpa.generate</w:t>
-      </w:r>
-      <w:proofErr w:type="gramEnd"/>
-      <w:r>
-        <w:rPr>
-          <w:rFonts w:ascii="Lucida Console" w:hAnsi="Lucida Console"/>
-          <w:sz w:val="20"/>
-          <w:szCs w:val="16"/>
-          <w:lang w:val="en-US"/>
-        </w:rPr>
-        <w:t>-ddl</w:t>
-      </w:r>
-      <w:proofErr w:type="spellEnd"/>
-      <w:r>
-        <w:rPr>
-          <w:rFonts w:ascii="Lucida Console" w:hAnsi="Lucida Console"/>
-          <w:sz w:val="20"/>
-          <w:szCs w:val="16"/>
-          <w:lang w:val="en-US"/>
-        </w:rPr>
-        <w:t>=true</w:t>
-      </w:r>
-    </w:p>
-    <w:p>
-      <w:pPr>
-        <w:shd w:val="clear" w:color="auto" w:fill="DEEAF6" w:themeFill="accent5" w:themeFillTint="33"/>
-        <w:rPr>
-          <w:rFonts w:ascii="Lucida Console" w:hAnsi="Lucida Console"/>
-          <w:sz w:val="20"/>
-          <w:szCs w:val="16"/>
-          <w:lang w:val="en-US"/>
-        </w:rPr>
-      </w:pPr>
-      <w:proofErr w:type="spellStart"/>
-      <w:r>
-        <w:rPr>
-          <w:rFonts w:ascii="Lucida Console" w:hAnsi="Lucida Console"/>
-          <w:sz w:val="20"/>
-          <w:szCs w:val="16"/>
-          <w:lang w:val="en-US"/>
-        </w:rPr>
-        <w:t>spring.jpa.hibernate.ddl</w:t>
-      </w:r>
-      <w:proofErr w:type="spellEnd"/>
-      <w:r>
-        <w:rPr>
-          <w:rFonts w:ascii="Lucida Console" w:hAnsi="Lucida Console"/>
-          <w:sz w:val="20"/>
-          <w:szCs w:val="16"/>
-          <w:lang w:val="en-US"/>
-        </w:rPr>
-        <w:t>-auto=update</w:t>
+        <w:t>spring.jpa.hibernate.ddl-auto=update</w:t>
       </w:r>
     </w:p>
     <w:p>
@@ -1277,11 +1011,116 @@
       </w:pPr>
       <w:r>
         <w:rPr>
+          <w:b/>
+          <w:bCs/>
+          <w:lang w:val="en-US"/>
+        </w:rPr>
+        <w:t xml:space="preserve">NOTE! </w:t>
+      </w:r>
+      <w:r>
+        <w:rPr>
+          <w:lang w:val="en-US"/>
+        </w:rPr>
+        <w:t xml:space="preserve">If you already have created a project in CSC, you </w:t>
+      </w:r>
+      <w:r>
+        <w:rPr>
+          <w:lang w:val="en-US"/>
+        </w:rPr>
+        <w:t>are unable to</w:t>
+      </w:r>
+      <w:r>
+        <w:rPr>
+          <w:lang w:val="en-US"/>
+        </w:rPr>
+        <w:t xml:space="preserve"> create another one.</w:t>
+      </w:r>
+      <w:r>
+        <w:rPr>
+          <w:lang w:val="en-US"/>
+        </w:rPr>
+        <w:t xml:space="preserve"> In that case proceed to chapter 3 of these instructions.</w:t>
+      </w:r>
+    </w:p>
+    <w:p>
+      <w:pPr>
+        <w:rPr>
+          <w:lang w:val="en-US"/>
+        </w:rPr>
+      </w:pPr>
+    </w:p>
+    <w:p>
+      <w:pPr>
+        <w:rPr>
+          <w:lang w:val="en-US"/>
+        </w:rPr>
+      </w:pPr>
+      <w:r>
+        <w:rPr>
+          <w:lang w:val="en-US"/>
+        </w:rPr>
+        <w:drawing>
+          <wp:inline distT="0" distB="0" distL="0" distR="0" wp14:anchorId="08643F83" wp14:editId="7FF38251">
+            <wp:extent cx="4569749" cy="1140940"/>
+            <wp:effectExtent l="19050" t="19050" r="21590" b="21590"/>
+            <wp:docPr id="408356246" name="Picture 1" descr="A white rectangular object with red text&#10;&#10;AI-generated content may be incorrect."/>
+            <wp:cNvGraphicFramePr>
+              <a:graphicFrameLocks xmlns:a="http://schemas.openxmlformats.org/drawingml/2006/main" noChangeAspect="1"/>
+            </wp:cNvGraphicFramePr>
+            <a:graphic xmlns:a="http://schemas.openxmlformats.org/drawingml/2006/main">
+              <a:graphicData uri="http://schemas.openxmlformats.org/drawingml/2006/picture">
+                <pic:pic xmlns:pic="http://schemas.openxmlformats.org/drawingml/2006/picture">
+                  <pic:nvPicPr>
+                    <pic:cNvPr id="408356246" name="Picture 1" descr="A white rectangular object with red text&#10;&#10;AI-generated content may be incorrect."/>
+                    <pic:cNvPicPr/>
+                  </pic:nvPicPr>
+                  <pic:blipFill>
+                    <a:blip r:embed="rId11"/>
+                    <a:stretch>
+                      <a:fillRect/>
+                    </a:stretch>
+                  </pic:blipFill>
+                  <pic:spPr>
+                    <a:xfrm>
+                      <a:off x="0" y="0"/>
+                      <a:ext cx="4596900" cy="1147719"/>
+                    </a:xfrm>
+                    <a:prstGeom prst="rect">
+                      <a:avLst/>
+                    </a:prstGeom>
+                    <a:ln>
+                      <a:solidFill>
+                        <a:srgbClr val="008080"/>
+                      </a:solidFill>
+                    </a:ln>
+                  </pic:spPr>
+                </pic:pic>
+              </a:graphicData>
+            </a:graphic>
+          </wp:inline>
+        </w:drawing>
+      </w:r>
+    </w:p>
+    <w:p>
+      <w:pPr>
+        <w:rPr>
+          <w:lang w:val="en-US"/>
+        </w:rPr>
+      </w:pPr>
+    </w:p>
+    <w:p>
+      <w:pPr>
+        <w:rPr>
+          <w:lang w:val="en-US"/>
+        </w:rPr>
+      </w:pPr>
+      <w:r>
+        <w:rPr>
           <w:lang w:val="en-US"/>
         </w:rPr>
         <w:t xml:space="preserve">Login to CSC at </w:t>
       </w:r>
-      <w:hyperlink r:id="rId11" w:history="1">
+      <w:hyperlink r:id="rId12" w:history="1">
         <w:r>
           <w:rPr>
             <w:rStyle w:val="Hyperlink"/>
@@ -1337,7 +1176,7 @@
                     <pic:cNvPicPr/>
                   </pic:nvPicPr>
                   <pic:blipFill>
-                    <a:blip r:embed="rId12" cstate="print">
+                    <a:blip r:embed="rId13" cstate="print">
                       <a:extLst>
                         <a:ext uri="{28A0092B-C50C-407E-A947-70E740481C1C}">
                           <a14:useLocalDpi xmlns:a14="http://schemas.microsoft.com/office/drawing/2010/main" val="0"/>
@@ -1442,43 +1281,49 @@
     </w:p>
     <w:p>
       <w:pPr>
+        <w:rPr>
+          <w:szCs w:val="24"/>
+          <w:lang w:val="en-US"/>
+        </w:rPr>
+      </w:pPr>
+      <w:r>
+        <w:rPr>
+          <w:szCs w:val="24"/>
+          <w:lang w:val="en-US"/>
+        </w:rPr>
+        <w:br w:type="page"/>
+      </w:r>
+    </w:p>
+    <w:p>
+      <w:pPr>
         <w:shd w:val="clear" w:color="auto" w:fill="FFFFFF" w:themeFill="background1"/>
         <w:rPr>
           <w:szCs w:val="24"/>
           <w:lang w:val="en-US"/>
         </w:rPr>
       </w:pPr>
-    </w:p>
-    <w:p>
-      <w:pPr>
-        <w:shd w:val="clear" w:color="auto" w:fill="FFFFFF" w:themeFill="background1"/>
+      <w:r>
         <w:rPr>
           <w:szCs w:val="24"/>
           <w:lang w:val="en-US"/>
         </w:rPr>
-      </w:pPr>
+        <w:lastRenderedPageBreak/>
+        <w:t xml:space="preserve">You have now created your CSC project. Within this project you can start adding CSC’s services. For your deployment you </w:t>
+      </w:r>
       <w:r>
         <w:rPr>
           <w:szCs w:val="24"/>
           <w:lang w:val="en-US"/>
         </w:rPr>
-        <w:t xml:space="preserve">You have now created your CSC project. Within this project you can start adding CSC’s services. For your deployment you </w:t>
+        <w:t xml:space="preserve">only </w:t>
       </w:r>
       <w:r>
         <w:rPr>
           <w:szCs w:val="24"/>
           <w:lang w:val="en-US"/>
         </w:rPr>
-        <w:t xml:space="preserve">only </w:t>
-      </w:r>
-      <w:r>
-        <w:rPr>
-          <w:szCs w:val="24"/>
-          <w:lang w:val="en-US"/>
-        </w:rPr>
         <w:t xml:space="preserve">need </w:t>
       </w:r>
-      <w:proofErr w:type="spellStart"/>
       <w:r>
         <w:rPr>
           <w:rFonts w:ascii="Lucida Console" w:hAnsi="Lucida Console"/>
@@ -1488,9 +1333,22 @@
           <w:shd w:val="clear" w:color="auto" w:fill="FFFFFF" w:themeFill="background1"/>
           <w:lang w:val="en-US"/>
         </w:rPr>
-        <w:t>Rahti</w:t>
-      </w:r>
-      <w:proofErr w:type="spellEnd"/>
+        <w:t>Rahti – Container Cloud</w:t>
+      </w:r>
+      <w:r>
+        <w:rPr>
+          <w:szCs w:val="24"/>
+          <w:lang w:val="en-US"/>
+        </w:rPr>
+        <w:t xml:space="preserve">. </w:t>
+      </w:r>
+      <w:r>
+        <w:rPr>
+          <w:szCs w:val="24"/>
+          <w:lang w:val="en-US"/>
+        </w:rPr>
+        <w:t xml:space="preserve">Click </w:t>
+      </w:r>
       <w:r>
         <w:rPr>
           <w:rFonts w:ascii="Lucida Console" w:hAnsi="Lucida Console"/>
@@ -1500,21 +1358,14 @@
           <w:shd w:val="clear" w:color="auto" w:fill="FFFFFF" w:themeFill="background1"/>
           <w:lang w:val="en-US"/>
         </w:rPr>
-        <w:t xml:space="preserve"> – Container Cloud</w:t>
+        <w:t>Add services</w:t>
       </w:r>
       <w:r>
         <w:rPr>
           <w:szCs w:val="24"/>
           <w:lang w:val="en-US"/>
         </w:rPr>
-        <w:t xml:space="preserve">. </w:t>
-      </w:r>
-      <w:r>
-        <w:rPr>
-          <w:szCs w:val="24"/>
-          <w:lang w:val="en-US"/>
-        </w:rPr>
-        <w:t xml:space="preserve">Click </w:t>
+        <w:t xml:space="preserve"> and select </w:t>
       </w:r>
       <w:r>
         <w:rPr>
@@ -1525,28 +1376,8 @@
           <w:shd w:val="clear" w:color="auto" w:fill="FFFFFF" w:themeFill="background1"/>
           <w:lang w:val="en-US"/>
         </w:rPr>
-        <w:t>Add services</w:t>
-      </w:r>
-      <w:r>
-        <w:rPr>
-          <w:szCs w:val="24"/>
-          <w:lang w:val="en-US"/>
-        </w:rPr>
-        <w:t xml:space="preserve"> and select </w:t>
-      </w:r>
-      <w:proofErr w:type="spellStart"/>
-      <w:r>
-        <w:rPr>
-          <w:rFonts w:ascii="Lucida Console" w:hAnsi="Lucida Console"/>
-          <w:b/>
-          <w:bCs/>
-          <w:sz w:val="20"/>
-          <w:shd w:val="clear" w:color="auto" w:fill="FFFFFF" w:themeFill="background1"/>
-          <w:lang w:val="en-US"/>
-        </w:rPr>
         <w:t>Rahti</w:t>
       </w:r>
-      <w:proofErr w:type="spellEnd"/>
       <w:r>
         <w:rPr>
           <w:szCs w:val="24"/>
@@ -1581,7 +1412,25 @@
           <w:szCs w:val="24"/>
           <w:lang w:val="en-US"/>
         </w:rPr>
-        <w:t>Note: check your</w:t>
+        <w:t>N</w:t>
+      </w:r>
+      <w:r>
+        <w:rPr>
+          <w:b/>
+          <w:bCs/>
+          <w:szCs w:val="24"/>
+          <w:lang w:val="en-US"/>
+        </w:rPr>
+        <w:t>OTE</w:t>
+      </w:r>
+      <w:r>
+        <w:rPr>
+          <w:b/>
+          <w:bCs/>
+          <w:szCs w:val="24"/>
+          <w:lang w:val="en-US"/>
+        </w:rPr>
+        <w:t>: check your</w:t>
       </w:r>
       <w:r>
         <w:rPr>
@@ -1668,7 +1517,7 @@
                     <pic:cNvPicPr/>
                   </pic:nvPicPr>
                   <pic:blipFill>
-                    <a:blip r:embed="rId13">
+                    <a:blip r:embed="rId14">
                       <a:extLst>
                         <a:ext uri="{28A0092B-C50C-407E-A947-70E740481C1C}">
                           <a14:useLocalDpi xmlns:a14="http://schemas.microsoft.com/office/drawing/2010/main" val="0"/>
@@ -1724,7 +1573,6 @@
         </w:rPr>
         <w:t xml:space="preserve">Once you have added the </w:t>
       </w:r>
-      <w:proofErr w:type="spellStart"/>
       <w:r>
         <w:rPr>
           <w:rFonts w:ascii="Lucida Console" w:hAnsi="Lucida Console"/>
@@ -1736,7 +1584,6 @@
         </w:rPr>
         <w:t>Rahti</w:t>
       </w:r>
-      <w:proofErr w:type="spellEnd"/>
       <w:r>
         <w:rPr>
           <w:szCs w:val="24"/>
@@ -1782,6 +1629,21 @@
     </w:p>
     <w:p>
       <w:pPr>
+        <w:rPr>
+          <w:szCs w:val="24"/>
+          <w:lang w:val="en-US"/>
+        </w:rPr>
+      </w:pPr>
+      <w:r>
+        <w:rPr>
+          <w:szCs w:val="24"/>
+          <w:lang w:val="en-US"/>
+        </w:rPr>
+        <w:br w:type="page"/>
+      </w:r>
+    </w:p>
+    <w:p>
+      <w:pPr>
         <w:pStyle w:val="Heading1"/>
         <w:rPr>
           <w:lang w:val="en-US"/>
@@ -1792,16 +1654,8 @@
           <w:lang w:val="en-US"/>
         </w:rPr>
         <w:lastRenderedPageBreak/>
-        <w:t xml:space="preserve">Creating a project in </w:t>
-      </w:r>
-      <w:proofErr w:type="spellStart"/>
-      <w:r>
-        <w:rPr>
-          <w:lang w:val="en-US"/>
-        </w:rPr>
-        <w:t>Rahti</w:t>
-      </w:r>
-      <w:proofErr w:type="spellEnd"/>
+        <w:t>Creating a project in Rahti</w:t>
+      </w:r>
     </w:p>
     <w:p>
       <w:pPr>
@@ -1816,9 +1670,15 @@
           <w:szCs w:val="24"/>
           <w:lang w:val="en-US"/>
         </w:rPr>
-        <w:t xml:space="preserve">After you have gained access, you can login to </w:t>
-      </w:r>
-      <w:proofErr w:type="spellStart"/>
+        <w:t>After you have gained access</w:t>
+      </w:r>
+      <w:r>
+        <w:rPr>
+          <w:szCs w:val="24"/>
+          <w:lang w:val="en-US"/>
+        </w:rPr>
+        <w:t xml:space="preserve"> to </w:t>
+      </w:r>
       <w:r>
         <w:rPr>
           <w:rFonts w:ascii="Lucida Console" w:hAnsi="Lucida Console"/>
@@ -1830,13 +1690,26 @@
         </w:rPr>
         <w:t>Rahti</w:t>
       </w:r>
-      <w:proofErr w:type="spellEnd"/>
       <w:r>
         <w:rPr>
           <w:szCs w:val="24"/>
           <w:lang w:val="en-US"/>
         </w:rPr>
-        <w:t xml:space="preserve"> at your CSC project’s </w:t>
+        <w:t xml:space="preserve"> </w:t>
+      </w:r>
+      <w:r>
+        <w:rPr>
+          <w:szCs w:val="24"/>
+          <w:lang w:val="en-US"/>
+        </w:rPr>
+        <w:t>service</w:t>
+      </w:r>
+      <w:r>
+        <w:rPr>
+          <w:szCs w:val="24"/>
+          <w:lang w:val="en-US"/>
+        </w:rPr>
+        <w:t xml:space="preserve">, you can login to </w:t>
       </w:r>
       <w:r>
         <w:rPr>
@@ -1847,14 +1720,14 @@
           <w:shd w:val="clear" w:color="auto" w:fill="FFFFFF" w:themeFill="background1"/>
           <w:lang w:val="en-US"/>
         </w:rPr>
-        <w:t>Projects</w:t>
+        <w:t>Rahti</w:t>
       </w:r>
       <w:r>
         <w:rPr>
           <w:szCs w:val="24"/>
           <w:lang w:val="en-US"/>
         </w:rPr>
-        <w:t xml:space="preserve"> view. Choose your (only) project and scroll down to </w:t>
+        <w:t xml:space="preserve"> at your CSC project’s </w:t>
       </w:r>
       <w:r>
         <w:rPr>
@@ -1865,14 +1738,14 @@
           <w:shd w:val="clear" w:color="auto" w:fill="FFFFFF" w:themeFill="background1"/>
           <w:lang w:val="en-US"/>
         </w:rPr>
-        <w:t>Services</w:t>
+        <w:t>Projects</w:t>
       </w:r>
       <w:r>
         <w:rPr>
           <w:szCs w:val="24"/>
           <w:lang w:val="en-US"/>
         </w:rPr>
-        <w:t xml:space="preserve">. Clicking </w:t>
+        <w:t xml:space="preserve"> view. Choose your (only) project and scroll down to </w:t>
       </w:r>
       <w:r>
         <w:rPr>
@@ -1883,16 +1756,15 @@
           <w:shd w:val="clear" w:color="auto" w:fill="FFFFFF" w:themeFill="background1"/>
           <w:lang w:val="en-US"/>
         </w:rPr>
-        <w:t>Login</w:t>
+        <w:t>Services</w:t>
       </w:r>
       <w:r>
         <w:rPr>
           <w:szCs w:val="24"/>
           <w:lang w:val="en-US"/>
         </w:rPr>
-        <w:t xml:space="preserve"> will take you to </w:t>
-      </w:r>
-      <w:proofErr w:type="spellStart"/>
+        <w:t xml:space="preserve">. Clicking </w:t>
+      </w:r>
       <w:r>
         <w:rPr>
           <w:rFonts w:ascii="Lucida Console" w:hAnsi="Lucida Console"/>
@@ -1902,9 +1774,26 @@
           <w:shd w:val="clear" w:color="auto" w:fill="FFFFFF" w:themeFill="background1"/>
           <w:lang w:val="en-US"/>
         </w:rPr>
+        <w:t>Login</w:t>
+      </w:r>
+      <w:r>
+        <w:rPr>
+          <w:szCs w:val="24"/>
+          <w:lang w:val="en-US"/>
+        </w:rPr>
+        <w:t xml:space="preserve"> will take you to </w:t>
+      </w:r>
+      <w:r>
+        <w:rPr>
+          <w:rFonts w:ascii="Lucida Console" w:hAnsi="Lucida Console"/>
+          <w:b/>
+          <w:bCs/>
+          <w:sz w:val="20"/>
+          <w:shd w:val="clear" w:color="auto" w:fill="FFFFFF" w:themeFill="background1"/>
+          <w:lang w:val="en-US"/>
+        </w:rPr>
         <w:t>Rahti</w:t>
       </w:r>
-      <w:proofErr w:type="spellEnd"/>
       <w:r>
         <w:rPr>
           <w:szCs w:val="24"/>
@@ -1952,7 +1841,7 @@
                     <pic:cNvPicPr/>
                   </pic:nvPicPr>
                   <pic:blipFill>
-                    <a:blip r:embed="rId14" cstate="print">
+                    <a:blip r:embed="rId15" cstate="print">
                       <a:extLst>
                         <a:ext uri="{28A0092B-C50C-407E-A947-70E740481C1C}">
                           <a14:useLocalDpi xmlns:a14="http://schemas.microsoft.com/office/drawing/2010/main" val="0"/>
@@ -2056,7 +1945,6 @@
         </w:rPr>
         <w:t xml:space="preserve">Successfully logging in directs you to </w:t>
       </w:r>
-      <w:proofErr w:type="spellStart"/>
       <w:r>
         <w:rPr>
           <w:rFonts w:ascii="Lucida Console" w:hAnsi="Lucida Console"/>
@@ -2068,14 +1956,12 @@
         </w:rPr>
         <w:t>Rahti</w:t>
       </w:r>
-      <w:proofErr w:type="spellEnd"/>
       <w:r>
         <w:rPr>
           <w:lang w:val="en-US"/>
         </w:rPr>
         <w:t xml:space="preserve"> console. When starting the console for the first time take the site’s tour showing important navigation options. After the tour you are ready to create your </w:t>
       </w:r>
-      <w:proofErr w:type="spellStart"/>
       <w:r>
         <w:rPr>
           <w:rFonts w:ascii="Lucida Console" w:hAnsi="Lucida Console"/>
@@ -2087,7 +1973,6 @@
         </w:rPr>
         <w:t>Rahti</w:t>
       </w:r>
-      <w:proofErr w:type="spellEnd"/>
       <w:r>
         <w:rPr>
           <w:lang w:val="en-US"/>
@@ -2204,6 +2089,68 @@
           <w:lang w:val="en-US"/>
         </w:rPr>
         <w:t>view (marked with yellow).</w:t>
+      </w:r>
+    </w:p>
+    <w:p>
+      <w:pPr>
+        <w:rPr>
+          <w:lang w:val="en-US"/>
+        </w:rPr>
+      </w:pPr>
+    </w:p>
+    <w:p>
+      <w:pPr>
+        <w:rPr>
+          <w:lang w:val="en-US"/>
+        </w:rPr>
+      </w:pPr>
+      <w:r>
+        <w:rPr>
+          <w:b/>
+          <w:bCs/>
+          <w:lang w:val="en-US"/>
+        </w:rPr>
+        <w:t>NOTE!</w:t>
+      </w:r>
+      <w:r>
+        <w:rPr>
+          <w:lang w:val="en-US"/>
+        </w:rPr>
+        <w:t xml:space="preserve"> You can have more than one </w:t>
+      </w:r>
+      <w:r>
+        <w:rPr>
+          <w:rFonts w:ascii="Lucida Console" w:hAnsi="Lucida Console"/>
+          <w:b/>
+          <w:bCs/>
+          <w:sz w:val="20"/>
+          <w:shd w:val="clear" w:color="auto" w:fill="FFFFFF" w:themeFill="background1"/>
+          <w:lang w:val="en-US"/>
+        </w:rPr>
+        <w:t>Rahti projects</w:t>
+      </w:r>
+      <w:r>
+        <w:rPr>
+          <w:lang w:val="en-US"/>
+        </w:rPr>
+        <w:t xml:space="preserve"> in one </w:t>
+      </w:r>
+      <w:r>
+        <w:rPr>
+          <w:rFonts w:ascii="Lucida Console" w:hAnsi="Lucida Console"/>
+          <w:b/>
+          <w:bCs/>
+          <w:sz w:val="20"/>
+          <w:shd w:val="clear" w:color="auto" w:fill="FFFFFF" w:themeFill="background1"/>
+          <w:lang w:val="en-US"/>
+        </w:rPr>
+        <w:t>CSC Project</w:t>
+      </w:r>
+      <w:r>
+        <w:rPr>
+          <w:lang w:val="en-US"/>
+        </w:rPr>
+        <w:t>.</w:t>
       </w:r>
     </w:p>
     <w:p>
@@ -2240,7 +2187,7 @@
                     <pic:cNvPicPr/>
                   </pic:nvPicPr>
                   <pic:blipFill>
-                    <a:blip r:embed="rId15" cstate="print">
+                    <a:blip r:embed="rId16" cstate="print">
                       <a:extLst>
                         <a:ext uri="{28A0092B-C50C-407E-A947-70E740481C1C}">
                           <a14:useLocalDpi xmlns:a14="http://schemas.microsoft.com/office/drawing/2010/main" val="0"/>
@@ -2293,7 +2240,6 @@
         <w:lastRenderedPageBreak/>
         <w:t xml:space="preserve">Give your project a name and a display name. In the description write </w:t>
       </w:r>
-      <w:proofErr w:type="spellStart"/>
       <w:r>
         <w:rPr>
           <w:rFonts w:ascii="Lucida Console" w:hAnsi="Lucida Console"/>
@@ -2303,19 +2249,7 @@
           <w:shd w:val="clear" w:color="auto" w:fill="FFFFFF" w:themeFill="background1"/>
           <w:lang w:val="en-US"/>
         </w:rPr>
-        <w:t>csc_project</w:t>
-      </w:r>
-      <w:proofErr w:type="spellEnd"/>
-      <w:r>
-        <w:rPr>
-          <w:rFonts w:ascii="Lucida Console" w:hAnsi="Lucida Console"/>
-          <w:b/>
-          <w:bCs/>
-          <w:sz w:val="20"/>
-          <w:shd w:val="clear" w:color="auto" w:fill="FFFFFF" w:themeFill="background1"/>
-          <w:lang w:val="en-US"/>
-        </w:rPr>
-        <w:t>:&lt;your CSC project number&gt;</w:t>
+        <w:t>csc_project:&lt;your CSC project number&gt;</w:t>
       </w:r>
       <w:r>
         <w:rPr>
@@ -2421,7 +2355,7 @@
                     <pic:cNvPicPr/>
                   </pic:nvPicPr>
                   <pic:blipFill>
-                    <a:blip r:embed="rId16">
+                    <a:blip r:embed="rId17">
                       <a:extLst>
                         <a:ext uri="{28A0092B-C50C-407E-A947-70E740481C1C}">
                           <a14:useLocalDpi xmlns:a14="http://schemas.microsoft.com/office/drawing/2010/main" val="0"/>
@@ -2512,7 +2446,6 @@
         </w:rPr>
         <w:t xml:space="preserve">In </w:t>
       </w:r>
-      <w:proofErr w:type="spellStart"/>
       <w:r>
         <w:rPr>
           <w:rFonts w:ascii="Lucida Console" w:hAnsi="Lucida Console"/>
@@ -2524,7 +2457,6 @@
         </w:rPr>
         <w:t>Rahti</w:t>
       </w:r>
-      <w:proofErr w:type="spellEnd"/>
       <w:r>
         <w:rPr>
           <w:lang w:val="en-US"/>
@@ -2614,7 +2546,7 @@
           <w:lang w:val="en-US"/>
         </w:rPr>
         <w:drawing>
-          <wp:inline distT="0" distB="0" distL="0" distR="0" wp14:anchorId="07855004" wp14:editId="3E414E94">
+          <wp:inline distT="0" distB="0" distL="0" distR="0" wp14:anchorId="07855004" wp14:editId="4749EF05">
             <wp:extent cx="6299835" cy="2508250"/>
             <wp:effectExtent l="0" t="0" r="5715" b="6350"/>
             <wp:docPr id="990165098" name="Picture 12" descr="A screenshot of a computer&#10;&#10;AI-generated content may be incorrect."/>
@@ -2629,7 +2561,7 @@
                     <pic:cNvPicPr/>
                   </pic:nvPicPr>
                   <pic:blipFill>
-                    <a:blip r:embed="rId17" cstate="print">
+                    <a:blip r:embed="rId18" cstate="print">
                       <a:extLst>
                         <a:ext uri="{28A0092B-C50C-407E-A947-70E740481C1C}">
                           <a14:useLocalDpi xmlns:a14="http://schemas.microsoft.com/office/drawing/2010/main" val="0"/>
@@ -2688,7 +2620,6 @@
         </w:rPr>
         <w:t xml:space="preserve"> and choose </w:t>
       </w:r>
-      <w:proofErr w:type="spellStart"/>
       <w:r>
         <w:rPr>
           <w:rFonts w:ascii="Lucida Console" w:hAnsi="Lucida Console"/>
@@ -2700,7 +2631,6 @@
         </w:rPr>
         <w:t>Dockerfile</w:t>
       </w:r>
-      <w:proofErr w:type="spellEnd"/>
       <w:r>
         <w:rPr>
           <w:lang w:val="en-US"/>
@@ -2739,7 +2669,154 @@
         <w:rPr>
           <w:lang w:val="en-US"/>
         </w:rPr>
-        <w:t xml:space="preserve">. </w:t>
+        <w:t>.</w:t>
+      </w:r>
+    </w:p>
+    <w:p>
+      <w:pPr>
+        <w:rPr>
+          <w:lang w:val="en-US"/>
+        </w:rPr>
+      </w:pPr>
+    </w:p>
+    <w:p>
+      <w:pPr>
+        <w:rPr>
+          <w:lang w:val="en-US"/>
+        </w:rPr>
+      </w:pPr>
+      <w:r>
+        <w:rPr>
+          <w:b/>
+          <w:bCs/>
+          <w:lang w:val="en-US"/>
+        </w:rPr>
+        <w:t xml:space="preserve">NOTE! </w:t>
+      </w:r>
+      <w:r>
+        <w:rPr>
+          <w:rFonts w:ascii="Lucida Console" w:hAnsi="Lucida Console"/>
+          <w:b/>
+          <w:bCs/>
+          <w:sz w:val="20"/>
+          <w:shd w:val="clear" w:color="auto" w:fill="FFFFFF" w:themeFill="background1"/>
+          <w:lang w:val="en-US"/>
+        </w:rPr>
+        <w:t>Rahti</w:t>
+      </w:r>
+      <w:r>
+        <w:rPr>
+          <w:lang w:val="en-US"/>
+        </w:rPr>
+        <w:t xml:space="preserve"> might not detect the </w:t>
+      </w:r>
+      <w:r>
+        <w:rPr>
+          <w:rFonts w:ascii="Lucida Console" w:hAnsi="Lucida Console"/>
+          <w:b/>
+          <w:bCs/>
+          <w:sz w:val="20"/>
+          <w:shd w:val="clear" w:color="auto" w:fill="FFFFFF" w:themeFill="background1"/>
+          <w:lang w:val="en-US"/>
+        </w:rPr>
+        <w:t>Dockerfile</w:t>
+      </w:r>
+      <w:r>
+        <w:rPr>
+          <w:lang w:val="en-US"/>
+        </w:rPr>
+        <w:t xml:space="preserve"> if it is not in your GitHub project’s root. In this case open </w:t>
+      </w:r>
+      <w:r>
+        <w:rPr>
+          <w:rFonts w:ascii="Lucida Console" w:hAnsi="Lucida Console"/>
+          <w:b/>
+          <w:bCs/>
+          <w:sz w:val="20"/>
+          <w:shd w:val="clear" w:color="auto" w:fill="FFFFFF" w:themeFill="background1"/>
+          <w:lang w:val="en-US"/>
+        </w:rPr>
+        <w:t>Show advanced Git options</w:t>
+      </w:r>
+      <w:r>
+        <w:rPr>
+          <w:lang w:val="en-US"/>
+        </w:rPr>
+        <w:t xml:space="preserve"> </w:t>
+      </w:r>
+      <w:r>
+        <w:rPr>
+          <w:lang w:val="en-US"/>
+        </w:rPr>
+        <w:t xml:space="preserve">under </w:t>
+      </w:r>
+      <w:r>
+        <w:rPr>
+          <w:rFonts w:ascii="Lucida Console" w:hAnsi="Lucida Console"/>
+          <w:b/>
+          <w:bCs/>
+          <w:sz w:val="20"/>
+          <w:shd w:val="clear" w:color="auto" w:fill="FFFFFF" w:themeFill="background1"/>
+          <w:lang w:val="en-US"/>
+        </w:rPr>
+        <w:t>Git Repo URL</w:t>
+      </w:r>
+      <w:r>
+        <w:rPr>
+          <w:lang w:val="en-US"/>
+        </w:rPr>
+        <w:t xml:space="preserve"> form field. In </w:t>
+      </w:r>
+      <w:r>
+        <w:rPr>
+          <w:rFonts w:ascii="Lucida Console" w:hAnsi="Lucida Console"/>
+          <w:b/>
+          <w:bCs/>
+          <w:sz w:val="20"/>
+          <w:shd w:val="clear" w:color="auto" w:fill="FFFFFF" w:themeFill="background1"/>
+          <w:lang w:val="en-US"/>
+        </w:rPr>
+        <w:t>Context dir</w:t>
+      </w:r>
+      <w:r>
+        <w:rPr>
+          <w:lang w:val="en-US"/>
+        </w:rPr>
+        <w:t xml:space="preserve"> form field update the value to the name of the subdirectory that contains </w:t>
+      </w:r>
+      <w:r>
+        <w:rPr>
+          <w:rFonts w:ascii="Lucida Console" w:hAnsi="Lucida Console"/>
+          <w:b/>
+          <w:bCs/>
+          <w:sz w:val="20"/>
+          <w:shd w:val="clear" w:color="auto" w:fill="FFFFFF" w:themeFill="background1"/>
+          <w:lang w:val="en-US"/>
+        </w:rPr>
+        <w:t>pom.xml</w:t>
+      </w:r>
+      <w:r>
+        <w:rPr>
+          <w:lang w:val="en-US"/>
+        </w:rPr>
+        <w:t xml:space="preserve"> and </w:t>
+      </w:r>
+      <w:r>
+        <w:rPr>
+          <w:rFonts w:ascii="Lucida Console" w:hAnsi="Lucida Console"/>
+          <w:b/>
+          <w:bCs/>
+          <w:sz w:val="20"/>
+          <w:shd w:val="clear" w:color="auto" w:fill="FFFFFF" w:themeFill="background1"/>
+          <w:lang w:val="en-US"/>
+        </w:rPr>
+        <w:t>Dockerfile</w:t>
+      </w:r>
+      <w:r>
+        <w:rPr>
+          <w:lang w:val="en-US"/>
+        </w:rPr>
+        <w:t>.</w:t>
       </w:r>
     </w:p>
     <w:p>
@@ -2776,7 +2853,7 @@
                     <pic:cNvPicPr/>
                   </pic:nvPicPr>
                   <pic:blipFill>
-                    <a:blip r:embed="rId18">
+                    <a:blip r:embed="rId19">
                       <a:extLst>
                         <a:ext uri="{28A0092B-C50C-407E-A947-70E740481C1C}">
                           <a14:useLocalDpi xmlns:a14="http://schemas.microsoft.com/office/drawing/2010/main" val="0"/>
@@ -2802,24 +2879,77 @@
           </wp:inline>
         </w:drawing>
       </w:r>
-    </w:p>
-    <w:p>
-      <w:pPr>
-        <w:rPr>
-          <w:lang w:val="en-US"/>
-        </w:rPr>
-      </w:pPr>
-    </w:p>
-    <w:p>
-      <w:pPr>
-        <w:rPr>
-          <w:lang w:val="en-US"/>
-        </w:rPr>
-      </w:pPr>
-      <w:r>
-        <w:rPr>
-          <w:lang w:val="en-US"/>
-        </w:rPr>
+      <w:r>
+        <w:rPr>
+          <w:noProof/>
+        </w:rPr>
+        <w:t xml:space="preserve"> </w:t>
+      </w:r>
+      <w:r>
+        <w:rPr>
+          <w:lang w:val="en-US"/>
+        </w:rPr>
+        <w:drawing>
+          <wp:inline distT="0" distB="0" distL="0" distR="0" wp14:anchorId="4458F06F" wp14:editId="545D00F9">
+            <wp:extent cx="5731799" cy="811153"/>
+            <wp:effectExtent l="0" t="0" r="2540" b="8255"/>
+            <wp:docPr id="948880421" name="Picture 1" descr="A screen shot of a computer&#10;&#10;AI-generated content may be incorrect."/>
+            <wp:cNvGraphicFramePr>
+              <a:graphicFrameLocks xmlns:a="http://schemas.openxmlformats.org/drawingml/2006/main" noChangeAspect="1"/>
+            </wp:cNvGraphicFramePr>
+            <a:graphic xmlns:a="http://schemas.openxmlformats.org/drawingml/2006/main">
+              <a:graphicData uri="http://schemas.openxmlformats.org/drawingml/2006/picture">
+                <pic:pic xmlns:pic="http://schemas.openxmlformats.org/drawingml/2006/picture">
+                  <pic:nvPicPr>
+                    <pic:cNvPr id="948880421" name="Picture 1" descr="A screen shot of a computer&#10;&#10;AI-generated content may be incorrect."/>
+                    <pic:cNvPicPr/>
+                  </pic:nvPicPr>
+                  <pic:blipFill>
+                    <a:blip r:embed="rId20"/>
+                    <a:stretch>
+                      <a:fillRect/>
+                    </a:stretch>
+                  </pic:blipFill>
+                  <pic:spPr>
+                    <a:xfrm>
+                      <a:off x="0" y="0"/>
+                      <a:ext cx="5755641" cy="814527"/>
+                    </a:xfrm>
+                    <a:prstGeom prst="rect">
+                      <a:avLst/>
+                    </a:prstGeom>
+                  </pic:spPr>
+                </pic:pic>
+              </a:graphicData>
+            </a:graphic>
+          </wp:inline>
+        </w:drawing>
+      </w:r>
+    </w:p>
+    <w:p>
+      <w:pPr>
+        <w:rPr>
+          <w:lang w:val="en-US"/>
+        </w:rPr>
+      </w:pPr>
+      <w:r>
+        <w:rPr>
+          <w:lang w:val="en-US"/>
+        </w:rPr>
+        <w:br w:type="page"/>
+      </w:r>
+    </w:p>
+    <w:p>
+      <w:pPr>
+        <w:rPr>
+          <w:lang w:val="en-US"/>
+        </w:rPr>
+      </w:pPr>
+      <w:r>
+        <w:rPr>
+          <w:lang w:val="en-US"/>
+        </w:rPr>
+        <w:lastRenderedPageBreak/>
         <w:t xml:space="preserve">Successful creation will take you to your project’s </w:t>
       </w:r>
       <w:r>
@@ -2874,7 +3004,7 @@
                     <pic:cNvPicPr/>
                   </pic:nvPicPr>
                   <pic:blipFill>
-                    <a:blip r:embed="rId19"/>
+                    <a:blip r:embed="rId21"/>
                     <a:stretch>
                       <a:fillRect/>
                     </a:stretch>
@@ -2901,14 +3031,19 @@
           <w:lang w:val="en-US"/>
         </w:rPr>
       </w:pPr>
-      <w:r>
-        <w:rPr>
-          <w:lang w:val="en-US"/>
-        </w:rPr>
-        <w:lastRenderedPageBreak/>
+    </w:p>
+    <w:p>
+      <w:pPr>
+        <w:rPr>
+          <w:lang w:val="en-US"/>
+        </w:rPr>
+      </w:pPr>
+      <w:r>
+        <w:rPr>
+          <w:lang w:val="en-US"/>
+        </w:rPr>
         <w:t xml:space="preserve">You have now deployed your application into </w:t>
       </w:r>
-      <w:proofErr w:type="spellStart"/>
       <w:r>
         <w:rPr>
           <w:rFonts w:ascii="Lucida Console" w:hAnsi="Lucida Console"/>
@@ -2920,7 +3055,6 @@
         </w:rPr>
         <w:t>Rahti</w:t>
       </w:r>
-      <w:proofErr w:type="spellEnd"/>
       <w:r>
         <w:rPr>
           <w:lang w:val="en-US"/>
@@ -2942,21 +3076,8 @@
           <w:shd w:val="clear" w:color="auto" w:fill="FFFFFF" w:themeFill="background1"/>
           <w:lang w:val="en-US"/>
         </w:rPr>
-        <w:t xml:space="preserve">Crash Loop </w:t>
-      </w:r>
-      <w:proofErr w:type="spellStart"/>
-      <w:r>
-        <w:rPr>
-          <w:rFonts w:ascii="Lucida Console" w:hAnsi="Lucida Console"/>
-          <w:b/>
-          <w:bCs/>
-          <w:sz w:val="20"/>
-          <w:shd w:val="clear" w:color="auto" w:fill="FFFFFF" w:themeFill="background1"/>
-          <w:lang w:val="en-US"/>
-        </w:rPr>
-        <w:t>BackOff</w:t>
-      </w:r>
-      <w:proofErr w:type="spellEnd"/>
+        <w:t>Crash Loop BackOff</w:t>
+      </w:r>
       <w:r>
         <w:rPr>
           <w:lang w:val="en-US"/>
@@ -3004,7 +3125,7 @@
                     <pic:cNvPicPr/>
                   </pic:nvPicPr>
                   <pic:blipFill>
-                    <a:blip r:embed="rId20">
+                    <a:blip r:embed="rId22">
                       <a:extLst>
                         <a:ext uri="{28A0092B-C50C-407E-A947-70E740481C1C}">
                           <a14:useLocalDpi xmlns:a14="http://schemas.microsoft.com/office/drawing/2010/main" val="0"/>
@@ -3037,17 +3158,24 @@
           <w:lang w:val="en-US"/>
         </w:rPr>
       </w:pPr>
-    </w:p>
-    <w:p>
-      <w:pPr>
-        <w:rPr>
-          <w:lang w:val="en-US"/>
-        </w:rPr>
-      </w:pPr>
-      <w:r>
-        <w:rPr>
-          <w:lang w:val="en-US"/>
-        </w:rPr>
+      <w:r>
+        <w:rPr>
+          <w:lang w:val="en-US"/>
+        </w:rPr>
+        <w:br w:type="page"/>
+      </w:r>
+    </w:p>
+    <w:p>
+      <w:pPr>
+        <w:rPr>
+          <w:lang w:val="en-US"/>
+        </w:rPr>
+      </w:pPr>
+      <w:r>
+        <w:rPr>
+          <w:lang w:val="en-US"/>
+        </w:rPr>
+        <w:lastRenderedPageBreak/>
         <w:t xml:space="preserve">In </w:t>
       </w:r>
       <w:r>
@@ -3288,7 +3416,7 @@
                     <pic:cNvPicPr/>
                   </pic:nvPicPr>
                   <pic:blipFill>
-                    <a:blip r:embed="rId21">
+                    <a:blip r:embed="rId23">
                       <a:extLst>
                         <a:ext uri="{28A0092B-C50C-407E-A947-70E740481C1C}">
                           <a14:useLocalDpi xmlns:a14="http://schemas.microsoft.com/office/drawing/2010/main" val="0"/>
@@ -3342,7 +3470,7 @@
                     <pic:cNvPicPr/>
                   </pic:nvPicPr>
                   <pic:blipFill>
-                    <a:blip r:embed="rId22">
+                    <a:blip r:embed="rId24">
                       <a:extLst>
                         <a:ext uri="{28A0092B-C50C-407E-A947-70E740481C1C}">
                           <a14:useLocalDpi xmlns:a14="http://schemas.microsoft.com/office/drawing/2010/main" val="0"/>
@@ -3394,7 +3522,6 @@
         </w:rPr>
         <w:t xml:space="preserve"> will show as a new </w:t>
       </w:r>
-      <w:proofErr w:type="spellStart"/>
       <w:r>
         <w:rPr>
           <w:rFonts w:ascii="Lucida Console" w:hAnsi="Lucida Console"/>
@@ -3406,7 +3533,6 @@
         </w:rPr>
         <w:t>DeploymentConfig</w:t>
       </w:r>
-      <w:proofErr w:type="spellEnd"/>
       <w:r>
         <w:rPr>
           <w:lang w:val="en-US"/>
@@ -3446,6 +3572,7 @@
       </w:pPr>
       <w:r>
         <w:rPr>
+          <w:noProof/>
           <w:lang w:val="en-US"/>
         </w:rPr>
         <w:drawing>
@@ -3464,7 +3591,7 @@
                     <pic:cNvPicPr/>
                   </pic:nvPicPr>
                   <pic:blipFill>
-                    <a:blip r:embed="rId23"/>
+                    <a:blip r:embed="rId25"/>
                     <a:stretch>
                       <a:fillRect/>
                     </a:stretch>
@@ -3491,49 +3618,62 @@
           <w:lang w:val="en-US"/>
         </w:rPr>
       </w:pPr>
+    </w:p>
+    <w:p>
+      <w:pPr>
+        <w:rPr>
+          <w:lang w:val="en-US"/>
+        </w:rPr>
+      </w:pPr>
+      <w:r>
+        <w:rPr>
+          <w:lang w:val="en-US"/>
+        </w:rPr>
+        <w:t>You still need to configure the environmental variables</w:t>
+      </w:r>
+      <w:r>
+        <w:rPr>
+          <w:lang w:val="en-US"/>
+        </w:rPr>
+        <w:t xml:space="preserve"> before your application</w:t>
+      </w:r>
+      <w:r>
+        <w:rPr>
+          <w:lang w:val="en-US"/>
+        </w:rPr>
+        <w:t>’</w:t>
+      </w:r>
+      <w:r>
+        <w:rPr>
+          <w:lang w:val="en-US"/>
+        </w:rPr>
+        <w:t>s deployment is finished.</w:t>
+      </w:r>
+    </w:p>
+    <w:p>
+      <w:pPr>
+        <w:rPr>
+          <w:lang w:val="en-US"/>
+        </w:rPr>
+      </w:pPr>
+      <w:r>
+        <w:rPr>
+          <w:lang w:val="en-US"/>
+        </w:rPr>
+        <w:br w:type="page"/>
+      </w:r>
+    </w:p>
+    <w:p>
+      <w:pPr>
+        <w:rPr>
+          <w:lang w:val="en-US"/>
+        </w:rPr>
+      </w:pPr>
       <w:r>
         <w:rPr>
           <w:lang w:val="en-US"/>
         </w:rPr>
         <w:lastRenderedPageBreak/>
-        <w:t>You still need to configure the environmental variables</w:t>
-      </w:r>
-      <w:r>
-        <w:rPr>
-          <w:lang w:val="en-US"/>
-        </w:rPr>
-        <w:t xml:space="preserve"> before your application</w:t>
-      </w:r>
-      <w:r>
-        <w:rPr>
-          <w:lang w:val="en-US"/>
-        </w:rPr>
-        <w:t>’</w:t>
-      </w:r>
-      <w:r>
-        <w:rPr>
-          <w:lang w:val="en-US"/>
-        </w:rPr>
-        <w:t>s deployment is finished.</w:t>
-      </w:r>
-    </w:p>
-    <w:p>
-      <w:pPr>
-        <w:rPr>
-          <w:lang w:val="en-US"/>
-        </w:rPr>
-      </w:pPr>
-    </w:p>
-    <w:p>
-      <w:pPr>
-        <w:rPr>
-          <w:lang w:val="en-US"/>
-        </w:rPr>
-      </w:pPr>
-      <w:r>
-        <w:rPr>
-          <w:lang w:val="en-US"/>
-        </w:rPr>
         <w:t xml:space="preserve">In </w:t>
       </w:r>
       <w:r>
@@ -3686,9 +3826,20 @@
           <w:shd w:val="clear" w:color="auto" w:fill="FFFFFF" w:themeFill="background1"/>
           <w:lang w:val="en-US"/>
         </w:rPr>
-        <w:t xml:space="preserve">Add from </w:t>
-      </w:r>
-      <w:proofErr w:type="spellStart"/>
+        <w:t>Add from ConfigMap or Secret</w:t>
+      </w:r>
+      <w:r>
+        <w:rPr>
+          <w:lang w:val="en-US"/>
+        </w:rPr>
+        <w:t xml:space="preserve"> to get more form fields.</w:t>
+      </w:r>
+      <w:r>
+        <w:rPr>
+          <w:lang w:val="en-US"/>
+        </w:rPr>
+        <w:t xml:space="preserve"> Click </w:t>
+      </w:r>
       <w:r>
         <w:rPr>
           <w:rFonts w:ascii="Lucida Console" w:hAnsi="Lucida Console"/>
@@ -3698,41 +3849,6 @@
           <w:shd w:val="clear" w:color="auto" w:fill="FFFFFF" w:themeFill="background1"/>
           <w:lang w:val="en-US"/>
         </w:rPr>
-        <w:t>ConfigMap</w:t>
-      </w:r>
-      <w:proofErr w:type="spellEnd"/>
-      <w:r>
-        <w:rPr>
-          <w:rFonts w:ascii="Lucida Console" w:hAnsi="Lucida Console"/>
-          <w:b/>
-          <w:bCs/>
-          <w:sz w:val="20"/>
-          <w:shd w:val="clear" w:color="auto" w:fill="FFFFFF" w:themeFill="background1"/>
-          <w:lang w:val="en-US"/>
-        </w:rPr>
-        <w:t xml:space="preserve"> or Secret</w:t>
-      </w:r>
-      <w:r>
-        <w:rPr>
-          <w:lang w:val="en-US"/>
-        </w:rPr>
-        <w:t xml:space="preserve"> to get more form fields.</w:t>
-      </w:r>
-      <w:r>
-        <w:rPr>
-          <w:lang w:val="en-US"/>
-        </w:rPr>
-        <w:t xml:space="preserve"> Click </w:t>
-      </w:r>
-      <w:r>
-        <w:rPr>
-          <w:rFonts w:ascii="Lucida Console" w:hAnsi="Lucida Console"/>
-          <w:b/>
-          <w:bCs/>
-          <w:sz w:val="20"/>
-          <w:shd w:val="clear" w:color="auto" w:fill="FFFFFF" w:themeFill="background1"/>
-          <w:lang w:val="en-US"/>
-        </w:rPr>
         <w:t>Save</w:t>
       </w:r>
       <w:r>
@@ -3761,7 +3877,7 @@
           <w:lang w:val="en-US"/>
         </w:rPr>
         <w:drawing>
-          <wp:inline distT="0" distB="0" distL="0" distR="0" wp14:anchorId="45337E90" wp14:editId="6A851001">
+          <wp:inline distT="0" distB="0" distL="0" distR="0" wp14:anchorId="45337E90" wp14:editId="474543E1">
             <wp:extent cx="6299835" cy="2806065"/>
             <wp:effectExtent l="0" t="0" r="5715" b="0"/>
             <wp:docPr id="721557872" name="Picture 3" descr="A screenshot of a computer&#10;&#10;AI-generated content may be incorrect."/>
@@ -3776,7 +3892,7 @@
                     <pic:cNvPicPr/>
                   </pic:nvPicPr>
                   <pic:blipFill>
-                    <a:blip r:embed="rId24" cstate="print">
+                    <a:blip r:embed="rId26" cstate="print">
                       <a:extLst>
                         <a:ext uri="{28A0092B-C50C-407E-A947-70E740481C1C}">
                           <a14:useLocalDpi xmlns:a14="http://schemas.microsoft.com/office/drawing/2010/main" val="0"/>
@@ -3832,21 +3948,7 @@
         <w:rPr>
           <w:lang w:val="en-US"/>
         </w:rPr>
-        <w:t>to CSC/</w:t>
-      </w:r>
-      <w:proofErr w:type="spellStart"/>
-      <w:r>
-        <w:rPr>
-          <w:lang w:val="en-US"/>
-        </w:rPr>
-        <w:t>Rahti</w:t>
-      </w:r>
-      <w:proofErr w:type="spellEnd"/>
-      <w:r>
-        <w:rPr>
-          <w:lang w:val="en-US"/>
-        </w:rPr>
-        <w:t>!</w:t>
+        <w:t>to CSC/Rahti!</w:t>
       </w:r>
     </w:p>
     <w:p>
@@ -3995,7 +4097,7 @@
                     <pic:cNvPicPr/>
                   </pic:nvPicPr>
                   <pic:blipFill>
-                    <a:blip r:embed="rId25">
+                    <a:blip r:embed="rId27">
                       <a:extLst>
                         <a:ext uri="{28A0092B-C50C-407E-A947-70E740481C1C}">
                           <a14:useLocalDpi xmlns:a14="http://schemas.microsoft.com/office/drawing/2010/main" val="0"/>
@@ -4023,8 +4125,8 @@
       </w:r>
     </w:p>
     <w:sectPr>
-      <w:headerReference w:type="default" r:id="rId26"/>
-      <w:headerReference w:type="first" r:id="rId27"/>
+      <w:headerReference w:type="default" r:id="rId28"/>
+      <w:headerReference w:type="first" r:id="rId29"/>
       <w:pgSz w:w="11906" w:h="16838"/>
       <w:pgMar w:top="851" w:right="851" w:bottom="567" w:left="1134" w:header="567" w:footer="709" w:gutter="0"/>
       <w:cols w:space="708"/>
@@ -4338,7 +4440,7 @@
       <w:rPr>
         <w:noProof/>
       </w:rPr>
-      <w:t>2025-03-07</w:t>
+      <w:t>2025-03-10</w:t>
     </w:r>
     <w:r>
       <w:fldChar w:fldCharType="end"/>
@@ -9395,6 +9497,10 @@
 </file>
 
 <file path=customXml/item1.xml><?xml version="1.0" encoding="utf-8"?>
+<b:Sources xmlns:b="http://schemas.openxmlformats.org/officeDocument/2006/bibliography" xmlns="http://schemas.openxmlformats.org/officeDocument/2006/bibliography" SelectedStyle="\APA.XSL" StyleName="APA"/>
+</file>
+
+<file path=customXml/item2.xml><?xml version="1.0" encoding="utf-8"?>
 <?mso-contentType ?>
 <FormTemplates xmlns="http://schemas.microsoft.com/sharepoint/v3/contenttype/forms">
   <Display>DocumentLibraryForm</Display>
@@ -9403,22 +9509,7 @@
 </FormTemplates>
 </file>
 
-<file path=customXml/item2.xml><?xml version="1.0" encoding="utf-8"?>
-<b:Sources xmlns:b="http://schemas.openxmlformats.org/officeDocument/2006/bibliography" xmlns="http://schemas.openxmlformats.org/officeDocument/2006/bibliography" SelectedStyle="\APA.XSL" StyleName="APA"/>
-</file>
-
 <file path=customXml/item3.xml><?xml version="1.0" encoding="utf-8"?>
-<p:properties xmlns:p="http://schemas.microsoft.com/office/2006/metadata/properties" xmlns:xsi="http://www.w3.org/2001/XMLSchema-instance" xmlns:pc="http://schemas.microsoft.com/office/infopath/2007/PartnerControls">
-  <documentManagement>
-    <lcf76f155ced4ddcb4097134ff3c332f xmlns="7338c9c7-d1b9-4926-a4fb-9b0dcaad4c29">
-      <Terms xmlns="http://schemas.microsoft.com/office/infopath/2007/PartnerControls"/>
-    </lcf76f155ced4ddcb4097134ff3c332f>
-    <TaxCatchAll xmlns="54d18dbd-e164-4692-ab98-c32c0cabf19a" xsi:nil="true"/>
-  </documentManagement>
-</p:properties>
-</file>
-
-<file path=customXml/item4.xml><?xml version="1.0" encoding="utf-8"?>
 <ct:contentTypeSchema xmlns:ct="http://schemas.microsoft.com/office/2006/metadata/contentType" xmlns:ma="http://schemas.microsoft.com/office/2006/metadata/properties/metaAttributes" ct:_="" ma:_="" ma:contentTypeName="Document" ma:contentTypeID="0x0101007BF04911EBE5B543A72C5B155436E67D" ma:contentTypeVersion="15" ma:contentTypeDescription="Create a new document." ma:contentTypeScope="" ma:versionID="c7b1079e3e223d1899bb93f09f8b44d6">
   <xsd:schema xmlns:xsd="http://www.w3.org/2001/XMLSchema" xmlns:xs="http://www.w3.org/2001/XMLSchema" xmlns:p="http://schemas.microsoft.com/office/2006/metadata/properties" xmlns:ns2="7338c9c7-d1b9-4926-a4fb-9b0dcaad4c29" xmlns:ns3="54d18dbd-e164-4692-ab98-c32c0cabf19a" targetNamespace="http://schemas.microsoft.com/office/2006/metadata/properties" ma:root="true" ma:fieldsID="1116ee7b1486b767028616492c2642f5" ns2:_="" ns3:_="">
     <xsd:import namespace="7338c9c7-d1b9-4926-a4fb-9b0dcaad4c29"/>
@@ -9647,7 +9738,26 @@
 </ct:contentTypeSchema>
 </file>
 
+<file path=customXml/item4.xml><?xml version="1.0" encoding="utf-8"?>
+<p:properties xmlns:p="http://schemas.microsoft.com/office/2006/metadata/properties" xmlns:xsi="http://www.w3.org/2001/XMLSchema-instance" xmlns:pc="http://schemas.microsoft.com/office/infopath/2007/PartnerControls">
+  <documentManagement>
+    <lcf76f155ced4ddcb4097134ff3c332f xmlns="7338c9c7-d1b9-4926-a4fb-9b0dcaad4c29">
+      <Terms xmlns="http://schemas.microsoft.com/office/infopath/2007/PartnerControls"/>
+    </lcf76f155ced4ddcb4097134ff3c332f>
+    <TaxCatchAll xmlns="54d18dbd-e164-4692-ab98-c32c0cabf19a" xsi:nil="true"/>
+  </documentManagement>
+</p:properties>
+</file>
+
 <file path=customXml/itemProps1.xml><?xml version="1.0" encoding="utf-8"?>
+<ds:datastoreItem xmlns:ds="http://schemas.openxmlformats.org/officeDocument/2006/customXml" ds:itemID="{2F760B63-CB38-4765-A440-E36F62E12E72}">
+  <ds:schemaRefs>
+    <ds:schemaRef ds:uri="http://schemas.openxmlformats.org/officeDocument/2006/bibliography"/>
+  </ds:schemaRefs>
+</ds:datastoreItem>
+</file>
+
+<file path=customXml/itemProps2.xml><?xml version="1.0" encoding="utf-8"?>
 <ds:datastoreItem xmlns:ds="http://schemas.openxmlformats.org/officeDocument/2006/customXml" ds:itemID="{9FF8B943-245F-464A-949B-9054C8075805}">
   <ds:schemaRefs>
     <ds:schemaRef ds:uri="http://schemas.microsoft.com/sharepoint/v3/contenttype/forms"/>
@@ -9655,26 +9765,7 @@
 </ds:datastoreItem>
 </file>
 
-<file path=customXml/itemProps2.xml><?xml version="1.0" encoding="utf-8"?>
-<ds:datastoreItem xmlns:ds="http://schemas.openxmlformats.org/officeDocument/2006/customXml" ds:itemID="{2F760B63-CB38-4765-A440-E36F62E12E72}">
-  <ds:schemaRefs>
-    <ds:schemaRef ds:uri="http://schemas.openxmlformats.org/officeDocument/2006/bibliography"/>
-  </ds:schemaRefs>
-</ds:datastoreItem>
-</file>
-
 <file path=customXml/itemProps3.xml><?xml version="1.0" encoding="utf-8"?>
-<ds:datastoreItem xmlns:ds="http://schemas.openxmlformats.org/officeDocument/2006/customXml" ds:itemID="{6C56FF9B-ABCC-4773-AFDA-D4B259AD098E}">
-  <ds:schemaRefs>
-    <ds:schemaRef ds:uri="http://schemas.microsoft.com/office/2006/metadata/properties"/>
-    <ds:schemaRef ds:uri="http://schemas.microsoft.com/office/infopath/2007/PartnerControls"/>
-    <ds:schemaRef ds:uri="7338c9c7-d1b9-4926-a4fb-9b0dcaad4c29"/>
-    <ds:schemaRef ds:uri="54d18dbd-e164-4692-ab98-c32c0cabf19a"/>
-  </ds:schemaRefs>
-</ds:datastoreItem>
-</file>
-
-<file path=customXml/itemProps4.xml><?xml version="1.0" encoding="utf-8"?>
 <ds:datastoreItem xmlns:ds="http://schemas.openxmlformats.org/officeDocument/2006/customXml" ds:itemID="{E612E781-8E1D-4880-A18C-E2325DD7BA22}">
   <ds:schemaRefs>
     <ds:schemaRef ds:uri="http://schemas.microsoft.com/office/2006/metadata/contentType"/>
@@ -9691,4 +9782,15 @@
     <ds:schemaRef ds:uri="http://schemas.microsoft.com/internal/obd"/>
   </ds:schemaRefs>
 </ds:datastoreItem>
+</file>
+
+<file path=customXml/itemProps4.xml><?xml version="1.0" encoding="utf-8"?>
+<ds:datastoreItem xmlns:ds="http://schemas.openxmlformats.org/officeDocument/2006/customXml" ds:itemID="{6C56FF9B-ABCC-4773-AFDA-D4B259AD098E}">
+  <ds:schemaRefs>
+    <ds:schemaRef ds:uri="http://schemas.microsoft.com/office/2006/metadata/properties"/>
+    <ds:schemaRef ds:uri="http://schemas.microsoft.com/office/infopath/2007/PartnerControls"/>
+    <ds:schemaRef ds:uri="7338c9c7-d1b9-4926-a4fb-9b0dcaad4c29"/>
+    <ds:schemaRef ds:uri="54d18dbd-e164-4692-ab98-c32c0cabf19a"/>
+  </ds:schemaRefs>
+</ds:datastoreItem>
 </file>
</xml_diff>

<commit_message>
Updated rahti/postgres instructions. Doc structure, minor fixes.
</commit_message>
<xml_diff>
--- a/deployment-instructions/csc_instructions_rahti_postgres.docx
+++ b/deployment-instructions/csc_instructions_rahti_postgres.docx
@@ -15,7 +15,25 @@
           <w:szCs w:val="24"/>
           <w:lang w:val="en-US"/>
         </w:rPr>
-        <w:t>Deployment: Spring Boot application with Postgresql database</w:t>
+        <w:t xml:space="preserve">Deployment: Spring Boot application with </w:t>
+      </w:r>
+      <w:proofErr w:type="spellStart"/>
+      <w:r>
+        <w:rPr>
+          <w:sz w:val="32"/>
+          <w:szCs w:val="24"/>
+          <w:lang w:val="en-US"/>
+        </w:rPr>
+        <w:t>Postgresql</w:t>
+      </w:r>
+      <w:proofErr w:type="spellEnd"/>
+      <w:r>
+        <w:rPr>
+          <w:sz w:val="32"/>
+          <w:szCs w:val="24"/>
+          <w:lang w:val="en-US"/>
+        </w:rPr>
+        <w:t xml:space="preserve"> database</w:t>
       </w:r>
     </w:p>
     <w:p>
@@ -187,7 +205,67 @@
           <w:szCs w:val="16"/>
           <w:lang w:val="en-US"/>
         </w:rPr>
-        <w:t>&lt;groupId&gt;org.postgresql&lt;/groupId&gt;</w:t>
+        <w:t>&lt;</w:t>
+      </w:r>
+      <w:proofErr w:type="spellStart"/>
+      <w:r>
+        <w:rPr>
+          <w:rFonts w:ascii="Lucida Console" w:hAnsi="Lucida Console"/>
+          <w:sz w:val="20"/>
+          <w:szCs w:val="16"/>
+          <w:lang w:val="en-US"/>
+        </w:rPr>
+        <w:t>groupId</w:t>
+      </w:r>
+      <w:proofErr w:type="spellEnd"/>
+      <w:r>
+        <w:rPr>
+          <w:rFonts w:ascii="Lucida Console" w:hAnsi="Lucida Console"/>
+          <w:sz w:val="20"/>
+          <w:szCs w:val="16"/>
+          <w:lang w:val="en-US"/>
+        </w:rPr>
+        <w:t>&gt;</w:t>
+      </w:r>
+      <w:proofErr w:type="spellStart"/>
+      <w:r>
+        <w:rPr>
+          <w:rFonts w:ascii="Lucida Console" w:hAnsi="Lucida Console"/>
+          <w:sz w:val="20"/>
+          <w:szCs w:val="16"/>
+          <w:lang w:val="en-US"/>
+        </w:rPr>
+        <w:t>org.postgresql</w:t>
+      </w:r>
+      <w:proofErr w:type="spellEnd"/>
+      <w:r>
+        <w:rPr>
+          <w:rFonts w:ascii="Lucida Console" w:hAnsi="Lucida Console"/>
+          <w:sz w:val="20"/>
+          <w:szCs w:val="16"/>
+          <w:lang w:val="en-US"/>
+        </w:rPr>
+        <w:t>&lt;/</w:t>
+      </w:r>
+      <w:proofErr w:type="spellStart"/>
+      <w:r>
+        <w:rPr>
+          <w:rFonts w:ascii="Lucida Console" w:hAnsi="Lucida Console"/>
+          <w:sz w:val="20"/>
+          <w:szCs w:val="16"/>
+          <w:lang w:val="en-US"/>
+        </w:rPr>
+        <w:t>groupId</w:t>
+      </w:r>
+      <w:proofErr w:type="spellEnd"/>
+      <w:r>
+        <w:rPr>
+          <w:rFonts w:ascii="Lucida Console" w:hAnsi="Lucida Console"/>
+          <w:sz w:val="20"/>
+          <w:szCs w:val="16"/>
+          <w:lang w:val="en-US"/>
+        </w:rPr>
+        <w:t>&gt;</w:t>
       </w:r>
     </w:p>
     <w:p>
@@ -208,7 +286,67 @@
           <w:szCs w:val="16"/>
           <w:lang w:val="en-US"/>
         </w:rPr>
-        <w:t>&lt;artifactId&gt;postgresql&lt;/artifactId&gt;</w:t>
+        <w:t>&lt;</w:t>
+      </w:r>
+      <w:proofErr w:type="spellStart"/>
+      <w:r>
+        <w:rPr>
+          <w:rFonts w:ascii="Lucida Console" w:hAnsi="Lucida Console"/>
+          <w:sz w:val="20"/>
+          <w:szCs w:val="16"/>
+          <w:lang w:val="en-US"/>
+        </w:rPr>
+        <w:t>artifactId</w:t>
+      </w:r>
+      <w:proofErr w:type="spellEnd"/>
+      <w:r>
+        <w:rPr>
+          <w:rFonts w:ascii="Lucida Console" w:hAnsi="Lucida Console"/>
+          <w:sz w:val="20"/>
+          <w:szCs w:val="16"/>
+          <w:lang w:val="en-US"/>
+        </w:rPr>
+        <w:t>&gt;</w:t>
+      </w:r>
+      <w:proofErr w:type="spellStart"/>
+      <w:r>
+        <w:rPr>
+          <w:rFonts w:ascii="Lucida Console" w:hAnsi="Lucida Console"/>
+          <w:sz w:val="20"/>
+          <w:szCs w:val="16"/>
+          <w:lang w:val="en-US"/>
+        </w:rPr>
+        <w:t>postgresql</w:t>
+      </w:r>
+      <w:proofErr w:type="spellEnd"/>
+      <w:r>
+        <w:rPr>
+          <w:rFonts w:ascii="Lucida Console" w:hAnsi="Lucida Console"/>
+          <w:sz w:val="20"/>
+          <w:szCs w:val="16"/>
+          <w:lang w:val="en-US"/>
+        </w:rPr>
+        <w:t>&lt;/</w:t>
+      </w:r>
+      <w:proofErr w:type="spellStart"/>
+      <w:r>
+        <w:rPr>
+          <w:rFonts w:ascii="Lucida Console" w:hAnsi="Lucida Console"/>
+          <w:sz w:val="20"/>
+          <w:szCs w:val="16"/>
+          <w:lang w:val="en-US"/>
+        </w:rPr>
+        <w:t>artifactId</w:t>
+      </w:r>
+      <w:proofErr w:type="spellEnd"/>
+      <w:r>
+        <w:rPr>
+          <w:rFonts w:ascii="Lucida Console" w:hAnsi="Lucida Console"/>
+          <w:sz w:val="20"/>
+          <w:szCs w:val="16"/>
+          <w:lang w:val="en-US"/>
+        </w:rPr>
+        <w:t>&gt;</w:t>
       </w:r>
     </w:p>
     <w:p>
@@ -280,6 +418,7 @@
         </w:rPr>
         <w:t xml:space="preserve"> a file named </w:t>
       </w:r>
+      <w:proofErr w:type="spellStart"/>
       <w:r>
         <w:rPr>
           <w:rFonts w:ascii="Lucida Console" w:hAnsi="Lucida Console"/>
@@ -291,6 +430,7 @@
         </w:rPr>
         <w:t>Dockerfile</w:t>
       </w:r>
+      <w:proofErr w:type="spellEnd"/>
       <w:r>
         <w:rPr>
           <w:lang w:val="en-US"/>
@@ -315,6 +455,7 @@
         </w:rPr>
         <w:t xml:space="preserve">ontent of the </w:t>
       </w:r>
+      <w:proofErr w:type="spellStart"/>
       <w:r>
         <w:rPr>
           <w:rFonts w:ascii="Lucida Console" w:hAnsi="Lucida Console"/>
@@ -326,6 +467,7 @@
         </w:rPr>
         <w:t>Dockerfile</w:t>
       </w:r>
+      <w:proofErr w:type="spellEnd"/>
       <w:r>
         <w:rPr>
           <w:lang w:val="en-US"/>
@@ -419,6 +561,7 @@
           <w:lang w:val="en-US"/>
         </w:rPr>
       </w:pPr>
+      <w:proofErr w:type="gramStart"/>
       <w:r>
         <w:rPr>
           <w:rFonts w:ascii="Lucida Console" w:hAnsi="Lucida Console"/>
@@ -426,8 +569,40 @@
           <w:szCs w:val="16"/>
           <w:lang w:val="en-US"/>
         </w:rPr>
-        <w:t>COPY .mvn/ .mvn</w:t>
-      </w:r>
+        <w:t>COPY .</w:t>
+      </w:r>
+      <w:proofErr w:type="spellStart"/>
+      <w:r>
+        <w:rPr>
+          <w:rFonts w:ascii="Lucida Console" w:hAnsi="Lucida Console"/>
+          <w:sz w:val="20"/>
+          <w:szCs w:val="16"/>
+          <w:lang w:val="en-US"/>
+        </w:rPr>
+        <w:t>mvn</w:t>
+      </w:r>
+      <w:proofErr w:type="spellEnd"/>
+      <w:proofErr w:type="gramEnd"/>
+      <w:r>
+        <w:rPr>
+          <w:rFonts w:ascii="Lucida Console" w:hAnsi="Lucida Console"/>
+          <w:sz w:val="20"/>
+          <w:szCs w:val="16"/>
+          <w:lang w:val="en-US"/>
+        </w:rPr>
+        <w:t>/ .</w:t>
+      </w:r>
+      <w:proofErr w:type="spellStart"/>
+      <w:r>
+        <w:rPr>
+          <w:rFonts w:ascii="Lucida Console" w:hAnsi="Lucida Console"/>
+          <w:sz w:val="20"/>
+          <w:szCs w:val="16"/>
+          <w:lang w:val="en-US"/>
+        </w:rPr>
+        <w:t>mvn</w:t>
+      </w:r>
+      <w:proofErr w:type="spellEnd"/>
     </w:p>
     <w:p>
       <w:pPr>
@@ -446,7 +621,47 @@
           <w:szCs w:val="16"/>
           <w:lang w:val="en-US"/>
         </w:rPr>
-        <w:t>COPY mvnw pom.xml ./</w:t>
+        <w:t xml:space="preserve">COPY </w:t>
+      </w:r>
+      <w:proofErr w:type="spellStart"/>
+      <w:r>
+        <w:rPr>
+          <w:rFonts w:ascii="Lucida Console" w:hAnsi="Lucida Console"/>
+          <w:sz w:val="20"/>
+          <w:szCs w:val="16"/>
+          <w:lang w:val="en-US"/>
+        </w:rPr>
+        <w:t>mvnw</w:t>
+      </w:r>
+      <w:proofErr w:type="spellEnd"/>
+      <w:r>
+        <w:rPr>
+          <w:rFonts w:ascii="Lucida Console" w:hAnsi="Lucida Console"/>
+          <w:sz w:val="20"/>
+          <w:szCs w:val="16"/>
+          <w:lang w:val="en-US"/>
+        </w:rPr>
+        <w:t xml:space="preserve"> </w:t>
+      </w:r>
+      <w:proofErr w:type="gramStart"/>
+      <w:r>
+        <w:rPr>
+          <w:rFonts w:ascii="Lucida Console" w:hAnsi="Lucida Console"/>
+          <w:sz w:val="20"/>
+          <w:szCs w:val="16"/>
+          <w:lang w:val="en-US"/>
+        </w:rPr>
+        <w:t>pom.xml .</w:t>
+      </w:r>
+      <w:proofErr w:type="gramEnd"/>
+      <w:r>
+        <w:rPr>
+          <w:rFonts w:ascii="Lucida Console" w:hAnsi="Lucida Console"/>
+          <w:sz w:val="20"/>
+          <w:szCs w:val="16"/>
+          <w:lang w:val="en-US"/>
+        </w:rPr>
+        <w:t>/</w:t>
       </w:r>
     </w:p>
     <w:p>
@@ -466,8 +681,59 @@
           <w:szCs w:val="16"/>
           <w:lang w:val="en-US"/>
         </w:rPr>
-        <w:t>RUN chmod +x ./mvnw</w:t>
-      </w:r>
+        <w:t xml:space="preserve">RUN </w:t>
+      </w:r>
+      <w:proofErr w:type="spellStart"/>
+      <w:r>
+        <w:rPr>
+          <w:rFonts w:ascii="Lucida Console" w:hAnsi="Lucida Console"/>
+          <w:sz w:val="20"/>
+          <w:szCs w:val="16"/>
+          <w:lang w:val="en-US"/>
+        </w:rPr>
+        <w:t>chmod</w:t>
+      </w:r>
+      <w:proofErr w:type="spellEnd"/>
+      <w:r>
+        <w:rPr>
+          <w:rFonts w:ascii="Lucida Console" w:hAnsi="Lucida Console"/>
+          <w:sz w:val="20"/>
+          <w:szCs w:val="16"/>
+          <w:lang w:val="en-US"/>
+        </w:rPr>
+        <w:t xml:space="preserve"> +</w:t>
+      </w:r>
+      <w:proofErr w:type="gramStart"/>
+      <w:r>
+        <w:rPr>
+          <w:rFonts w:ascii="Lucida Console" w:hAnsi="Lucida Console"/>
+          <w:sz w:val="20"/>
+          <w:szCs w:val="16"/>
+          <w:lang w:val="en-US"/>
+        </w:rPr>
+        <w:t>x .</w:t>
+      </w:r>
+      <w:proofErr w:type="gramEnd"/>
+      <w:r>
+        <w:rPr>
+          <w:rFonts w:ascii="Lucida Console" w:hAnsi="Lucida Console"/>
+          <w:sz w:val="20"/>
+          <w:szCs w:val="16"/>
+          <w:lang w:val="en-US"/>
+        </w:rPr>
+        <w:t>/</w:t>
+      </w:r>
+      <w:proofErr w:type="spellStart"/>
+      <w:r>
+        <w:rPr>
+          <w:rFonts w:ascii="Lucida Console" w:hAnsi="Lucida Console"/>
+          <w:sz w:val="20"/>
+          <w:szCs w:val="16"/>
+          <w:lang w:val="en-US"/>
+        </w:rPr>
+        <w:t>mvnw</w:t>
+      </w:r>
+      <w:proofErr w:type="spellEnd"/>
     </w:p>
     <w:p>
       <w:pPr>
@@ -479,6 +745,7 @@
           <w:lang w:val="en-US"/>
         </w:rPr>
       </w:pPr>
+      <w:proofErr w:type="gramStart"/>
       <w:r>
         <w:rPr>
           <w:rFonts w:ascii="Lucida Console" w:hAnsi="Lucida Console"/>
@@ -486,8 +753,49 @@
           <w:szCs w:val="16"/>
           <w:lang w:val="en-US"/>
         </w:rPr>
-        <w:t>RUN ./mvnw dependency:go-offline</w:t>
-      </w:r>
+        <w:t>RUN .</w:t>
+      </w:r>
+      <w:proofErr w:type="gramEnd"/>
+      <w:r>
+        <w:rPr>
+          <w:rFonts w:ascii="Lucida Console" w:hAnsi="Lucida Console"/>
+          <w:sz w:val="20"/>
+          <w:szCs w:val="16"/>
+          <w:lang w:val="en-US"/>
+        </w:rPr>
+        <w:t>/</w:t>
+      </w:r>
+      <w:proofErr w:type="spellStart"/>
+      <w:r>
+        <w:rPr>
+          <w:rFonts w:ascii="Lucida Console" w:hAnsi="Lucida Console"/>
+          <w:sz w:val="20"/>
+          <w:szCs w:val="16"/>
+          <w:lang w:val="en-US"/>
+        </w:rPr>
+        <w:t>mvnw</w:t>
+      </w:r>
+      <w:proofErr w:type="spellEnd"/>
+      <w:r>
+        <w:rPr>
+          <w:rFonts w:ascii="Lucida Console" w:hAnsi="Lucida Console"/>
+          <w:sz w:val="20"/>
+          <w:szCs w:val="16"/>
+          <w:lang w:val="en-US"/>
+        </w:rPr>
+        <w:t xml:space="preserve"> </w:t>
+      </w:r>
+      <w:proofErr w:type="spellStart"/>
+      <w:r>
+        <w:rPr>
+          <w:rFonts w:ascii="Lucida Console" w:hAnsi="Lucida Console"/>
+          <w:sz w:val="20"/>
+          <w:szCs w:val="16"/>
+          <w:lang w:val="en-US"/>
+        </w:rPr>
+        <w:t>dependency:go-offline</w:t>
+      </w:r>
+      <w:proofErr w:type="spellEnd"/>
     </w:p>
     <w:p>
       <w:pPr>
@@ -499,6 +807,7 @@
           <w:lang w:val="en-US"/>
         </w:rPr>
       </w:pPr>
+      <w:proofErr w:type="gramStart"/>
       <w:r>
         <w:rPr>
           <w:rFonts w:ascii="Lucida Console" w:hAnsi="Lucida Console"/>
@@ -506,8 +815,49 @@
           <w:szCs w:val="16"/>
           <w:lang w:val="en-US"/>
         </w:rPr>
-        <w:t>COPY ./src ./src</w:t>
-      </w:r>
+        <w:t>COPY .</w:t>
+      </w:r>
+      <w:proofErr w:type="gramEnd"/>
+      <w:r>
+        <w:rPr>
+          <w:rFonts w:ascii="Lucida Console" w:hAnsi="Lucida Console"/>
+          <w:sz w:val="20"/>
+          <w:szCs w:val="16"/>
+          <w:lang w:val="en-US"/>
+        </w:rPr>
+        <w:t>/</w:t>
+      </w:r>
+      <w:proofErr w:type="spellStart"/>
+      <w:r>
+        <w:rPr>
+          <w:rFonts w:ascii="Lucida Console" w:hAnsi="Lucida Console"/>
+          <w:sz w:val="20"/>
+          <w:szCs w:val="16"/>
+          <w:lang w:val="en-US"/>
+        </w:rPr>
+        <w:t>src</w:t>
+      </w:r>
+      <w:proofErr w:type="spellEnd"/>
+      <w:r>
+        <w:rPr>
+          <w:rFonts w:ascii="Lucida Console" w:hAnsi="Lucida Console"/>
+          <w:sz w:val="20"/>
+          <w:szCs w:val="16"/>
+          <w:lang w:val="en-US"/>
+        </w:rPr>
+        <w:t xml:space="preserve"> ./</w:t>
+      </w:r>
+      <w:proofErr w:type="spellStart"/>
+      <w:r>
+        <w:rPr>
+          <w:rFonts w:ascii="Lucida Console" w:hAnsi="Lucida Console"/>
+          <w:sz w:val="20"/>
+          <w:szCs w:val="16"/>
+          <w:lang w:val="en-US"/>
+        </w:rPr>
+        <w:t>src</w:t>
+      </w:r>
+      <w:proofErr w:type="spellEnd"/>
     </w:p>
     <w:p>
       <w:pPr>
@@ -519,6 +869,7 @@
           <w:lang w:val="en-US"/>
         </w:rPr>
       </w:pPr>
+      <w:proofErr w:type="gramStart"/>
       <w:r>
         <w:rPr>
           <w:rFonts w:ascii="Lucida Console" w:hAnsi="Lucida Console"/>
@@ -526,8 +877,49 @@
           <w:szCs w:val="16"/>
           <w:lang w:val="en-US"/>
         </w:rPr>
-        <w:t>RUN ./mvnw clean install -DskipTests</w:t>
-      </w:r>
+        <w:t>RUN .</w:t>
+      </w:r>
+      <w:proofErr w:type="gramEnd"/>
+      <w:r>
+        <w:rPr>
+          <w:rFonts w:ascii="Lucida Console" w:hAnsi="Lucida Console"/>
+          <w:sz w:val="20"/>
+          <w:szCs w:val="16"/>
+          <w:lang w:val="en-US"/>
+        </w:rPr>
+        <w:t>/</w:t>
+      </w:r>
+      <w:proofErr w:type="spellStart"/>
+      <w:r>
+        <w:rPr>
+          <w:rFonts w:ascii="Lucida Console" w:hAnsi="Lucida Console"/>
+          <w:sz w:val="20"/>
+          <w:szCs w:val="16"/>
+          <w:lang w:val="en-US"/>
+        </w:rPr>
+        <w:t>mvnw</w:t>
+      </w:r>
+      <w:proofErr w:type="spellEnd"/>
+      <w:r>
+        <w:rPr>
+          <w:rFonts w:ascii="Lucida Console" w:hAnsi="Lucida Console"/>
+          <w:sz w:val="20"/>
+          <w:szCs w:val="16"/>
+          <w:lang w:val="en-US"/>
+        </w:rPr>
+        <w:t xml:space="preserve"> clean install -</w:t>
+      </w:r>
+      <w:proofErr w:type="spellStart"/>
+      <w:r>
+        <w:rPr>
+          <w:rFonts w:ascii="Lucida Console" w:hAnsi="Lucida Console"/>
+          <w:sz w:val="20"/>
+          <w:szCs w:val="16"/>
+          <w:lang w:val="en-US"/>
+        </w:rPr>
+        <w:t>DskipTests</w:t>
+      </w:r>
+      <w:proofErr w:type="spellEnd"/>
     </w:p>
     <w:p>
       <w:pPr>
@@ -546,7 +938,27 @@
           <w:szCs w:val="16"/>
           <w:lang w:val="en-US"/>
         </w:rPr>
-        <w:t>RUN find ./target -type f -name '*.jar' -exec cp {} /opt/app/app.jar \; -quit</w:t>
+        <w:t xml:space="preserve">RUN </w:t>
+      </w:r>
+      <w:proofErr w:type="gramStart"/>
+      <w:r>
+        <w:rPr>
+          <w:rFonts w:ascii="Lucida Console" w:hAnsi="Lucida Console"/>
+          <w:sz w:val="20"/>
+          <w:szCs w:val="16"/>
+          <w:lang w:val="en-US"/>
+        </w:rPr>
+        <w:t>find .</w:t>
+      </w:r>
+      <w:proofErr w:type="gramEnd"/>
+      <w:r>
+        <w:rPr>
+          <w:rFonts w:ascii="Lucida Console" w:hAnsi="Lucida Console"/>
+          <w:sz w:val="20"/>
+          <w:szCs w:val="16"/>
+          <w:lang w:val="en-US"/>
+        </w:rPr>
+        <w:t>/target -type f -name '*.jar' -exec cp {} /opt/app/app.jar \; -quit</w:t>
       </w:r>
     </w:p>
     <w:p>
@@ -623,8 +1035,19 @@
           <w:szCs w:val="16"/>
           <w:lang w:val="en-US"/>
         </w:rPr>
-        <w:t>ENTRYPOINT ["java", "-jar", "/opt/app/app.jar" ]</w:t>
-      </w:r>
+        <w:t>ENTRYPOINT ["java", "-jar", "/opt/app/app.jar</w:t>
+      </w:r>
+      <w:proofErr w:type="gramStart"/>
+      <w:r>
+        <w:rPr>
+          <w:rFonts w:ascii="Lucida Console" w:hAnsi="Lucida Console"/>
+          <w:sz w:val="20"/>
+          <w:szCs w:val="16"/>
+          <w:lang w:val="en-US"/>
+        </w:rPr>
+        <w:t>" ]</w:t>
+      </w:r>
+      <w:proofErr w:type="gramEnd"/>
     </w:p>
     <w:p>
       <w:pPr>
@@ -645,6 +1068,7 @@
         </w:rPr>
         <w:t xml:space="preserve">The above content is a generalized </w:t>
       </w:r>
+      <w:proofErr w:type="spellStart"/>
       <w:r>
         <w:rPr>
           <w:rFonts w:ascii="Lucida Console" w:hAnsi="Lucida Console"/>
@@ -656,6 +1080,7 @@
         </w:rPr>
         <w:t>Dockerfile</w:t>
       </w:r>
+      <w:proofErr w:type="spellEnd"/>
       <w:r>
         <w:rPr>
           <w:lang w:val="en-US"/>
@@ -703,34 +1128,9 @@
           <w:shd w:val="clear" w:color="auto" w:fill="FFFFFF" w:themeFill="background1"/>
           <w:lang w:val="en-US"/>
         </w:rPr>
-        <w:t>&lt;your app&gt;/src/main/resources/</w:t>
-      </w:r>
-      <w:r>
-        <w:rPr>
-          <w:lang w:val="en-US"/>
-        </w:rPr>
-        <w:t xml:space="preserve"> directory.</w:t>
-      </w:r>
-    </w:p>
-    <w:p>
-      <w:pPr>
-        <w:rPr>
-          <w:lang w:val="en-US"/>
-        </w:rPr>
-      </w:pPr>
-    </w:p>
-    <w:p>
-      <w:pPr>
-        <w:rPr>
-          <w:lang w:val="en-US"/>
-        </w:rPr>
-      </w:pPr>
-      <w:r>
-        <w:rPr>
-          <w:lang w:val="en-US"/>
-        </w:rPr>
-        <w:t xml:space="preserve">Name the new file </w:t>
-      </w:r>
+        <w:t>&lt;your app&gt;/</w:t>
+      </w:r>
+      <w:proofErr w:type="spellStart"/>
       <w:r>
         <w:rPr>
           <w:rFonts w:ascii="Lucida Console" w:hAnsi="Lucida Console"/>
@@ -740,24 +1140,10 @@
           <w:shd w:val="clear" w:color="auto" w:fill="FFFFFF" w:themeFill="background1"/>
           <w:lang w:val="en-US"/>
         </w:rPr>
-        <w:t>application-rahti.properties</w:t>
-      </w:r>
-      <w:r>
-        <w:rPr>
-          <w:lang w:val="en-US"/>
-        </w:rPr>
-        <w:t>.</w:t>
-      </w:r>
-    </w:p>
-    <w:p>
-      <w:pPr>
-        <w:rPr>
-          <w:lang w:val="en-US"/>
-        </w:rPr>
-      </w:pPr>
-    </w:p>
-    <w:p>
-      <w:pPr>
+        <w:t>src</w:t>
+      </w:r>
+      <w:proofErr w:type="spellEnd"/>
+      <w:r>
         <w:rPr>
           <w:rFonts w:ascii="Lucida Console" w:hAnsi="Lucida Console"/>
           <w:b/>
@@ -766,12 +1152,33 @@
           <w:shd w:val="clear" w:color="auto" w:fill="FFFFFF" w:themeFill="background1"/>
           <w:lang w:val="en-US"/>
         </w:rPr>
-      </w:pPr>
-      <w:r>
-        <w:rPr>
-          <w:lang w:val="en-US"/>
-        </w:rPr>
-        <w:t xml:space="preserve">Content of the </w:t>
+        <w:t>/main/resources/</w:t>
+      </w:r>
+      <w:r>
+        <w:rPr>
+          <w:lang w:val="en-US"/>
+        </w:rPr>
+        <w:t xml:space="preserve"> directory.</w:t>
+      </w:r>
+    </w:p>
+    <w:p>
+      <w:pPr>
+        <w:rPr>
+          <w:lang w:val="en-US"/>
+        </w:rPr>
+      </w:pPr>
+    </w:p>
+    <w:p>
+      <w:pPr>
+        <w:rPr>
+          <w:lang w:val="en-US"/>
+        </w:rPr>
+      </w:pPr>
+      <w:r>
+        <w:rPr>
+          <w:lang w:val="en-US"/>
+        </w:rPr>
+        <w:t xml:space="preserve">Name the new file </w:t>
       </w:r>
       <w:r>
         <w:rPr>
@@ -782,29 +1189,11 @@
           <w:shd w:val="clear" w:color="auto" w:fill="FFFFFF" w:themeFill="background1"/>
           <w:lang w:val="en-US"/>
         </w:rPr>
-        <w:t>application-rahti.properties</w:t>
-      </w:r>
-      <w:r>
-        <w:rPr>
-          <w:lang w:val="en-US"/>
-        </w:rPr>
-        <w:t xml:space="preserve"> is</w:t>
-      </w:r>
-      <w:r>
-        <w:rPr>
-          <w:lang w:val="en-US"/>
-        </w:rPr>
-        <w:t xml:space="preserve"> (use Copy + Paste)</w:t>
-      </w:r>
-      <w:r>
-        <w:rPr>
-          <w:lang w:val="en-US"/>
-        </w:rPr>
-        <w:t>:</w:t>
-      </w:r>
-    </w:p>
-    <w:p>
-      <w:pPr>
+        <w:t>application-</w:t>
+      </w:r>
+      <w:proofErr w:type="spellStart"/>
+      <w:proofErr w:type="gramStart"/>
+      <w:r>
         <w:rPr>
           <w:rFonts w:ascii="Lucida Console" w:hAnsi="Lucida Console"/>
           <w:b/>
@@ -813,6 +1202,96 @@
           <w:shd w:val="clear" w:color="auto" w:fill="FFFFFF" w:themeFill="background1"/>
           <w:lang w:val="en-US"/>
         </w:rPr>
+        <w:t>rahti.properties</w:t>
+      </w:r>
+      <w:proofErr w:type="spellEnd"/>
+      <w:proofErr w:type="gramEnd"/>
+      <w:r>
+        <w:rPr>
+          <w:lang w:val="en-US"/>
+        </w:rPr>
+        <w:t>.</w:t>
+      </w:r>
+    </w:p>
+    <w:p>
+      <w:pPr>
+        <w:rPr>
+          <w:lang w:val="en-US"/>
+        </w:rPr>
+      </w:pPr>
+    </w:p>
+    <w:p>
+      <w:pPr>
+        <w:rPr>
+          <w:rFonts w:ascii="Lucida Console" w:hAnsi="Lucida Console"/>
+          <w:b/>
+          <w:bCs/>
+          <w:sz w:val="20"/>
+          <w:shd w:val="clear" w:color="auto" w:fill="FFFFFF" w:themeFill="background1"/>
+          <w:lang w:val="en-US"/>
+        </w:rPr>
+      </w:pPr>
+      <w:r>
+        <w:rPr>
+          <w:lang w:val="en-US"/>
+        </w:rPr>
+        <w:t xml:space="preserve">Content of the </w:t>
+      </w:r>
+      <w:r>
+        <w:rPr>
+          <w:rFonts w:ascii="Lucida Console" w:hAnsi="Lucida Console"/>
+          <w:b/>
+          <w:bCs/>
+          <w:sz w:val="20"/>
+          <w:shd w:val="clear" w:color="auto" w:fill="FFFFFF" w:themeFill="background1"/>
+          <w:lang w:val="en-US"/>
+        </w:rPr>
+        <w:t>application-</w:t>
+      </w:r>
+      <w:proofErr w:type="spellStart"/>
+      <w:proofErr w:type="gramStart"/>
+      <w:r>
+        <w:rPr>
+          <w:rFonts w:ascii="Lucida Console" w:hAnsi="Lucida Console"/>
+          <w:b/>
+          <w:bCs/>
+          <w:sz w:val="20"/>
+          <w:shd w:val="clear" w:color="auto" w:fill="FFFFFF" w:themeFill="background1"/>
+          <w:lang w:val="en-US"/>
+        </w:rPr>
+        <w:t>rahti.properties</w:t>
+      </w:r>
+      <w:proofErr w:type="spellEnd"/>
+      <w:proofErr w:type="gramEnd"/>
+      <w:r>
+        <w:rPr>
+          <w:lang w:val="en-US"/>
+        </w:rPr>
+        <w:t xml:space="preserve"> is</w:t>
+      </w:r>
+      <w:r>
+        <w:rPr>
+          <w:lang w:val="en-US"/>
+        </w:rPr>
+        <w:t xml:space="preserve"> (use Copy + Paste)</w:t>
+      </w:r>
+      <w:r>
+        <w:rPr>
+          <w:lang w:val="en-US"/>
+        </w:rPr>
+        <w:t>:</w:t>
+      </w:r>
+    </w:p>
+    <w:p>
+      <w:pPr>
+        <w:rPr>
+          <w:rFonts w:ascii="Lucida Console" w:hAnsi="Lucida Console"/>
+          <w:b/>
+          <w:bCs/>
+          <w:sz w:val="20"/>
+          <w:shd w:val="clear" w:color="auto" w:fill="FFFFFF" w:themeFill="background1"/>
+          <w:lang w:val="en-US"/>
+        </w:rPr>
       </w:pPr>
     </w:p>
     <w:p>
@@ -832,7 +1311,27 @@
           <w:szCs w:val="16"/>
           <w:lang w:val="en-US"/>
         </w:rPr>
-        <w:t>spring.datasource.url=jdbc:postgresql://${POSTGRESQL_SERVICE_HOST}:${POSTGRESQL_SERVICE_PORT}/${DB_NAME}</w:t>
+        <w:t>spring.datasource.url=</w:t>
+      </w:r>
+      <w:proofErr w:type="gramStart"/>
+      <w:r>
+        <w:rPr>
+          <w:rFonts w:ascii="Lucida Console" w:hAnsi="Lucida Console"/>
+          <w:sz w:val="20"/>
+          <w:szCs w:val="16"/>
+          <w:lang w:val="en-US"/>
+        </w:rPr>
+        <w:t>jdbc:postgresql://$</w:t>
+      </w:r>
+      <w:proofErr w:type="gramEnd"/>
+      <w:r>
+        <w:rPr>
+          <w:rFonts w:ascii="Lucida Console" w:hAnsi="Lucida Console"/>
+          <w:sz w:val="20"/>
+          <w:szCs w:val="16"/>
+          <w:lang w:val="en-US"/>
+        </w:rPr>
+        <w:t>{POSTGRESQL_SERVICE_HOST}:${POSTGRESQL_SERVICE_PORT}/${DB_NAME}</w:t>
       </w:r>
     </w:p>
     <w:p>
@@ -845,6 +1344,8 @@
           <w:lang w:val="en-US"/>
         </w:rPr>
       </w:pPr>
+      <w:proofErr w:type="spellStart"/>
+      <w:proofErr w:type="gramStart"/>
       <w:r>
         <w:rPr>
           <w:rFonts w:ascii="Lucida Console" w:hAnsi="Lucida Console"/>
@@ -852,7 +1353,27 @@
           <w:szCs w:val="16"/>
           <w:lang w:val="en-US"/>
         </w:rPr>
-        <w:t>spring.datasource.username=${DB_USER}</w:t>
+        <w:t>spring.datasource</w:t>
+      </w:r>
+      <w:proofErr w:type="gramEnd"/>
+      <w:r>
+        <w:rPr>
+          <w:rFonts w:ascii="Lucida Console" w:hAnsi="Lucida Console"/>
+          <w:sz w:val="20"/>
+          <w:szCs w:val="16"/>
+          <w:lang w:val="en-US"/>
+        </w:rPr>
+        <w:t>.username</w:t>
+      </w:r>
+      <w:proofErr w:type="spellEnd"/>
+      <w:r>
+        <w:rPr>
+          <w:rFonts w:ascii="Lucida Console" w:hAnsi="Lucida Console"/>
+          <w:sz w:val="20"/>
+          <w:szCs w:val="16"/>
+          <w:lang w:val="en-US"/>
+        </w:rPr>
+        <w:t>=${DB_USER}</w:t>
       </w:r>
     </w:p>
     <w:p>
@@ -865,6 +1386,8 @@
           <w:lang w:val="en-US"/>
         </w:rPr>
       </w:pPr>
+      <w:proofErr w:type="spellStart"/>
+      <w:proofErr w:type="gramStart"/>
       <w:r>
         <w:rPr>
           <w:rFonts w:ascii="Lucida Console" w:hAnsi="Lucida Console"/>
@@ -872,7 +1395,27 @@
           <w:szCs w:val="16"/>
           <w:lang w:val="en-US"/>
         </w:rPr>
-        <w:t>spring.datasource.password=${DB_PASSWORD}</w:t>
+        <w:t>spring.datasource</w:t>
+      </w:r>
+      <w:proofErr w:type="gramEnd"/>
+      <w:r>
+        <w:rPr>
+          <w:rFonts w:ascii="Lucida Console" w:hAnsi="Lucida Console"/>
+          <w:sz w:val="20"/>
+          <w:szCs w:val="16"/>
+          <w:lang w:val="en-US"/>
+        </w:rPr>
+        <w:t>.password</w:t>
+      </w:r>
+      <w:proofErr w:type="spellEnd"/>
+      <w:r>
+        <w:rPr>
+          <w:rFonts w:ascii="Lucida Console" w:hAnsi="Lucida Console"/>
+          <w:sz w:val="20"/>
+          <w:szCs w:val="16"/>
+          <w:lang w:val="en-US"/>
+        </w:rPr>
+        <w:t>=${DB_PASSWORD}</w:t>
       </w:r>
     </w:p>
     <w:p>
@@ -885,6 +1428,8 @@
           <w:lang w:val="en-US"/>
         </w:rPr>
       </w:pPr>
+      <w:proofErr w:type="spellStart"/>
+      <w:proofErr w:type="gramStart"/>
       <w:r>
         <w:rPr>
           <w:rFonts w:ascii="Lucida Console" w:hAnsi="Lucida Console"/>
@@ -892,7 +1437,27 @@
           <w:szCs w:val="16"/>
           <w:lang w:val="en-US"/>
         </w:rPr>
-        <w:t>spring.jpa.show-sql=true</w:t>
+        <w:t>spring.jpa.show</w:t>
+      </w:r>
+      <w:proofErr w:type="gramEnd"/>
+      <w:r>
+        <w:rPr>
+          <w:rFonts w:ascii="Lucida Console" w:hAnsi="Lucida Console"/>
+          <w:sz w:val="20"/>
+          <w:szCs w:val="16"/>
+          <w:lang w:val="en-US"/>
+        </w:rPr>
+        <w:t>-sql</w:t>
+      </w:r>
+      <w:proofErr w:type="spellEnd"/>
+      <w:r>
+        <w:rPr>
+          <w:rFonts w:ascii="Lucida Console" w:hAnsi="Lucida Console"/>
+          <w:sz w:val="20"/>
+          <w:szCs w:val="16"/>
+          <w:lang w:val="en-US"/>
+        </w:rPr>
+        <w:t>=true</w:t>
       </w:r>
     </w:p>
     <w:p>
@@ -905,6 +1470,8 @@
           <w:lang w:val="en-US"/>
         </w:rPr>
       </w:pPr>
+      <w:proofErr w:type="spellStart"/>
+      <w:proofErr w:type="gramStart"/>
       <w:r>
         <w:rPr>
           <w:rFonts w:ascii="Lucida Console" w:hAnsi="Lucida Console"/>
@@ -912,7 +1479,27 @@
           <w:szCs w:val="16"/>
           <w:lang w:val="en-US"/>
         </w:rPr>
-        <w:t>spring.jpa.generate-ddl=true</w:t>
+        <w:t>spring.jpa.generate</w:t>
+      </w:r>
+      <w:proofErr w:type="gramEnd"/>
+      <w:r>
+        <w:rPr>
+          <w:rFonts w:ascii="Lucida Console" w:hAnsi="Lucida Console"/>
+          <w:sz w:val="20"/>
+          <w:szCs w:val="16"/>
+          <w:lang w:val="en-US"/>
+        </w:rPr>
+        <w:t>-ddl</w:t>
+      </w:r>
+      <w:proofErr w:type="spellEnd"/>
+      <w:r>
+        <w:rPr>
+          <w:rFonts w:ascii="Lucida Console" w:hAnsi="Lucida Console"/>
+          <w:sz w:val="20"/>
+          <w:szCs w:val="16"/>
+          <w:lang w:val="en-US"/>
+        </w:rPr>
+        <w:t>=true</w:t>
       </w:r>
     </w:p>
     <w:p>
@@ -925,6 +1512,7 @@
           <w:lang w:val="en-US"/>
         </w:rPr>
       </w:pPr>
+      <w:proofErr w:type="spellStart"/>
       <w:r>
         <w:rPr>
           <w:rFonts w:ascii="Lucida Console" w:hAnsi="Lucida Console"/>
@@ -932,7 +1520,17 @@
           <w:szCs w:val="16"/>
           <w:lang w:val="en-US"/>
         </w:rPr>
-        <w:t>spring.jpa.hibernate.ddl-auto=update</w:t>
+        <w:t>spring.jpa.hibernate.ddl</w:t>
+      </w:r>
+      <w:proofErr w:type="spellEnd"/>
+      <w:r>
+        <w:rPr>
+          <w:rFonts w:ascii="Lucida Console" w:hAnsi="Lucida Console"/>
+          <w:sz w:val="20"/>
+          <w:szCs w:val="16"/>
+          <w:lang w:val="en-US"/>
+        </w:rPr>
+        <w:t>-auto=update</w:t>
       </w:r>
     </w:p>
     <w:p>
@@ -1057,6 +1655,7 @@
       </w:pPr>
       <w:r>
         <w:rPr>
+          <w:noProof/>
           <w:lang w:val="en-US"/>
         </w:rPr>
         <w:drawing>
@@ -1324,6 +1923,7 @@
         </w:rPr>
         <w:t xml:space="preserve">need </w:t>
       </w:r>
+      <w:proofErr w:type="spellStart"/>
       <w:r>
         <w:rPr>
           <w:rFonts w:ascii="Lucida Console" w:hAnsi="Lucida Console"/>
@@ -1333,22 +1933,9 @@
           <w:shd w:val="clear" w:color="auto" w:fill="FFFFFF" w:themeFill="background1"/>
           <w:lang w:val="en-US"/>
         </w:rPr>
-        <w:t>Rahti – Container Cloud</w:t>
-      </w:r>
-      <w:r>
-        <w:rPr>
-          <w:szCs w:val="24"/>
-          <w:lang w:val="en-US"/>
-        </w:rPr>
-        <w:t xml:space="preserve">. </w:t>
-      </w:r>
-      <w:r>
-        <w:rPr>
-          <w:szCs w:val="24"/>
-          <w:lang w:val="en-US"/>
-        </w:rPr>
-        <w:t xml:space="preserve">Click </w:t>
-      </w:r>
+        <w:t>Rahti</w:t>
+      </w:r>
+      <w:proofErr w:type="spellEnd"/>
       <w:r>
         <w:rPr>
           <w:rFonts w:ascii="Lucida Console" w:hAnsi="Lucida Console"/>
@@ -1358,14 +1945,21 @@
           <w:shd w:val="clear" w:color="auto" w:fill="FFFFFF" w:themeFill="background1"/>
           <w:lang w:val="en-US"/>
         </w:rPr>
-        <w:t>Add services</w:t>
+        <w:t xml:space="preserve"> – Container Cloud</w:t>
       </w:r>
       <w:r>
         <w:rPr>
           <w:szCs w:val="24"/>
           <w:lang w:val="en-US"/>
         </w:rPr>
-        <w:t xml:space="preserve"> and select </w:t>
+        <w:t xml:space="preserve">. </w:t>
+      </w:r>
+      <w:r>
+        <w:rPr>
+          <w:szCs w:val="24"/>
+          <w:lang w:val="en-US"/>
+        </w:rPr>
+        <w:t xml:space="preserve">Click </w:t>
       </w:r>
       <w:r>
         <w:rPr>
@@ -1376,8 +1970,28 @@
           <w:shd w:val="clear" w:color="auto" w:fill="FFFFFF" w:themeFill="background1"/>
           <w:lang w:val="en-US"/>
         </w:rPr>
+        <w:t>Add services</w:t>
+      </w:r>
+      <w:r>
+        <w:rPr>
+          <w:szCs w:val="24"/>
+          <w:lang w:val="en-US"/>
+        </w:rPr>
+        <w:t xml:space="preserve"> and select </w:t>
+      </w:r>
+      <w:proofErr w:type="spellStart"/>
+      <w:r>
+        <w:rPr>
+          <w:rFonts w:ascii="Lucida Console" w:hAnsi="Lucida Console"/>
+          <w:b/>
+          <w:bCs/>
+          <w:sz w:val="20"/>
+          <w:shd w:val="clear" w:color="auto" w:fill="FFFFFF" w:themeFill="background1"/>
+          <w:lang w:val="en-US"/>
+        </w:rPr>
         <w:t>Rahti</w:t>
       </w:r>
+      <w:proofErr w:type="spellEnd"/>
       <w:r>
         <w:rPr>
           <w:szCs w:val="24"/>
@@ -1573,6 +2187,7 @@
         </w:rPr>
         <w:t xml:space="preserve">Once you have added the </w:t>
       </w:r>
+      <w:proofErr w:type="spellStart"/>
       <w:r>
         <w:rPr>
           <w:rFonts w:ascii="Lucida Console" w:hAnsi="Lucida Console"/>
@@ -1584,6 +2199,7 @@
         </w:rPr>
         <w:t>Rahti</w:t>
       </w:r>
+      <w:proofErr w:type="spellEnd"/>
       <w:r>
         <w:rPr>
           <w:szCs w:val="24"/>
@@ -1654,8 +2270,16 @@
           <w:lang w:val="en-US"/>
         </w:rPr>
         <w:lastRenderedPageBreak/>
-        <w:t>Creating a project in Rahti</w:t>
-      </w:r>
+        <w:t xml:space="preserve">Creating a project in </w:t>
+      </w:r>
+      <w:proofErr w:type="spellStart"/>
+      <w:r>
+        <w:rPr>
+          <w:lang w:val="en-US"/>
+        </w:rPr>
+        <w:t>Rahti</w:t>
+      </w:r>
+      <w:proofErr w:type="spellEnd"/>
     </w:p>
     <w:p>
       <w:pPr>
@@ -1679,6 +2303,7 @@
         </w:rPr>
         <w:t xml:space="preserve"> to </w:t>
       </w:r>
+      <w:proofErr w:type="spellStart"/>
       <w:r>
         <w:rPr>
           <w:rFonts w:ascii="Lucida Console" w:hAnsi="Lucida Console"/>
@@ -1690,27 +2315,22 @@
         </w:rPr>
         <w:t>Rahti</w:t>
       </w:r>
+      <w:proofErr w:type="spellEnd"/>
       <w:r>
         <w:rPr>
           <w:szCs w:val="24"/>
           <w:lang w:val="en-US"/>
         </w:rPr>
-        <w:t xml:space="preserve"> </w:t>
+        <w:t xml:space="preserve"> service</w:t>
       </w:r>
       <w:r>
         <w:rPr>
           <w:szCs w:val="24"/>
           <w:lang w:val="en-US"/>
         </w:rPr>
-        <w:t>service</w:t>
-      </w:r>
-      <w:r>
-        <w:rPr>
-          <w:szCs w:val="24"/>
-          <w:lang w:val="en-US"/>
-        </w:rPr>
         <w:t xml:space="preserve">, you can login to </w:t>
       </w:r>
+      <w:proofErr w:type="spellStart"/>
       <w:r>
         <w:rPr>
           <w:rFonts w:ascii="Lucida Console" w:hAnsi="Lucida Console"/>
@@ -1722,6 +2342,7 @@
         </w:rPr>
         <w:t>Rahti</w:t>
       </w:r>
+      <w:proofErr w:type="spellEnd"/>
       <w:r>
         <w:rPr>
           <w:szCs w:val="24"/>
@@ -1783,6 +2404,7 @@
         </w:rPr>
         <w:t xml:space="preserve"> will take you to </w:t>
       </w:r>
+      <w:proofErr w:type="spellStart"/>
       <w:r>
         <w:rPr>
           <w:rFonts w:ascii="Lucida Console" w:hAnsi="Lucida Console"/>
@@ -1794,6 +2416,7 @@
         </w:rPr>
         <w:t>Rahti</w:t>
       </w:r>
+      <w:proofErr w:type="spellEnd"/>
       <w:r>
         <w:rPr>
           <w:szCs w:val="24"/>
@@ -1945,6 +2568,7 @@
         </w:rPr>
         <w:t xml:space="preserve">Successfully logging in directs you to </w:t>
       </w:r>
+      <w:proofErr w:type="spellStart"/>
       <w:r>
         <w:rPr>
           <w:rFonts w:ascii="Lucida Console" w:hAnsi="Lucida Console"/>
@@ -1956,12 +2580,14 @@
         </w:rPr>
         <w:t>Rahti</w:t>
       </w:r>
+      <w:proofErr w:type="spellEnd"/>
       <w:r>
         <w:rPr>
           <w:lang w:val="en-US"/>
         </w:rPr>
         <w:t xml:space="preserve"> console. When starting the console for the first time take the site’s tour showing important navigation options. After the tour you are ready to create your </w:t>
       </w:r>
+      <w:proofErr w:type="spellStart"/>
       <w:r>
         <w:rPr>
           <w:rFonts w:ascii="Lucida Console" w:hAnsi="Lucida Console"/>
@@ -1973,6 +2599,7 @@
         </w:rPr>
         <w:t>Rahti</w:t>
       </w:r>
+      <w:proofErr w:type="spellEnd"/>
       <w:r>
         <w:rPr>
           <w:lang w:val="en-US"/>
@@ -2118,6 +2745,7 @@
         </w:rPr>
         <w:t xml:space="preserve"> You can have more than one </w:t>
       </w:r>
+      <w:proofErr w:type="spellStart"/>
       <w:r>
         <w:rPr>
           <w:rFonts w:ascii="Lucida Console" w:hAnsi="Lucida Console"/>
@@ -2127,7 +2755,19 @@
           <w:shd w:val="clear" w:color="auto" w:fill="FFFFFF" w:themeFill="background1"/>
           <w:lang w:val="en-US"/>
         </w:rPr>
-        <w:t>Rahti projects</w:t>
+        <w:t>Rahti</w:t>
+      </w:r>
+      <w:proofErr w:type="spellEnd"/>
+      <w:r>
+        <w:rPr>
+          <w:rFonts w:ascii="Lucida Console" w:hAnsi="Lucida Console"/>
+          <w:b/>
+          <w:bCs/>
+          <w:sz w:val="20"/>
+          <w:shd w:val="clear" w:color="auto" w:fill="FFFFFF" w:themeFill="background1"/>
+          <w:lang w:val="en-US"/>
+        </w:rPr>
+        <w:t xml:space="preserve"> projects</w:t>
       </w:r>
       <w:r>
         <w:rPr>
@@ -2240,6 +2880,7 @@
         <w:lastRenderedPageBreak/>
         <w:t xml:space="preserve">Give your project a name and a display name. In the description write </w:t>
       </w:r>
+      <w:proofErr w:type="spellStart"/>
       <w:r>
         <w:rPr>
           <w:rFonts w:ascii="Lucida Console" w:hAnsi="Lucida Console"/>
@@ -2249,7 +2890,19 @@
           <w:shd w:val="clear" w:color="auto" w:fill="FFFFFF" w:themeFill="background1"/>
           <w:lang w:val="en-US"/>
         </w:rPr>
-        <w:t>csc_project:&lt;your CSC project number&gt;</w:t>
+        <w:t>csc_project</w:t>
+      </w:r>
+      <w:proofErr w:type="spellEnd"/>
+      <w:r>
+        <w:rPr>
+          <w:rFonts w:ascii="Lucida Console" w:hAnsi="Lucida Console"/>
+          <w:b/>
+          <w:bCs/>
+          <w:sz w:val="20"/>
+          <w:shd w:val="clear" w:color="auto" w:fill="FFFFFF" w:themeFill="background1"/>
+          <w:lang w:val="en-US"/>
+        </w:rPr>
+        <w:t>:&lt;your CSC project number&gt;</w:t>
       </w:r>
       <w:r>
         <w:rPr>
@@ -2388,24 +3041,87 @@
           <w:lang w:val="en-US"/>
         </w:rPr>
       </w:pPr>
-    </w:p>
-    <w:p>
-      <w:pPr>
-        <w:rPr>
-          <w:lang w:val="en-US"/>
-        </w:rPr>
-      </w:pPr>
-      <w:r>
-        <w:rPr>
-          <w:lang w:val="en-US"/>
-        </w:rPr>
-        <w:t>Next you will import your code from a Git repository.</w:t>
-      </w:r>
-      <w:r>
-        <w:rPr>
-          <w:lang w:val="en-US"/>
-        </w:rPr>
-        <w:t xml:space="preserve"> The following instructions assume that you have set your GitHub repository </w:t>
+      <w:r>
+        <w:rPr>
+          <w:lang w:val="en-US"/>
+        </w:rPr>
+        <w:br w:type="page"/>
+      </w:r>
+    </w:p>
+    <w:p>
+      <w:pPr>
+        <w:pStyle w:val="Heading1"/>
+        <w:rPr>
+          <w:lang w:val="en-US"/>
+        </w:rPr>
+      </w:pPr>
+      <w:r>
+        <w:rPr>
+          <w:lang w:val="en-US"/>
+        </w:rPr>
+        <w:lastRenderedPageBreak/>
+        <w:t xml:space="preserve">Creating a </w:t>
+      </w:r>
+      <w:proofErr w:type="spellStart"/>
+      <w:r>
+        <w:rPr>
+          <w:lang w:val="en-US"/>
+        </w:rPr>
+        <w:t>Postgresql</w:t>
+      </w:r>
+      <w:proofErr w:type="spellEnd"/>
+      <w:r>
+        <w:rPr>
+          <w:lang w:val="en-US"/>
+        </w:rPr>
+        <w:t xml:space="preserve"> database instance</w:t>
+      </w:r>
+    </w:p>
+    <w:p>
+      <w:pPr>
+        <w:rPr>
+          <w:lang w:val="en-US"/>
+        </w:rPr>
+      </w:pPr>
+      <w:r>
+        <w:rPr>
+          <w:lang w:val="en-US"/>
+        </w:rPr>
+        <w:t xml:space="preserve">After creating a project in </w:t>
+      </w:r>
+      <w:proofErr w:type="spellStart"/>
+      <w:r>
+        <w:rPr>
+          <w:lang w:val="en-US"/>
+        </w:rPr>
+        <w:t>Rahti</w:t>
+      </w:r>
+      <w:proofErr w:type="spellEnd"/>
+      <w:r>
+        <w:rPr>
+          <w:lang w:val="en-US"/>
+        </w:rPr>
+        <w:t xml:space="preserve"> it’s time to create a new database instance for your application.</w:t>
+      </w:r>
+    </w:p>
+    <w:p>
+      <w:pPr>
+        <w:rPr>
+          <w:lang w:val="en-US"/>
+        </w:rPr>
+      </w:pPr>
+    </w:p>
+    <w:p>
+      <w:pPr>
+        <w:rPr>
+          <w:lang w:val="en-US"/>
+        </w:rPr>
+      </w:pPr>
+      <w:r>
+        <w:rPr>
+          <w:lang w:val="en-US"/>
+        </w:rPr>
+        <w:t xml:space="preserve">In </w:t>
       </w:r>
       <w:r>
         <w:rPr>
@@ -2416,6 +3132,554 @@
           <w:shd w:val="clear" w:color="auto" w:fill="FFFFFF" w:themeFill="background1"/>
           <w:lang w:val="en-US"/>
         </w:rPr>
+        <w:t>Developer</w:t>
+      </w:r>
+      <w:r>
+        <w:rPr>
+          <w:lang w:val="en-US"/>
+        </w:rPr>
+        <w:t xml:space="preserve"> view, go to </w:t>
+      </w:r>
+      <w:r>
+        <w:rPr>
+          <w:rFonts w:ascii="Lucida Console" w:hAnsi="Lucida Console"/>
+          <w:b/>
+          <w:bCs/>
+          <w:sz w:val="20"/>
+          <w:shd w:val="clear" w:color="auto" w:fill="FFFFFF" w:themeFill="background1"/>
+          <w:lang w:val="en-US"/>
+        </w:rPr>
+        <w:t>+Add</w:t>
+      </w:r>
+      <w:r>
+        <w:rPr>
+          <w:lang w:val="en-US"/>
+        </w:rPr>
+        <w:t xml:space="preserve"> page and start creating a database for your project. Choose </w:t>
+      </w:r>
+      <w:r>
+        <w:rPr>
+          <w:rFonts w:ascii="Lucida Console" w:hAnsi="Lucida Console"/>
+          <w:b/>
+          <w:bCs/>
+          <w:sz w:val="20"/>
+          <w:shd w:val="clear" w:color="auto" w:fill="FFFFFF" w:themeFill="background1"/>
+          <w:lang w:val="en-US"/>
+        </w:rPr>
+        <w:t>PostgreSQL</w:t>
+      </w:r>
+      <w:r>
+        <w:rPr>
+          <w:lang w:val="en-US"/>
+        </w:rPr>
+        <w:t xml:space="preserve">. Make sure you </w:t>
+      </w:r>
+      <w:r>
+        <w:rPr>
+          <w:b/>
+          <w:bCs/>
+          <w:lang w:val="en-US"/>
+        </w:rPr>
+        <w:t>don’t select the Ephemeral</w:t>
+      </w:r>
+      <w:r>
+        <w:rPr>
+          <w:lang w:val="en-US"/>
+        </w:rPr>
+        <w:t xml:space="preserve"> version! Click </w:t>
+      </w:r>
+      <w:r>
+        <w:rPr>
+          <w:rFonts w:ascii="Lucida Console" w:hAnsi="Lucida Console"/>
+          <w:b/>
+          <w:bCs/>
+          <w:sz w:val="20"/>
+          <w:shd w:val="clear" w:color="auto" w:fill="FFFFFF" w:themeFill="background1"/>
+          <w:lang w:val="en-US"/>
+        </w:rPr>
+        <w:t>Instantiate Template</w:t>
+      </w:r>
+      <w:r>
+        <w:rPr>
+          <w:lang w:val="en-US"/>
+        </w:rPr>
+        <w:t xml:space="preserve"> to continue the process.</w:t>
+      </w:r>
+    </w:p>
+    <w:p>
+      <w:pPr>
+        <w:rPr>
+          <w:lang w:val="en-US"/>
+        </w:rPr>
+      </w:pPr>
+    </w:p>
+    <w:p>
+      <w:pPr>
+        <w:rPr>
+          <w:lang w:val="en-US"/>
+        </w:rPr>
+      </w:pPr>
+      <w:r>
+        <w:rPr>
+          <w:lang w:val="en-US"/>
+        </w:rPr>
+        <w:t xml:space="preserve">You can leave all the default values in the form where you create your database. Leaving </w:t>
+      </w:r>
+      <w:r>
+        <w:rPr>
+          <w:rFonts w:ascii="Lucida Console" w:hAnsi="Lucida Console"/>
+          <w:b/>
+          <w:bCs/>
+          <w:sz w:val="20"/>
+          <w:shd w:val="clear" w:color="auto" w:fill="FFFFFF" w:themeFill="background1"/>
+          <w:lang w:val="en-US"/>
+        </w:rPr>
+        <w:t>PostgreSQL Connection Username</w:t>
+      </w:r>
+      <w:r>
+        <w:rPr>
+          <w:lang w:val="en-US"/>
+        </w:rPr>
+        <w:t xml:space="preserve"> and </w:t>
+      </w:r>
+      <w:r>
+        <w:rPr>
+          <w:rFonts w:ascii="Lucida Console" w:hAnsi="Lucida Console"/>
+          <w:b/>
+          <w:bCs/>
+          <w:sz w:val="20"/>
+          <w:shd w:val="clear" w:color="auto" w:fill="FFFFFF" w:themeFill="background1"/>
+          <w:lang w:val="en-US"/>
+        </w:rPr>
+        <w:t>Password</w:t>
+      </w:r>
+      <w:r>
+        <w:rPr>
+          <w:lang w:val="en-US"/>
+        </w:rPr>
+        <w:t xml:space="preserve"> empty will make the system generate random credentials for you. This is fine within the scope of Haaga-Helia UAS course work.</w:t>
+      </w:r>
+    </w:p>
+    <w:p>
+      <w:pPr>
+        <w:rPr>
+          <w:lang w:val="en-US"/>
+        </w:rPr>
+      </w:pPr>
+    </w:p>
+    <w:p>
+      <w:pPr>
+        <w:rPr>
+          <w:lang w:val="en-US"/>
+        </w:rPr>
+      </w:pPr>
+      <w:r>
+        <w:rPr>
+          <w:lang w:val="en-US"/>
+        </w:rPr>
+        <w:t xml:space="preserve">If you want to specify </w:t>
+      </w:r>
+      <w:r>
+        <w:rPr>
+          <w:rFonts w:ascii="Lucida Console" w:hAnsi="Lucida Console"/>
+          <w:b/>
+          <w:bCs/>
+          <w:sz w:val="20"/>
+          <w:shd w:val="clear" w:color="auto" w:fill="FFFFFF" w:themeFill="background1"/>
+          <w:lang w:val="en-US"/>
+        </w:rPr>
+        <w:t>PostgreSQL Connection Username</w:t>
+      </w:r>
+      <w:r>
+        <w:rPr>
+          <w:lang w:val="en-US"/>
+        </w:rPr>
+        <w:t xml:space="preserve"> and </w:t>
+      </w:r>
+      <w:r>
+        <w:rPr>
+          <w:rFonts w:ascii="Lucida Console" w:hAnsi="Lucida Console"/>
+          <w:b/>
+          <w:bCs/>
+          <w:sz w:val="20"/>
+          <w:shd w:val="clear" w:color="auto" w:fill="FFFFFF" w:themeFill="background1"/>
+          <w:lang w:val="en-US"/>
+        </w:rPr>
+        <w:t>Password</w:t>
+      </w:r>
+      <w:r>
+        <w:rPr>
+          <w:lang w:val="en-US"/>
+        </w:rPr>
+        <w:t xml:space="preserve">, </w:t>
+      </w:r>
+      <w:r>
+        <w:rPr>
+          <w:b/>
+          <w:bCs/>
+          <w:color w:val="FF0000"/>
+          <w:lang w:val="en-US"/>
+        </w:rPr>
+        <w:t>don’t use weak a password! Always use strong passwords even when practicing!</w:t>
+      </w:r>
+    </w:p>
+    <w:p>
+      <w:pPr>
+        <w:rPr>
+          <w:lang w:val="en-US"/>
+        </w:rPr>
+      </w:pPr>
+    </w:p>
+    <w:p>
+      <w:pPr>
+        <w:rPr>
+          <w:lang w:val="en-US"/>
+        </w:rPr>
+      </w:pPr>
+      <w:r>
+        <w:rPr>
+          <w:noProof/>
+          <w:lang w:val="en-US"/>
+        </w:rPr>
+        <w:drawing>
+          <wp:inline distT="0" distB="0" distL="0" distR="0" wp14:anchorId="37E7837D" wp14:editId="63F94705">
+            <wp:extent cx="2530492" cy="3134360"/>
+            <wp:effectExtent l="0" t="0" r="3175" b="8890"/>
+            <wp:docPr id="972906498" name="Picture 15" descr="A screenshot of a computer&#10;&#10;AI-generated content may be incorrect."/>
+            <wp:cNvGraphicFramePr>
+              <a:graphicFrameLocks xmlns:a="http://schemas.openxmlformats.org/drawingml/2006/main" noChangeAspect="1"/>
+            </wp:cNvGraphicFramePr>
+            <a:graphic xmlns:a="http://schemas.openxmlformats.org/drawingml/2006/main">
+              <a:graphicData uri="http://schemas.openxmlformats.org/drawingml/2006/picture">
+                <pic:pic xmlns:pic="http://schemas.openxmlformats.org/drawingml/2006/picture">
+                  <pic:nvPicPr>
+                    <pic:cNvPr id="972906498" name="Picture 15" descr="A screenshot of a computer&#10;&#10;AI-generated content may be incorrect."/>
+                    <pic:cNvPicPr/>
+                  </pic:nvPicPr>
+                  <pic:blipFill>
+                    <a:blip r:embed="rId18" cstate="print">
+                      <a:extLst>
+                        <a:ext uri="{28A0092B-C50C-407E-A947-70E740481C1C}">
+                          <a14:useLocalDpi xmlns:a14="http://schemas.microsoft.com/office/drawing/2010/main" val="0"/>
+                        </a:ext>
+                      </a:extLst>
+                    </a:blip>
+                    <a:stretch>
+                      <a:fillRect/>
+                    </a:stretch>
+                  </pic:blipFill>
+                  <pic:spPr>
+                    <a:xfrm>
+                      <a:off x="0" y="0"/>
+                      <a:ext cx="2553160" cy="3162438"/>
+                    </a:xfrm>
+                    <a:prstGeom prst="rect">
+                      <a:avLst/>
+                    </a:prstGeom>
+                  </pic:spPr>
+                </pic:pic>
+              </a:graphicData>
+            </a:graphic>
+          </wp:inline>
+        </w:drawing>
+      </w:r>
+      <w:r>
+        <w:rPr>
+          <w:noProof/>
+          <w:lang w:val="en-US"/>
+        </w:rPr>
+        <w:t xml:space="preserve"> </w:t>
+      </w:r>
+      <w:r>
+        <w:rPr>
+          <w:noProof/>
+          <w:lang w:val="en-US"/>
+        </w:rPr>
+        <w:drawing>
+          <wp:inline distT="0" distB="0" distL="0" distR="0" wp14:anchorId="2FCC0BB9" wp14:editId="17EC6C09">
+            <wp:extent cx="2702356" cy="3134360"/>
+            <wp:effectExtent l="0" t="0" r="3175" b="8890"/>
+            <wp:docPr id="389471724" name="Picture 16" descr="A screenshot of a computer&#10;&#10;AI-generated content may be incorrect."/>
+            <wp:cNvGraphicFramePr>
+              <a:graphicFrameLocks xmlns:a="http://schemas.openxmlformats.org/drawingml/2006/main" noChangeAspect="1"/>
+            </wp:cNvGraphicFramePr>
+            <a:graphic xmlns:a="http://schemas.openxmlformats.org/drawingml/2006/main">
+              <a:graphicData uri="http://schemas.openxmlformats.org/drawingml/2006/picture">
+                <pic:pic xmlns:pic="http://schemas.openxmlformats.org/drawingml/2006/picture">
+                  <pic:nvPicPr>
+                    <pic:cNvPr id="389471724" name="Picture 16" descr="A screenshot of a computer&#10;&#10;AI-generated content may be incorrect."/>
+                    <pic:cNvPicPr/>
+                  </pic:nvPicPr>
+                  <pic:blipFill>
+                    <a:blip r:embed="rId19" cstate="print">
+                      <a:extLst>
+                        <a:ext uri="{28A0092B-C50C-407E-A947-70E740481C1C}">
+                          <a14:useLocalDpi xmlns:a14="http://schemas.microsoft.com/office/drawing/2010/main" val="0"/>
+                        </a:ext>
+                      </a:extLst>
+                    </a:blip>
+                    <a:stretch>
+                      <a:fillRect/>
+                    </a:stretch>
+                  </pic:blipFill>
+                  <pic:spPr>
+                    <a:xfrm>
+                      <a:off x="0" y="0"/>
+                      <a:ext cx="2722627" cy="3157872"/>
+                    </a:xfrm>
+                    <a:prstGeom prst="rect">
+                      <a:avLst/>
+                    </a:prstGeom>
+                  </pic:spPr>
+                </pic:pic>
+              </a:graphicData>
+            </a:graphic>
+          </wp:inline>
+        </w:drawing>
+      </w:r>
+    </w:p>
+    <w:p>
+      <w:pPr>
+        <w:rPr>
+          <w:lang w:val="en-US"/>
+        </w:rPr>
+      </w:pPr>
+    </w:p>
+    <w:p>
+      <w:pPr>
+        <w:rPr>
+          <w:lang w:val="en-US"/>
+        </w:rPr>
+      </w:pPr>
+      <w:r>
+        <w:rPr>
+          <w:lang w:val="en-US"/>
+        </w:rPr>
+        <w:t xml:space="preserve">Successful creation of a database will show as a new </w:t>
+      </w:r>
+      <w:proofErr w:type="spellStart"/>
+      <w:r>
+        <w:rPr>
+          <w:rFonts w:ascii="Lucida Console" w:hAnsi="Lucida Console"/>
+          <w:b/>
+          <w:bCs/>
+          <w:sz w:val="20"/>
+          <w:shd w:val="clear" w:color="auto" w:fill="FFFFFF" w:themeFill="background1"/>
+          <w:lang w:val="en-US"/>
+        </w:rPr>
+        <w:t>DeploymentConfig</w:t>
+      </w:r>
+      <w:proofErr w:type="spellEnd"/>
+      <w:r>
+        <w:rPr>
+          <w:lang w:val="en-US"/>
+        </w:rPr>
+        <w:t xml:space="preserve"> object in your </w:t>
+      </w:r>
+      <w:r>
+        <w:rPr>
+          <w:rFonts w:ascii="Lucida Console" w:hAnsi="Lucida Console"/>
+          <w:b/>
+          <w:bCs/>
+          <w:sz w:val="20"/>
+          <w:shd w:val="clear" w:color="auto" w:fill="FFFFFF" w:themeFill="background1"/>
+          <w:lang w:val="en-US"/>
+        </w:rPr>
+        <w:t>Topology</w:t>
+      </w:r>
+      <w:r>
+        <w:rPr>
+          <w:lang w:val="en-US"/>
+        </w:rPr>
+        <w:t xml:space="preserve"> view.</w:t>
+      </w:r>
+    </w:p>
+    <w:p>
+      <w:pPr>
+        <w:rPr>
+          <w:lang w:val="en-US"/>
+        </w:rPr>
+      </w:pPr>
+    </w:p>
+    <w:p>
+      <w:pPr>
+        <w:rPr>
+          <w:lang w:val="en-US"/>
+        </w:rPr>
+      </w:pPr>
+      <w:r>
+        <w:rPr>
+          <w:lang w:val="en-US"/>
+        </w:rPr>
+        <w:drawing>
+          <wp:inline distT="0" distB="0" distL="0" distR="0" wp14:anchorId="140A68DD" wp14:editId="17A20D62">
+            <wp:extent cx="3525945" cy="2006600"/>
+            <wp:effectExtent l="0" t="0" r="0" b="0"/>
+            <wp:docPr id="1993080224" name="Picture 1" descr="A screenshot of a computer&#10;&#10;AI-generated content may be incorrect."/>
+            <wp:cNvGraphicFramePr>
+              <a:graphicFrameLocks xmlns:a="http://schemas.openxmlformats.org/drawingml/2006/main" noChangeAspect="1"/>
+            </wp:cNvGraphicFramePr>
+            <a:graphic xmlns:a="http://schemas.openxmlformats.org/drawingml/2006/main">
+              <a:graphicData uri="http://schemas.openxmlformats.org/drawingml/2006/picture">
+                <pic:pic xmlns:pic="http://schemas.openxmlformats.org/drawingml/2006/picture">
+                  <pic:nvPicPr>
+                    <pic:cNvPr id="1993080224" name="Picture 1" descr="A screenshot of a computer&#10;&#10;AI-generated content may be incorrect."/>
+                    <pic:cNvPicPr/>
+                  </pic:nvPicPr>
+                  <pic:blipFill>
+                    <a:blip r:embed="rId20"/>
+                    <a:stretch>
+                      <a:fillRect/>
+                    </a:stretch>
+                  </pic:blipFill>
+                  <pic:spPr>
+                    <a:xfrm>
+                      <a:off x="0" y="0"/>
+                      <a:ext cx="3535982" cy="2012312"/>
+                    </a:xfrm>
+                    <a:prstGeom prst="rect">
+                      <a:avLst/>
+                    </a:prstGeom>
+                  </pic:spPr>
+                </pic:pic>
+              </a:graphicData>
+            </a:graphic>
+          </wp:inline>
+        </w:drawing>
+      </w:r>
+    </w:p>
+    <w:p>
+      <w:pPr>
+        <w:rPr>
+          <w:lang w:val="en-US"/>
+        </w:rPr>
+      </w:pPr>
+    </w:p>
+    <w:p>
+      <w:pPr>
+        <w:rPr>
+          <w:lang w:val="en-US"/>
+        </w:rPr>
+      </w:pPr>
+      <w:r>
+        <w:rPr>
+          <w:lang w:val="en-US"/>
+        </w:rPr>
+        <w:t xml:space="preserve">The next step is to include your </w:t>
+      </w:r>
+      <w:proofErr w:type="spellStart"/>
+      <w:r>
+        <w:rPr>
+          <w:lang w:val="en-US"/>
+        </w:rPr>
+        <w:t>SpringBoot</w:t>
+      </w:r>
+      <w:proofErr w:type="spellEnd"/>
+      <w:r>
+        <w:rPr>
+          <w:lang w:val="en-US"/>
+        </w:rPr>
+        <w:t xml:space="preserve"> application into your </w:t>
+      </w:r>
+      <w:proofErr w:type="spellStart"/>
+      <w:r>
+        <w:rPr>
+          <w:lang w:val="en-US"/>
+        </w:rPr>
+        <w:t>Rahti</w:t>
+      </w:r>
+      <w:proofErr w:type="spellEnd"/>
+      <w:r>
+        <w:rPr>
+          <w:lang w:val="en-US"/>
+        </w:rPr>
+        <w:t xml:space="preserve"> project.</w:t>
+      </w:r>
+    </w:p>
+    <w:p>
+      <w:pPr>
+        <w:pStyle w:val="Heading1"/>
+        <w:rPr>
+          <w:lang w:val="en-US"/>
+        </w:rPr>
+      </w:pPr>
+      <w:r>
+        <w:rPr>
+          <w:lang w:val="en-US"/>
+        </w:rPr>
+        <w:lastRenderedPageBreak/>
+        <w:t xml:space="preserve">Including </w:t>
+      </w:r>
+      <w:proofErr w:type="spellStart"/>
+      <w:r>
+        <w:rPr>
+          <w:lang w:val="en-US"/>
+        </w:rPr>
+        <w:t>SpringBoot</w:t>
+      </w:r>
+      <w:proofErr w:type="spellEnd"/>
+      <w:r>
+        <w:rPr>
+          <w:lang w:val="en-US"/>
+        </w:rPr>
+        <w:t xml:space="preserve"> application </w:t>
+      </w:r>
+      <w:r>
+        <w:rPr>
+          <w:lang w:val="en-US"/>
+        </w:rPr>
+        <w:t xml:space="preserve">into </w:t>
+      </w:r>
+      <w:proofErr w:type="spellStart"/>
+      <w:r>
+        <w:rPr>
+          <w:lang w:val="en-US"/>
+        </w:rPr>
+        <w:t>Rahti</w:t>
+      </w:r>
+      <w:proofErr w:type="spellEnd"/>
+    </w:p>
+    <w:p>
+      <w:pPr>
+        <w:rPr>
+          <w:lang w:val="en-US"/>
+        </w:rPr>
+      </w:pPr>
+      <w:r>
+        <w:rPr>
+          <w:lang w:val="en-US"/>
+        </w:rPr>
+        <w:t xml:space="preserve">You will need to have your </w:t>
+      </w:r>
+      <w:proofErr w:type="spellStart"/>
+      <w:r>
+        <w:rPr>
+          <w:lang w:val="en-US"/>
+        </w:rPr>
+        <w:t>SpringBoot</w:t>
+      </w:r>
+      <w:proofErr w:type="spellEnd"/>
+      <w:r>
+        <w:rPr>
+          <w:lang w:val="en-US"/>
+        </w:rPr>
+        <w:t xml:space="preserve"> application in GitHub before continuing these instructions. </w:t>
+      </w:r>
+      <w:r>
+        <w:rPr>
+          <w:lang w:val="en-US"/>
+        </w:rPr>
+        <w:t xml:space="preserve">The following instructions assume that you have set your GitHub repository </w:t>
+      </w:r>
+      <w:r>
+        <w:rPr>
+          <w:rFonts w:ascii="Lucida Console" w:hAnsi="Lucida Console"/>
+          <w:b/>
+          <w:bCs/>
+          <w:sz w:val="20"/>
+          <w:shd w:val="clear" w:color="auto" w:fill="FFFFFF" w:themeFill="background1"/>
+          <w:lang w:val="en-US"/>
+        </w:rPr>
         <w:t>Public</w:t>
       </w:r>
       <w:r>
@@ -2446,6 +3710,7 @@
         </w:rPr>
         <w:t xml:space="preserve">In </w:t>
       </w:r>
+      <w:proofErr w:type="spellStart"/>
       <w:r>
         <w:rPr>
           <w:rFonts w:ascii="Lucida Console" w:hAnsi="Lucida Console"/>
@@ -2457,23 +3722,12 @@
         </w:rPr>
         <w:t>Rahti</w:t>
       </w:r>
-      <w:r>
-        <w:rPr>
-          <w:lang w:val="en-US"/>
-        </w:rPr>
-        <w:t xml:space="preserve"> </w:t>
-      </w:r>
-      <w:r>
-        <w:rPr>
-          <w:lang w:val="en-US"/>
-        </w:rPr>
-        <w:t>dashboard</w:t>
-      </w:r>
-      <w:r>
-        <w:rPr>
-          <w:lang w:val="en-US"/>
-        </w:rPr>
-        <w:t xml:space="preserve"> make sure you are in </w:t>
+      <w:proofErr w:type="spellEnd"/>
+      <w:r>
+        <w:rPr>
+          <w:lang w:val="en-US"/>
+        </w:rPr>
+        <w:t xml:space="preserve"> dashboard make sure you are in </w:t>
       </w:r>
       <w:r>
         <w:rPr>
@@ -2546,7 +3800,7 @@
           <w:lang w:val="en-US"/>
         </w:rPr>
         <w:drawing>
-          <wp:inline distT="0" distB="0" distL="0" distR="0" wp14:anchorId="07855004" wp14:editId="4749EF05">
+          <wp:inline distT="0" distB="0" distL="0" distR="0" wp14:anchorId="2FEA8E00" wp14:editId="54566247">
             <wp:extent cx="6299835" cy="2508250"/>
             <wp:effectExtent l="0" t="0" r="5715" b="6350"/>
             <wp:docPr id="990165098" name="Picture 12" descr="A screenshot of a computer&#10;&#10;AI-generated content may be incorrect."/>
@@ -2561,7 +3815,7 @@
                     <pic:cNvPicPr/>
                   </pic:nvPicPr>
                   <pic:blipFill>
-                    <a:blip r:embed="rId18" cstate="print">
+                    <a:blip r:embed="rId21" cstate="print">
                       <a:extLst>
                         <a:ext uri="{28A0092B-C50C-407E-A947-70E740481C1C}">
                           <a14:useLocalDpi xmlns:a14="http://schemas.microsoft.com/office/drawing/2010/main" val="0"/>
@@ -2594,32 +3848,20 @@
           <w:lang w:val="en-US"/>
         </w:rPr>
       </w:pPr>
-      <w:r>
-        <w:rPr>
-          <w:lang w:val="en-US"/>
-        </w:rPr>
-        <w:br w:type="page"/>
-      </w:r>
-    </w:p>
-    <w:p>
-      <w:pPr>
-        <w:rPr>
-          <w:lang w:val="en-US"/>
-        </w:rPr>
-      </w:pPr>
-      <w:r>
-        <w:rPr>
-          <w:lang w:val="en-US"/>
-        </w:rPr>
-        <w:lastRenderedPageBreak/>
-        <w:t>Copy and paste your GitHub repository’s URL into the corresponding form field</w:t>
-      </w:r>
-      <w:r>
-        <w:rPr>
-          <w:lang w:val="en-US"/>
-        </w:rPr>
-        <w:t xml:space="preserve"> and choose </w:t>
-      </w:r>
+    </w:p>
+    <w:p>
+      <w:pPr>
+        <w:rPr>
+          <w:lang w:val="en-US"/>
+        </w:rPr>
+      </w:pPr>
+      <w:r>
+        <w:rPr>
+          <w:lang w:val="en-US"/>
+        </w:rPr>
+        <w:t xml:space="preserve">Copy and paste your GitHub repository’s URL into the corresponding form field and choose </w:t>
+      </w:r>
+      <w:proofErr w:type="spellStart"/>
       <w:r>
         <w:rPr>
           <w:rFonts w:ascii="Lucida Console" w:hAnsi="Lucida Console"/>
@@ -2631,6 +3873,7 @@
         </w:rPr>
         <w:t>Dockerfile</w:t>
       </w:r>
+      <w:proofErr w:type="spellEnd"/>
       <w:r>
         <w:rPr>
           <w:lang w:val="en-US"/>
@@ -2682,165 +3925,19 @@
     <w:p>
       <w:pPr>
         <w:rPr>
-          <w:lang w:val="en-US"/>
-        </w:rPr>
-      </w:pPr>
-      <w:r>
-        <w:rPr>
-          <w:b/>
-          <w:bCs/>
-          <w:lang w:val="en-US"/>
-        </w:rPr>
-        <w:t xml:space="preserve">NOTE! </w:t>
-      </w:r>
-      <w:r>
-        <w:rPr>
-          <w:rFonts w:ascii="Lucida Console" w:hAnsi="Lucida Console"/>
-          <w:b/>
-          <w:bCs/>
-          <w:sz w:val="20"/>
-          <w:shd w:val="clear" w:color="auto" w:fill="FFFFFF" w:themeFill="background1"/>
-          <w:lang w:val="en-US"/>
-        </w:rPr>
-        <w:t>Rahti</w:t>
-      </w:r>
-      <w:r>
-        <w:rPr>
-          <w:lang w:val="en-US"/>
-        </w:rPr>
-        <w:t xml:space="preserve"> might not detect the </w:t>
-      </w:r>
-      <w:r>
-        <w:rPr>
-          <w:rFonts w:ascii="Lucida Console" w:hAnsi="Lucida Console"/>
-          <w:b/>
-          <w:bCs/>
-          <w:sz w:val="20"/>
-          <w:shd w:val="clear" w:color="auto" w:fill="FFFFFF" w:themeFill="background1"/>
-          <w:lang w:val="en-US"/>
-        </w:rPr>
-        <w:t>Dockerfile</w:t>
-      </w:r>
-      <w:r>
-        <w:rPr>
-          <w:lang w:val="en-US"/>
-        </w:rPr>
-        <w:t xml:space="preserve"> if it is not in your GitHub project’s root. In this case open </w:t>
-      </w:r>
-      <w:r>
-        <w:rPr>
-          <w:rFonts w:ascii="Lucida Console" w:hAnsi="Lucida Console"/>
-          <w:b/>
-          <w:bCs/>
-          <w:sz w:val="20"/>
-          <w:shd w:val="clear" w:color="auto" w:fill="FFFFFF" w:themeFill="background1"/>
-          <w:lang w:val="en-US"/>
-        </w:rPr>
-        <w:t>Show advanced Git options</w:t>
-      </w:r>
-      <w:r>
-        <w:rPr>
-          <w:lang w:val="en-US"/>
-        </w:rPr>
-        <w:t xml:space="preserve"> </w:t>
-      </w:r>
-      <w:r>
-        <w:rPr>
-          <w:lang w:val="en-US"/>
-        </w:rPr>
-        <w:t xml:space="preserve">under </w:t>
-      </w:r>
-      <w:r>
-        <w:rPr>
-          <w:rFonts w:ascii="Lucida Console" w:hAnsi="Lucida Console"/>
-          <w:b/>
-          <w:bCs/>
-          <w:sz w:val="20"/>
-          <w:shd w:val="clear" w:color="auto" w:fill="FFFFFF" w:themeFill="background1"/>
-          <w:lang w:val="en-US"/>
-        </w:rPr>
-        <w:t>Git Repo URL</w:t>
-      </w:r>
-      <w:r>
-        <w:rPr>
-          <w:lang w:val="en-US"/>
-        </w:rPr>
-        <w:t xml:space="preserve"> form field. In </w:t>
-      </w:r>
-      <w:r>
-        <w:rPr>
-          <w:rFonts w:ascii="Lucida Console" w:hAnsi="Lucida Console"/>
-          <w:b/>
-          <w:bCs/>
-          <w:sz w:val="20"/>
-          <w:shd w:val="clear" w:color="auto" w:fill="FFFFFF" w:themeFill="background1"/>
-          <w:lang w:val="en-US"/>
-        </w:rPr>
-        <w:t>Context dir</w:t>
-      </w:r>
-      <w:r>
-        <w:rPr>
-          <w:lang w:val="en-US"/>
-        </w:rPr>
-        <w:t xml:space="preserve"> form field update the value to the name of the subdirectory that contains </w:t>
-      </w:r>
-      <w:r>
-        <w:rPr>
-          <w:rFonts w:ascii="Lucida Console" w:hAnsi="Lucida Console"/>
-          <w:b/>
-          <w:bCs/>
-          <w:sz w:val="20"/>
-          <w:shd w:val="clear" w:color="auto" w:fill="FFFFFF" w:themeFill="background1"/>
-          <w:lang w:val="en-US"/>
-        </w:rPr>
-        <w:t>pom.xml</w:t>
-      </w:r>
-      <w:r>
-        <w:rPr>
-          <w:lang w:val="en-US"/>
-        </w:rPr>
-        <w:t xml:space="preserve"> and </w:t>
-      </w:r>
-      <w:r>
-        <w:rPr>
-          <w:rFonts w:ascii="Lucida Console" w:hAnsi="Lucida Console"/>
-          <w:b/>
-          <w:bCs/>
-          <w:sz w:val="20"/>
-          <w:shd w:val="clear" w:color="auto" w:fill="FFFFFF" w:themeFill="background1"/>
-          <w:lang w:val="en-US"/>
-        </w:rPr>
-        <w:t>Dockerfile</w:t>
-      </w:r>
-      <w:r>
-        <w:rPr>
-          <w:lang w:val="en-US"/>
-        </w:rPr>
-        <w:t>.</w:t>
-      </w:r>
-    </w:p>
-    <w:p>
-      <w:pPr>
-        <w:rPr>
-          <w:lang w:val="en-US"/>
-        </w:rPr>
-      </w:pPr>
-    </w:p>
-    <w:p>
-      <w:pPr>
-        <w:rPr>
-          <w:lang w:val="en-US"/>
-        </w:rPr>
-      </w:pPr>
-      <w:r>
-        <w:rPr>
           <w:noProof/>
           <w:lang w:val="en-US"/>
         </w:rPr>
+      </w:pPr>
+      <w:r>
+        <w:rPr>
+          <w:noProof/>
+          <w:lang w:val="en-US"/>
+        </w:rPr>
         <w:drawing>
-          <wp:inline distT="0" distB="0" distL="0" distR="0" wp14:anchorId="3E2BA517" wp14:editId="7E632779">
-            <wp:extent cx="4359910" cy="3821569"/>
-            <wp:effectExtent l="0" t="0" r="2540" b="7620"/>
+          <wp:inline distT="0" distB="0" distL="0" distR="0" wp14:anchorId="707DAE19" wp14:editId="24047596">
+            <wp:extent cx="4135755" cy="3625090"/>
+            <wp:effectExtent l="0" t="0" r="0" b="0"/>
             <wp:docPr id="694061926" name="Picture 14" descr="A screenshot of a computer&#10;&#10;AI-generated content may be incorrect."/>
             <wp:cNvGraphicFramePr>
               <a:graphicFrameLocks xmlns:a="http://schemas.openxmlformats.org/drawingml/2006/main" noChangeAspect="1"/>
@@ -2850,278 +3947,6 @@
                 <pic:pic xmlns:pic="http://schemas.openxmlformats.org/drawingml/2006/picture">
                   <pic:nvPicPr>
                     <pic:cNvPr id="694061926" name="Picture 14" descr="A screenshot of a computer&#10;&#10;AI-generated content may be incorrect."/>
-                    <pic:cNvPicPr/>
-                  </pic:nvPicPr>
-                  <pic:blipFill>
-                    <a:blip r:embed="rId19">
-                      <a:extLst>
-                        <a:ext uri="{28A0092B-C50C-407E-A947-70E740481C1C}">
-                          <a14:useLocalDpi xmlns:a14="http://schemas.microsoft.com/office/drawing/2010/main" val="0"/>
-                        </a:ext>
-                      </a:extLst>
-                    </a:blip>
-                    <a:stretch>
-                      <a:fillRect/>
-                    </a:stretch>
-                  </pic:blipFill>
-                  <pic:spPr>
-                    <a:xfrm>
-                      <a:off x="0" y="0"/>
-                      <a:ext cx="4380335" cy="3839472"/>
-                    </a:xfrm>
-                    <a:prstGeom prst="rect">
-                      <a:avLst/>
-                    </a:prstGeom>
-                  </pic:spPr>
-                </pic:pic>
-              </a:graphicData>
-            </a:graphic>
-          </wp:inline>
-        </w:drawing>
-      </w:r>
-      <w:r>
-        <w:rPr>
-          <w:noProof/>
-        </w:rPr>
-        <w:t xml:space="preserve"> </w:t>
-      </w:r>
-      <w:r>
-        <w:rPr>
-          <w:lang w:val="en-US"/>
-        </w:rPr>
-        <w:drawing>
-          <wp:inline distT="0" distB="0" distL="0" distR="0" wp14:anchorId="4458F06F" wp14:editId="545D00F9">
-            <wp:extent cx="5731799" cy="811153"/>
-            <wp:effectExtent l="0" t="0" r="2540" b="8255"/>
-            <wp:docPr id="948880421" name="Picture 1" descr="A screen shot of a computer&#10;&#10;AI-generated content may be incorrect."/>
-            <wp:cNvGraphicFramePr>
-              <a:graphicFrameLocks xmlns:a="http://schemas.openxmlformats.org/drawingml/2006/main" noChangeAspect="1"/>
-            </wp:cNvGraphicFramePr>
-            <a:graphic xmlns:a="http://schemas.openxmlformats.org/drawingml/2006/main">
-              <a:graphicData uri="http://schemas.openxmlformats.org/drawingml/2006/picture">
-                <pic:pic xmlns:pic="http://schemas.openxmlformats.org/drawingml/2006/picture">
-                  <pic:nvPicPr>
-                    <pic:cNvPr id="948880421" name="Picture 1" descr="A screen shot of a computer&#10;&#10;AI-generated content may be incorrect."/>
-                    <pic:cNvPicPr/>
-                  </pic:nvPicPr>
-                  <pic:blipFill>
-                    <a:blip r:embed="rId20"/>
-                    <a:stretch>
-                      <a:fillRect/>
-                    </a:stretch>
-                  </pic:blipFill>
-                  <pic:spPr>
-                    <a:xfrm>
-                      <a:off x="0" y="0"/>
-                      <a:ext cx="5755641" cy="814527"/>
-                    </a:xfrm>
-                    <a:prstGeom prst="rect">
-                      <a:avLst/>
-                    </a:prstGeom>
-                  </pic:spPr>
-                </pic:pic>
-              </a:graphicData>
-            </a:graphic>
-          </wp:inline>
-        </w:drawing>
-      </w:r>
-    </w:p>
-    <w:p>
-      <w:pPr>
-        <w:rPr>
-          <w:lang w:val="en-US"/>
-        </w:rPr>
-      </w:pPr>
-      <w:r>
-        <w:rPr>
-          <w:lang w:val="en-US"/>
-        </w:rPr>
-        <w:br w:type="page"/>
-      </w:r>
-    </w:p>
-    <w:p>
-      <w:pPr>
-        <w:rPr>
-          <w:lang w:val="en-US"/>
-        </w:rPr>
-      </w:pPr>
-      <w:r>
-        <w:rPr>
-          <w:lang w:val="en-US"/>
-        </w:rPr>
-        <w:lastRenderedPageBreak/>
-        <w:t xml:space="preserve">Successful creation will take you to your project’s </w:t>
-      </w:r>
-      <w:r>
-        <w:rPr>
-          <w:rFonts w:ascii="Lucida Console" w:hAnsi="Lucida Console"/>
-          <w:b/>
-          <w:bCs/>
-          <w:sz w:val="20"/>
-          <w:shd w:val="clear" w:color="auto" w:fill="FFFFFF" w:themeFill="background1"/>
-          <w:lang w:val="en-US"/>
-        </w:rPr>
-        <w:t>Topology</w:t>
-      </w:r>
-      <w:r>
-        <w:rPr>
-          <w:lang w:val="en-US"/>
-        </w:rPr>
-        <w:t xml:space="preserve"> view. Click the graphical representation of your deployment to open your deployment controls.</w:t>
-      </w:r>
-    </w:p>
-    <w:p>
-      <w:pPr>
-        <w:rPr>
-          <w:lang w:val="en-US"/>
-        </w:rPr>
-      </w:pPr>
-    </w:p>
-    <w:p>
-      <w:pPr>
-        <w:rPr>
-          <w:lang w:val="en-US"/>
-        </w:rPr>
-      </w:pPr>
-      <w:r>
-        <w:rPr>
-          <w:noProof/>
-          <w:lang w:val="en-US"/>
-        </w:rPr>
-        <w:drawing>
-          <wp:inline distT="0" distB="0" distL="0" distR="0" wp14:anchorId="0CFED050" wp14:editId="1811D7DC">
-            <wp:extent cx="6299835" cy="3773170"/>
-            <wp:effectExtent l="0" t="0" r="5715" b="0"/>
-            <wp:docPr id="455341663" name="Picture 1" descr="A screenshot of a computer&#10;&#10;AI-generated content may be incorrect."/>
-            <wp:cNvGraphicFramePr>
-              <a:graphicFrameLocks xmlns:a="http://schemas.openxmlformats.org/drawingml/2006/main" noChangeAspect="1"/>
-            </wp:cNvGraphicFramePr>
-            <a:graphic xmlns:a="http://schemas.openxmlformats.org/drawingml/2006/main">
-              <a:graphicData uri="http://schemas.openxmlformats.org/drawingml/2006/picture">
-                <pic:pic xmlns:pic="http://schemas.openxmlformats.org/drawingml/2006/picture">
-                  <pic:nvPicPr>
-                    <pic:cNvPr id="455341663" name="Picture 1" descr="A screenshot of a computer&#10;&#10;AI-generated content may be incorrect."/>
-                    <pic:cNvPicPr/>
-                  </pic:nvPicPr>
-                  <pic:blipFill>
-                    <a:blip r:embed="rId21"/>
-                    <a:stretch>
-                      <a:fillRect/>
-                    </a:stretch>
-                  </pic:blipFill>
-                  <pic:spPr>
-                    <a:xfrm>
-                      <a:off x="0" y="0"/>
-                      <a:ext cx="6299835" cy="3773170"/>
-                    </a:xfrm>
-                    <a:prstGeom prst="rect">
-                      <a:avLst/>
-                    </a:prstGeom>
-                  </pic:spPr>
-                </pic:pic>
-              </a:graphicData>
-            </a:graphic>
-          </wp:inline>
-        </w:drawing>
-      </w:r>
-    </w:p>
-    <w:p>
-      <w:pPr>
-        <w:rPr>
-          <w:lang w:val="en-US"/>
-        </w:rPr>
-      </w:pPr>
-    </w:p>
-    <w:p>
-      <w:pPr>
-        <w:rPr>
-          <w:lang w:val="en-US"/>
-        </w:rPr>
-      </w:pPr>
-      <w:r>
-        <w:rPr>
-          <w:lang w:val="en-US"/>
-        </w:rPr>
-        <w:t xml:space="preserve">You have now deployed your application into </w:t>
-      </w:r>
-      <w:r>
-        <w:rPr>
-          <w:rFonts w:ascii="Lucida Console" w:hAnsi="Lucida Console"/>
-          <w:b/>
-          <w:bCs/>
-          <w:sz w:val="20"/>
-          <w:shd w:val="clear" w:color="auto" w:fill="FFFFFF" w:themeFill="background1"/>
-          <w:lang w:val="en-US"/>
-        </w:rPr>
-        <w:t>Rahti</w:t>
-      </w:r>
-      <w:r>
-        <w:rPr>
-          <w:lang w:val="en-US"/>
-        </w:rPr>
-        <w:t xml:space="preserve">. But it is not in working condition yet. </w:t>
-      </w:r>
-      <w:r>
-        <w:rPr>
-          <w:lang w:val="en-US"/>
-        </w:rPr>
-        <w:t xml:space="preserve">The </w:t>
-      </w:r>
-      <w:r>
-        <w:rPr>
-          <w:rFonts w:ascii="Lucida Console" w:hAnsi="Lucida Console"/>
-          <w:b/>
-          <w:bCs/>
-          <w:sz w:val="20"/>
-          <w:shd w:val="clear" w:color="auto" w:fill="FFFFFF" w:themeFill="background1"/>
-          <w:lang w:val="en-US"/>
-        </w:rPr>
-        <w:t>Crash Loop BackOff</w:t>
-      </w:r>
-      <w:r>
-        <w:rPr>
-          <w:lang w:val="en-US"/>
-        </w:rPr>
-        <w:t xml:space="preserve"> error is due to the build’s trials of connecting to a database that doesn’t exist trying to use environment variables that haven’t been declared.</w:t>
-      </w:r>
-      <w:r>
-        <w:rPr>
-          <w:lang w:val="en-US"/>
-        </w:rPr>
-        <w:t xml:space="preserve"> (You might have to wait a minute to get the error).</w:t>
-      </w:r>
-    </w:p>
-    <w:p>
-      <w:pPr>
-        <w:rPr>
-          <w:lang w:val="en-US"/>
-        </w:rPr>
-      </w:pPr>
-    </w:p>
-    <w:p>
-      <w:pPr>
-        <w:rPr>
-          <w:lang w:val="en-US"/>
-        </w:rPr>
-      </w:pPr>
-      <w:r>
-        <w:rPr>
-          <w:noProof/>
-          <w:lang w:val="en-US"/>
-        </w:rPr>
-        <w:drawing>
-          <wp:inline distT="0" distB="0" distL="0" distR="0" wp14:anchorId="6AF4EB73" wp14:editId="413CB419">
-            <wp:extent cx="6299835" cy="118745"/>
-            <wp:effectExtent l="0" t="0" r="5715" b="0"/>
-            <wp:docPr id="836250758" name="Picture 13"/>
-            <wp:cNvGraphicFramePr>
-              <a:graphicFrameLocks xmlns:a="http://schemas.openxmlformats.org/drawingml/2006/main" noChangeAspect="1"/>
-            </wp:cNvGraphicFramePr>
-            <a:graphic xmlns:a="http://schemas.openxmlformats.org/drawingml/2006/main">
-              <a:graphicData uri="http://schemas.openxmlformats.org/drawingml/2006/picture">
-                <pic:pic xmlns:pic="http://schemas.openxmlformats.org/drawingml/2006/picture">
-                  <pic:nvPicPr>
-                    <pic:cNvPr id="836250758" name="Picture 836250758"/>
                     <pic:cNvPicPr/>
                   </pic:nvPicPr>
                   <pic:blipFill>
@@ -3139,7 +3964,7 @@
                   <pic:spPr>
                     <a:xfrm>
                       <a:off x="0" y="0"/>
-                      <a:ext cx="6299835" cy="118745"/>
+                      <a:ext cx="4193409" cy="3675625"/>
                     </a:xfrm>
                     <a:prstGeom prst="rect">
                       <a:avLst/>
@@ -3151,50 +3976,38 @@
           </wp:inline>
         </w:drawing>
       </w:r>
-    </w:p>
-    <w:p>
-      <w:pPr>
-        <w:rPr>
-          <w:lang w:val="en-US"/>
-        </w:rPr>
-      </w:pPr>
-      <w:r>
-        <w:rPr>
-          <w:lang w:val="en-US"/>
-        </w:rPr>
-        <w:br w:type="page"/>
-      </w:r>
-    </w:p>
-    <w:p>
-      <w:pPr>
-        <w:rPr>
-          <w:lang w:val="en-US"/>
-        </w:rPr>
-      </w:pPr>
-      <w:r>
-        <w:rPr>
-          <w:lang w:val="en-US"/>
-        </w:rPr>
-        <w:lastRenderedPageBreak/>
-        <w:t xml:space="preserve">In </w:t>
-      </w:r>
-      <w:r>
-        <w:rPr>
-          <w:rFonts w:ascii="Lucida Console" w:hAnsi="Lucida Console"/>
+      <w:r>
+        <w:rPr>
+          <w:noProof/>
+          <w:lang w:val="en-US"/>
+        </w:rPr>
+        <w:t xml:space="preserve"> </w:t>
+      </w:r>
+    </w:p>
+    <w:p>
+      <w:pPr>
+        <w:rPr>
+          <w:noProof/>
+          <w:lang w:val="en-US"/>
+        </w:rPr>
+      </w:pPr>
+    </w:p>
+    <w:p>
+      <w:pPr>
+        <w:rPr>
+          <w:lang w:val="en-US"/>
+        </w:rPr>
+      </w:pPr>
+      <w:r>
+        <w:rPr>
           <w:b/>
           <w:bCs/>
-          <w:sz w:val="20"/>
-          <w:shd w:val="clear" w:color="auto" w:fill="FFFFFF" w:themeFill="background1"/>
-          <w:lang w:val="en-US"/>
-        </w:rPr>
-        <w:t>Developer</w:t>
-      </w:r>
-      <w:r>
-        <w:rPr>
-          <w:lang w:val="en-US"/>
-        </w:rPr>
-        <w:t xml:space="preserve"> view, go to </w:t>
-      </w:r>
+          <w:lang w:val="en-US"/>
+        </w:rPr>
+        <w:lastRenderedPageBreak/>
+        <w:t xml:space="preserve">NOTE! </w:t>
+      </w:r>
+      <w:proofErr w:type="spellStart"/>
       <w:r>
         <w:rPr>
           <w:rFonts w:ascii="Lucida Console" w:hAnsi="Lucida Console"/>
@@ -3204,14 +4017,16 @@
           <w:shd w:val="clear" w:color="auto" w:fill="FFFFFF" w:themeFill="background1"/>
           <w:lang w:val="en-US"/>
         </w:rPr>
-        <w:t>+Add</w:t>
-      </w:r>
-      <w:r>
-        <w:rPr>
-          <w:lang w:val="en-US"/>
-        </w:rPr>
-        <w:t xml:space="preserve"> page and start creating a database for your project. Choose </w:t>
-      </w:r>
+        <w:t>Rahti</w:t>
+      </w:r>
+      <w:proofErr w:type="spellEnd"/>
+      <w:r>
+        <w:rPr>
+          <w:lang w:val="en-US"/>
+        </w:rPr>
+        <w:t xml:space="preserve"> might not detect the </w:t>
+      </w:r>
+      <w:proofErr w:type="spellStart"/>
       <w:r>
         <w:rPr>
           <w:rFonts w:ascii="Lucida Console" w:hAnsi="Lucida Console"/>
@@ -3221,19 +4036,14 @@
           <w:shd w:val="clear" w:color="auto" w:fill="FFFFFF" w:themeFill="background1"/>
           <w:lang w:val="en-US"/>
         </w:rPr>
-        <w:t>PostgreSQL</w:t>
-      </w:r>
-      <w:r>
-        <w:rPr>
-          <w:lang w:val="en-US"/>
-        </w:rPr>
-        <w:t>. Make sure you don’t select the Ephemeral version!</w:t>
-      </w:r>
-      <w:r>
-        <w:rPr>
-          <w:lang w:val="en-US"/>
-        </w:rPr>
-        <w:t xml:space="preserve"> Click </w:t>
+        <w:t>Dockerfile</w:t>
+      </w:r>
+      <w:proofErr w:type="spellEnd"/>
+      <w:r>
+        <w:rPr>
+          <w:lang w:val="en-US"/>
+        </w:rPr>
+        <w:t xml:space="preserve"> if it is not in your GitHub project’s root. In this case open </w:t>
       </w:r>
       <w:r>
         <w:rPr>
@@ -3244,34 +4054,21 @@
           <w:shd w:val="clear" w:color="auto" w:fill="FFFFFF" w:themeFill="background1"/>
           <w:lang w:val="en-US"/>
         </w:rPr>
-        <w:t>Instantiate Template</w:t>
-      </w:r>
-      <w:r>
-        <w:rPr>
-          <w:lang w:val="en-US"/>
-        </w:rPr>
-        <w:t xml:space="preserve"> to continue the process.</w:t>
-      </w:r>
-    </w:p>
-    <w:p>
-      <w:pPr>
-        <w:rPr>
-          <w:lang w:val="en-US"/>
-        </w:rPr>
-      </w:pPr>
-    </w:p>
-    <w:p>
-      <w:pPr>
-        <w:rPr>
-          <w:lang w:val="en-US"/>
-        </w:rPr>
-      </w:pPr>
-      <w:r>
-        <w:rPr>
-          <w:lang w:val="en-US"/>
-        </w:rPr>
-        <w:t xml:space="preserve">You can leave all the default values in the form where you create your database. Leaving </w:t>
-      </w:r>
+        <w:t>Show advanced Git options</w:t>
+      </w:r>
+      <w:r>
+        <w:rPr>
+          <w:lang w:val="en-US"/>
+        </w:rPr>
+        <w:t xml:space="preserve"> </w:t>
+      </w:r>
+      <w:r>
+        <w:rPr>
+          <w:lang w:val="en-US"/>
+        </w:rPr>
+        <w:t xml:space="preserve">under </w:t>
+      </w:r>
+      <w:proofErr w:type="spellStart"/>
       <w:r>
         <w:rPr>
           <w:rFonts w:ascii="Lucida Console" w:hAnsi="Lucida Console"/>
@@ -3281,14 +4078,9 @@
           <w:shd w:val="clear" w:color="auto" w:fill="FFFFFF" w:themeFill="background1"/>
           <w:lang w:val="en-US"/>
         </w:rPr>
-        <w:t>PostgreSQL Connection Username</w:t>
-      </w:r>
-      <w:r>
-        <w:rPr>
-          <w:lang w:val="en-US"/>
-        </w:rPr>
-        <w:t xml:space="preserve"> and </w:t>
-      </w:r>
+        <w:t>Git</w:t>
+      </w:r>
+      <w:proofErr w:type="spellEnd"/>
       <w:r>
         <w:rPr>
           <w:rFonts w:ascii="Lucida Console" w:hAnsi="Lucida Console"/>
@@ -3298,45 +4090,13 @@
           <w:shd w:val="clear" w:color="auto" w:fill="FFFFFF" w:themeFill="background1"/>
           <w:lang w:val="en-US"/>
         </w:rPr>
-        <w:t>Password</w:t>
-      </w:r>
-      <w:r>
-        <w:rPr>
-          <w:lang w:val="en-US"/>
-        </w:rPr>
-        <w:t xml:space="preserve"> empty will make the system generate random credentials for you. This is fine</w:t>
-      </w:r>
-      <w:r>
-        <w:rPr>
-          <w:lang w:val="en-US"/>
-        </w:rPr>
-        <w:t xml:space="preserve"> within the scope of Haaga-Helia UAS course work</w:t>
-      </w:r>
-      <w:r>
-        <w:rPr>
-          <w:lang w:val="en-US"/>
-        </w:rPr>
-        <w:t>.</w:t>
-      </w:r>
-    </w:p>
-    <w:p>
-      <w:pPr>
-        <w:rPr>
-          <w:lang w:val="en-US"/>
-        </w:rPr>
-      </w:pPr>
-    </w:p>
-    <w:p>
-      <w:pPr>
-        <w:rPr>
-          <w:lang w:val="en-US"/>
-        </w:rPr>
-      </w:pPr>
-      <w:r>
-        <w:rPr>
-          <w:lang w:val="en-US"/>
-        </w:rPr>
-        <w:t xml:space="preserve">If you want to specify </w:t>
+        <w:t xml:space="preserve"> Repo URL</w:t>
+      </w:r>
+      <w:r>
+        <w:rPr>
+          <w:lang w:val="en-US"/>
+        </w:rPr>
+        <w:t xml:space="preserve"> form field. In </w:t>
       </w:r>
       <w:r>
         <w:rPr>
@@ -3347,14 +4107,9 @@
           <w:shd w:val="clear" w:color="auto" w:fill="FFFFFF" w:themeFill="background1"/>
           <w:lang w:val="en-US"/>
         </w:rPr>
-        <w:t>PostgreSQL Connection Username</w:t>
-      </w:r>
-      <w:r>
-        <w:rPr>
-          <w:lang w:val="en-US"/>
-        </w:rPr>
-        <w:t xml:space="preserve"> and </w:t>
-      </w:r>
+        <w:t xml:space="preserve">Context </w:t>
+      </w:r>
+      <w:proofErr w:type="spellStart"/>
       <w:r>
         <w:rPr>
           <w:rFonts w:ascii="Lucida Console" w:hAnsi="Lucida Console"/>
@@ -3364,47 +4119,77 @@
           <w:shd w:val="clear" w:color="auto" w:fill="FFFFFF" w:themeFill="background1"/>
           <w:lang w:val="en-US"/>
         </w:rPr>
-        <w:t>Password</w:t>
-      </w:r>
-      <w:r>
-        <w:rPr>
-          <w:lang w:val="en-US"/>
-        </w:rPr>
-        <w:t xml:space="preserve">, </w:t>
-      </w:r>
-      <w:r>
-        <w:rPr>
+        <w:t>dir</w:t>
+      </w:r>
+      <w:proofErr w:type="spellEnd"/>
+      <w:r>
+        <w:rPr>
+          <w:lang w:val="en-US"/>
+        </w:rPr>
+        <w:t xml:space="preserve"> form field update the value to the name of the subdirectory that contains </w:t>
+      </w:r>
+      <w:r>
+        <w:rPr>
+          <w:rFonts w:ascii="Lucida Console" w:hAnsi="Lucida Console"/>
           <w:b/>
           <w:bCs/>
-          <w:color w:val="FF0000"/>
-          <w:lang w:val="en-US"/>
-        </w:rPr>
-        <w:t>don’t use weak a password! Always use strong passwords even when practicing!</w:t>
-      </w:r>
-    </w:p>
-    <w:p>
-      <w:pPr>
-        <w:rPr>
-          <w:lang w:val="en-US"/>
-        </w:rPr>
-      </w:pPr>
-    </w:p>
-    <w:p>
-      <w:pPr>
-        <w:rPr>
-          <w:lang w:val="en-US"/>
-        </w:rPr>
-      </w:pPr>
-      <w:r>
+          <w:sz w:val="20"/>
+          <w:shd w:val="clear" w:color="auto" w:fill="FFFFFF" w:themeFill="background1"/>
+          <w:lang w:val="en-US"/>
+        </w:rPr>
+        <w:t>pom.xml</w:t>
+      </w:r>
+      <w:r>
+        <w:rPr>
+          <w:lang w:val="en-US"/>
+        </w:rPr>
+        <w:t xml:space="preserve"> and </w:t>
+      </w:r>
+      <w:proofErr w:type="spellStart"/>
+      <w:r>
+        <w:rPr>
+          <w:rFonts w:ascii="Lucida Console" w:hAnsi="Lucida Console"/>
+          <w:b/>
+          <w:bCs/>
+          <w:sz w:val="20"/>
+          <w:shd w:val="clear" w:color="auto" w:fill="FFFFFF" w:themeFill="background1"/>
+          <w:lang w:val="en-US"/>
+        </w:rPr>
+        <w:t>Dockerfile</w:t>
+      </w:r>
+      <w:proofErr w:type="spellEnd"/>
+      <w:r>
+        <w:rPr>
+          <w:lang w:val="en-US"/>
+        </w:rPr>
+        <w:t>.</w:t>
+      </w:r>
+    </w:p>
+    <w:p>
+      <w:pPr>
         <w:rPr>
           <w:noProof/>
           <w:lang w:val="en-US"/>
         </w:rPr>
+      </w:pPr>
+    </w:p>
+    <w:p>
+      <w:pPr>
+        <w:rPr>
+          <w:noProof/>
+          <w:lang w:val="en-US"/>
+        </w:rPr>
+      </w:pPr>
+      <w:r>
+        <w:rPr>
+          <w:noProof/>
+          <w:lang w:val="en-US"/>
+        </w:rPr>
         <w:drawing>
-          <wp:inline distT="0" distB="0" distL="0" distR="0" wp14:anchorId="5A4F2D75" wp14:editId="53E4CD98">
-            <wp:extent cx="2885067" cy="3573549"/>
-            <wp:effectExtent l="0" t="0" r="0" b="8255"/>
-            <wp:docPr id="972906498" name="Picture 15" descr="A screenshot of a computer&#10;&#10;AI-generated content may be incorrect."/>
+          <wp:inline distT="0" distB="0" distL="0" distR="0" wp14:anchorId="56581521" wp14:editId="47812381">
+            <wp:extent cx="5729976" cy="810895"/>
+            <wp:effectExtent l="0" t="0" r="4445" b="8255"/>
+            <wp:docPr id="948880421" name="Picture 1" descr="A screen shot of a computer&#10;&#10;AI-generated content may be incorrect."/>
             <wp:cNvGraphicFramePr>
               <a:graphicFrameLocks xmlns:a="http://schemas.openxmlformats.org/drawingml/2006/main" noChangeAspect="1"/>
             </wp:cNvGraphicFramePr>
@@ -3412,17 +4197,11 @@
               <a:graphicData uri="http://schemas.openxmlformats.org/drawingml/2006/picture">
                 <pic:pic xmlns:pic="http://schemas.openxmlformats.org/drawingml/2006/picture">
                   <pic:nvPicPr>
-                    <pic:cNvPr id="972906498" name="Picture 15" descr="A screenshot of a computer&#10;&#10;AI-generated content may be incorrect."/>
+                    <pic:cNvPr id="948880421" name="Picture 1" descr="A screen shot of a computer&#10;&#10;AI-generated content may be incorrect."/>
                     <pic:cNvPicPr/>
                   </pic:nvPicPr>
                   <pic:blipFill>
-                    <a:blip r:embed="rId23">
-                      <a:extLst>
-                        <a:ext uri="{28A0092B-C50C-407E-A947-70E740481C1C}">
-                          <a14:useLocalDpi xmlns:a14="http://schemas.microsoft.com/office/drawing/2010/main" val="0"/>
-                        </a:ext>
-                      </a:extLst>
-                    </a:blip>
+                    <a:blip r:embed="rId23"/>
                     <a:stretch>
                       <a:fillRect/>
                     </a:stretch>
@@ -3430,7 +4209,7 @@
                   <pic:spPr>
                     <a:xfrm>
                       <a:off x="0" y="0"/>
-                      <a:ext cx="2902476" cy="3595112"/>
+                      <a:ext cx="5756014" cy="814580"/>
                     </a:xfrm>
                     <a:prstGeom prst="rect">
                       <a:avLst/>
@@ -3442,23 +4221,66 @@
           </wp:inline>
         </w:drawing>
       </w:r>
-      <w:r>
-        <w:rPr>
-          <w:noProof/>
-          <w:lang w:val="en-US"/>
-        </w:rPr>
-        <w:t xml:space="preserve"> </w:t>
-      </w:r>
-      <w:r>
-        <w:rPr>
-          <w:noProof/>
+    </w:p>
+    <w:p>
+      <w:pPr>
+        <w:rPr>
+          <w:lang w:val="en-US"/>
+        </w:rPr>
+      </w:pPr>
+    </w:p>
+    <w:p>
+      <w:pPr>
+        <w:rPr>
+          <w:lang w:val="en-US"/>
+        </w:rPr>
+      </w:pPr>
+      <w:r>
+        <w:rPr>
+          <w:lang w:val="en-US"/>
+        </w:rPr>
+        <w:t xml:space="preserve">Successful creation will take you to your project’s </w:t>
+      </w:r>
+      <w:r>
+        <w:rPr>
+          <w:rFonts w:ascii="Lucida Console" w:hAnsi="Lucida Console"/>
+          <w:b/>
+          <w:bCs/>
+          <w:sz w:val="20"/>
+          <w:shd w:val="clear" w:color="auto" w:fill="FFFFFF" w:themeFill="background1"/>
+          <w:lang w:val="en-US"/>
+        </w:rPr>
+        <w:t>Topology</w:t>
+      </w:r>
+      <w:r>
+        <w:rPr>
+          <w:lang w:val="en-US"/>
+        </w:rPr>
+        <w:t xml:space="preserve"> view. Click the graphical representation of your deployment to open your deployment controls.</w:t>
+      </w:r>
+    </w:p>
+    <w:p>
+      <w:pPr>
+        <w:rPr>
+          <w:lang w:val="en-US"/>
+        </w:rPr>
+      </w:pPr>
+    </w:p>
+    <w:p>
+      <w:pPr>
+        <w:rPr>
+          <w:lang w:val="en-US"/>
+        </w:rPr>
+      </w:pPr>
+      <w:r>
+        <w:rPr>
           <w:lang w:val="en-US"/>
         </w:rPr>
         <w:drawing>
-          <wp:inline distT="0" distB="0" distL="0" distR="0" wp14:anchorId="0DE036D2" wp14:editId="450B4328">
-            <wp:extent cx="3037090" cy="3522607"/>
-            <wp:effectExtent l="0" t="0" r="0" b="1905"/>
-            <wp:docPr id="389471724" name="Picture 16" descr="A screenshot of a computer&#10;&#10;AI-generated content may be incorrect."/>
+          <wp:inline distT="0" distB="0" distL="0" distR="0" wp14:anchorId="4E4EEC74" wp14:editId="6C1D163F">
+            <wp:extent cx="6299835" cy="2619375"/>
+            <wp:effectExtent l="0" t="0" r="5715" b="9525"/>
+            <wp:docPr id="99806265" name="Picture 1" descr="A screenshot of a computer&#10;&#10;AI-generated content may be incorrect."/>
             <wp:cNvGraphicFramePr>
               <a:graphicFrameLocks xmlns:a="http://schemas.openxmlformats.org/drawingml/2006/main" noChangeAspect="1"/>
             </wp:cNvGraphicFramePr>
@@ -3466,17 +4288,11 @@
               <a:graphicData uri="http://schemas.openxmlformats.org/drawingml/2006/picture">
                 <pic:pic xmlns:pic="http://schemas.openxmlformats.org/drawingml/2006/picture">
                   <pic:nvPicPr>
-                    <pic:cNvPr id="389471724" name="Picture 16" descr="A screenshot of a computer&#10;&#10;AI-generated content may be incorrect."/>
+                    <pic:cNvPr id="99806265" name="Picture 1" descr="A screenshot of a computer&#10;&#10;AI-generated content may be incorrect."/>
                     <pic:cNvPicPr/>
                   </pic:nvPicPr>
                   <pic:blipFill>
-                    <a:blip r:embed="rId24">
-                      <a:extLst>
-                        <a:ext uri="{28A0092B-C50C-407E-A947-70E740481C1C}">
-                          <a14:useLocalDpi xmlns:a14="http://schemas.microsoft.com/office/drawing/2010/main" val="0"/>
-                        </a:ext>
-                      </a:extLst>
-                    </a:blip>
+                    <a:blip r:embed="rId24"/>
                     <a:stretch>
                       <a:fillRect/>
                     </a:stretch>
@@ -3484,7 +4300,7 @@
                   <pic:spPr>
                     <a:xfrm>
                       <a:off x="0" y="0"/>
-                      <a:ext cx="3054258" cy="3542519"/>
+                      <a:ext cx="6299835" cy="2619375"/>
                     </a:xfrm>
                     <a:prstGeom prst="rect">
                       <a:avLst/>
@@ -3514,14 +4330,9 @@
         <w:rPr>
           <w:lang w:val="en-US"/>
         </w:rPr>
-        <w:t>Successful creation of a database</w:t>
-      </w:r>
-      <w:r>
-        <w:rPr>
-          <w:lang w:val="en-US"/>
-        </w:rPr>
-        <w:t xml:space="preserve"> will show as a new </w:t>
-      </w:r>
+        <w:t xml:space="preserve">You have now deployed your application into </w:t>
+      </w:r>
+      <w:proofErr w:type="spellStart"/>
       <w:r>
         <w:rPr>
           <w:rFonts w:ascii="Lucida Console" w:hAnsi="Lucida Console"/>
@@ -3531,13 +4342,68 @@
           <w:shd w:val="clear" w:color="auto" w:fill="FFFFFF" w:themeFill="background1"/>
           <w:lang w:val="en-US"/>
         </w:rPr>
-        <w:t>DeploymentConfig</w:t>
-      </w:r>
-      <w:r>
-        <w:rPr>
-          <w:lang w:val="en-US"/>
-        </w:rPr>
-        <w:t xml:space="preserve"> object in your </w:t>
+        <w:t>Rahti</w:t>
+      </w:r>
+      <w:proofErr w:type="spellEnd"/>
+      <w:r>
+        <w:rPr>
+          <w:lang w:val="en-US"/>
+        </w:rPr>
+        <w:t xml:space="preserve">. But it is not in working condition yet. </w:t>
+      </w:r>
+      <w:r>
+        <w:rPr>
+          <w:lang w:val="en-US"/>
+        </w:rPr>
+        <w:t>You still need to configure the environment variables for the JDBC connection.</w:t>
+      </w:r>
+    </w:p>
+    <w:p>
+      <w:pPr>
+        <w:rPr>
+          <w:lang w:val="en-US"/>
+        </w:rPr>
+      </w:pPr>
+    </w:p>
+    <w:p>
+      <w:pPr>
+        <w:rPr>
+          <w:lang w:val="en-US"/>
+        </w:rPr>
+      </w:pPr>
+      <w:r>
+        <w:rPr>
+          <w:lang w:val="en-US"/>
+        </w:rPr>
+        <w:br w:type="page"/>
+      </w:r>
+    </w:p>
+    <w:p>
+      <w:pPr>
+        <w:pStyle w:val="Heading1"/>
+        <w:rPr>
+          <w:lang w:val="en-US"/>
+        </w:rPr>
+      </w:pPr>
+      <w:r>
+        <w:rPr>
+          <w:lang w:val="en-US"/>
+        </w:rPr>
+        <w:lastRenderedPageBreak/>
+        <w:t>Configuring environment variables</w:t>
+      </w:r>
+    </w:p>
+    <w:p>
+      <w:pPr>
+        <w:rPr>
+          <w:lang w:val="en-US"/>
+        </w:rPr>
+      </w:pPr>
+      <w:r>
+        <w:rPr>
+          <w:lang w:val="en-US"/>
+        </w:rPr>
+        <w:t xml:space="preserve">In </w:t>
       </w:r>
       <w:r>
         <w:rPr>
@@ -3548,133 +4414,13 @@
           <w:shd w:val="clear" w:color="auto" w:fill="FFFFFF" w:themeFill="background1"/>
           <w:lang w:val="en-US"/>
         </w:rPr>
-        <w:t>Topology</w:t>
-      </w:r>
-      <w:r>
-        <w:rPr>
-          <w:lang w:val="en-US"/>
-        </w:rPr>
-        <w:t xml:space="preserve"> view.</w:t>
-      </w:r>
-    </w:p>
-    <w:p>
-      <w:pPr>
-        <w:rPr>
-          <w:lang w:val="en-US"/>
-        </w:rPr>
-      </w:pPr>
-    </w:p>
-    <w:p>
-      <w:pPr>
-        <w:rPr>
-          <w:lang w:val="en-US"/>
-        </w:rPr>
-      </w:pPr>
-      <w:r>
-        <w:rPr>
-          <w:noProof/>
-          <w:lang w:val="en-US"/>
-        </w:rPr>
-        <w:drawing>
-          <wp:inline distT="0" distB="0" distL="0" distR="0" wp14:anchorId="795FD0D6" wp14:editId="72ED2CED">
-            <wp:extent cx="2027687" cy="1536931"/>
-            <wp:effectExtent l="0" t="0" r="0" b="6350"/>
-            <wp:docPr id="1908151166" name="Picture 1" descr="A screenshot of a computer&#10;&#10;AI-generated content may be incorrect."/>
-            <wp:cNvGraphicFramePr>
-              <a:graphicFrameLocks xmlns:a="http://schemas.openxmlformats.org/drawingml/2006/main" noChangeAspect="1"/>
-            </wp:cNvGraphicFramePr>
-            <a:graphic xmlns:a="http://schemas.openxmlformats.org/drawingml/2006/main">
-              <a:graphicData uri="http://schemas.openxmlformats.org/drawingml/2006/picture">
-                <pic:pic xmlns:pic="http://schemas.openxmlformats.org/drawingml/2006/picture">
-                  <pic:nvPicPr>
-                    <pic:cNvPr id="1908151166" name="Picture 1" descr="A screenshot of a computer&#10;&#10;AI-generated content may be incorrect."/>
-                    <pic:cNvPicPr/>
-                  </pic:nvPicPr>
-                  <pic:blipFill>
-                    <a:blip r:embed="rId25"/>
-                    <a:stretch>
-                      <a:fillRect/>
-                    </a:stretch>
-                  </pic:blipFill>
-                  <pic:spPr>
-                    <a:xfrm>
-                      <a:off x="0" y="0"/>
-                      <a:ext cx="2056043" cy="1558424"/>
-                    </a:xfrm>
-                    <a:prstGeom prst="rect">
-                      <a:avLst/>
-                    </a:prstGeom>
-                  </pic:spPr>
-                </pic:pic>
-              </a:graphicData>
-            </a:graphic>
-          </wp:inline>
-        </w:drawing>
-      </w:r>
-    </w:p>
-    <w:p>
-      <w:pPr>
-        <w:rPr>
-          <w:lang w:val="en-US"/>
-        </w:rPr>
-      </w:pPr>
-    </w:p>
-    <w:p>
-      <w:pPr>
-        <w:rPr>
-          <w:lang w:val="en-US"/>
-        </w:rPr>
-      </w:pPr>
-      <w:r>
-        <w:rPr>
-          <w:lang w:val="en-US"/>
-        </w:rPr>
-        <w:t>You still need to configure the environmental variables</w:t>
-      </w:r>
-      <w:r>
-        <w:rPr>
-          <w:lang w:val="en-US"/>
-        </w:rPr>
-        <w:t xml:space="preserve"> before your application</w:t>
-      </w:r>
-      <w:r>
-        <w:rPr>
-          <w:lang w:val="en-US"/>
-        </w:rPr>
-        <w:t>’</w:t>
-      </w:r>
-      <w:r>
-        <w:rPr>
-          <w:lang w:val="en-US"/>
-        </w:rPr>
-        <w:t>s deployment is finished.</w:t>
-      </w:r>
-    </w:p>
-    <w:p>
-      <w:pPr>
-        <w:rPr>
-          <w:lang w:val="en-US"/>
-        </w:rPr>
-      </w:pPr>
-      <w:r>
-        <w:rPr>
-          <w:lang w:val="en-US"/>
-        </w:rPr>
-        <w:br w:type="page"/>
-      </w:r>
-    </w:p>
-    <w:p>
-      <w:pPr>
-        <w:rPr>
-          <w:lang w:val="en-US"/>
-        </w:rPr>
-      </w:pPr>
-      <w:r>
-        <w:rPr>
-          <w:lang w:val="en-US"/>
-        </w:rPr>
-        <w:lastRenderedPageBreak/>
-        <w:t xml:space="preserve">In </w:t>
+        <w:t>Administrator</w:t>
+      </w:r>
+      <w:r>
+        <w:rPr>
+          <w:lang w:val="en-US"/>
+        </w:rPr>
+        <w:t xml:space="preserve"> view: </w:t>
       </w:r>
       <w:r>
         <w:rPr>
@@ -3685,13 +4431,25 @@
           <w:shd w:val="clear" w:color="auto" w:fill="FFFFFF" w:themeFill="background1"/>
           <w:lang w:val="en-US"/>
         </w:rPr>
-        <w:t>Administrator</w:t>
-      </w:r>
-      <w:r>
-        <w:rPr>
-          <w:lang w:val="en-US"/>
-        </w:rPr>
-        <w:t xml:space="preserve"> view: </w:t>
+        <w:t>Workloads</w:t>
+      </w:r>
+      <w:r>
+        <w:rPr>
+          <w:lang w:val="en-US"/>
+        </w:rPr>
+        <w:t xml:space="preserve"> </w:t>
+      </w:r>
+      <w:r>
+        <w:rPr>
+          <w:lang w:val="en-US"/>
+        </w:rPr>
+        <w:sym w:font="Wingdings" w:char="F0E0"/>
+      </w:r>
+      <w:r>
+        <w:rPr>
+          <w:lang w:val="en-US"/>
+        </w:rPr>
+        <w:t xml:space="preserve"> </w:t>
       </w:r>
       <w:r>
         <w:rPr>
@@ -3702,7 +4460,7 @@
           <w:shd w:val="clear" w:color="auto" w:fill="FFFFFF" w:themeFill="background1"/>
           <w:lang w:val="en-US"/>
         </w:rPr>
-        <w:t>Workloads</w:t>
+        <w:t>Deployments</w:t>
       </w:r>
       <w:r>
         <w:rPr>
@@ -3731,7 +4489,7 @@
           <w:shd w:val="clear" w:color="auto" w:fill="FFFFFF" w:themeFill="background1"/>
           <w:lang w:val="en-US"/>
         </w:rPr>
-        <w:t>Deployments</w:t>
+        <w:t>&lt;your deployment&gt;</w:t>
       </w:r>
       <w:r>
         <w:rPr>
@@ -3760,25 +4518,33 @@
           <w:shd w:val="clear" w:color="auto" w:fill="FFFFFF" w:themeFill="background1"/>
           <w:lang w:val="en-US"/>
         </w:rPr>
-        <w:t>&lt;your deployment&gt;</w:t>
-      </w:r>
-      <w:r>
-        <w:rPr>
-          <w:lang w:val="en-US"/>
-        </w:rPr>
-        <w:t xml:space="preserve"> </w:t>
-      </w:r>
-      <w:r>
-        <w:rPr>
-          <w:lang w:val="en-US"/>
-        </w:rPr>
-        <w:sym w:font="Wingdings" w:char="F0E0"/>
-      </w:r>
-      <w:r>
-        <w:rPr>
-          <w:lang w:val="en-US"/>
-        </w:rPr>
-        <w:t xml:space="preserve"> </w:t>
+        <w:t>Environment</w:t>
+      </w:r>
+      <w:r>
+        <w:rPr>
+          <w:lang w:val="en-US"/>
+        </w:rPr>
+        <w:t>.</w:t>
+      </w:r>
+    </w:p>
+    <w:p>
+      <w:pPr>
+        <w:rPr>
+          <w:lang w:val="en-US"/>
+        </w:rPr>
+      </w:pPr>
+    </w:p>
+    <w:p>
+      <w:pPr>
+        <w:rPr>
+          <w:lang w:val="en-US"/>
+        </w:rPr>
+      </w:pPr>
+      <w:r>
+        <w:rPr>
+          <w:lang w:val="en-US"/>
+        </w:rPr>
+        <w:t xml:space="preserve">Set your environment variables as shown below. Click the circled </w:t>
       </w:r>
       <w:r>
         <w:rPr>
@@ -3789,34 +4555,9 @@
           <w:shd w:val="clear" w:color="auto" w:fill="FFFFFF" w:themeFill="background1"/>
           <w:lang w:val="en-US"/>
         </w:rPr>
-        <w:t>Environment</w:t>
-      </w:r>
-      <w:r>
-        <w:rPr>
-          <w:lang w:val="en-US"/>
-        </w:rPr>
-        <w:t>.</w:t>
-      </w:r>
-    </w:p>
-    <w:p>
-      <w:pPr>
-        <w:rPr>
-          <w:lang w:val="en-US"/>
-        </w:rPr>
-      </w:pPr>
-    </w:p>
-    <w:p>
-      <w:pPr>
-        <w:rPr>
-          <w:lang w:val="en-US"/>
-        </w:rPr>
-      </w:pPr>
-      <w:r>
-        <w:rPr>
-          <w:lang w:val="en-US"/>
-        </w:rPr>
-        <w:t xml:space="preserve">Set your environment variables as shown below. Click the circled </w:t>
-      </w:r>
+        <w:t xml:space="preserve">Add from </w:t>
+      </w:r>
+      <w:proofErr w:type="spellStart"/>
       <w:r>
         <w:rPr>
           <w:rFonts w:ascii="Lucida Console" w:hAnsi="Lucida Console"/>
@@ -3826,20 +4567,9 @@
           <w:shd w:val="clear" w:color="auto" w:fill="FFFFFF" w:themeFill="background1"/>
           <w:lang w:val="en-US"/>
         </w:rPr>
-        <w:t>Add from ConfigMap or Secret</w:t>
-      </w:r>
-      <w:r>
-        <w:rPr>
-          <w:lang w:val="en-US"/>
-        </w:rPr>
-        <w:t xml:space="preserve"> to get more form fields.</w:t>
-      </w:r>
-      <w:r>
-        <w:rPr>
-          <w:lang w:val="en-US"/>
-        </w:rPr>
-        <w:t xml:space="preserve"> Click </w:t>
-      </w:r>
+        <w:t>ConfigMap</w:t>
+      </w:r>
+      <w:proofErr w:type="spellEnd"/>
       <w:r>
         <w:rPr>
           <w:rFonts w:ascii="Lucida Console" w:hAnsi="Lucida Console"/>
@@ -3849,6 +4579,23 @@
           <w:shd w:val="clear" w:color="auto" w:fill="FFFFFF" w:themeFill="background1"/>
           <w:lang w:val="en-US"/>
         </w:rPr>
+        <w:t xml:space="preserve"> or Secret</w:t>
+      </w:r>
+      <w:r>
+        <w:rPr>
+          <w:lang w:val="en-US"/>
+        </w:rPr>
+        <w:t xml:space="preserve"> to get more form fields. Click </w:t>
+      </w:r>
+      <w:r>
+        <w:rPr>
+          <w:rFonts w:ascii="Lucida Console" w:hAnsi="Lucida Console"/>
+          <w:b/>
+          <w:bCs/>
+          <w:sz w:val="20"/>
+          <w:shd w:val="clear" w:color="auto" w:fill="FFFFFF" w:themeFill="background1"/>
+          <w:lang w:val="en-US"/>
+        </w:rPr>
         <w:t>Save</w:t>
       </w:r>
       <w:r>
@@ -3877,7 +4624,7 @@
           <w:lang w:val="en-US"/>
         </w:rPr>
         <w:drawing>
-          <wp:inline distT="0" distB="0" distL="0" distR="0" wp14:anchorId="45337E90" wp14:editId="474543E1">
+          <wp:inline distT="0" distB="0" distL="0" distR="0" wp14:anchorId="23E98453" wp14:editId="3353262D">
             <wp:extent cx="6299835" cy="2806065"/>
             <wp:effectExtent l="0" t="0" r="5715" b="0"/>
             <wp:docPr id="721557872" name="Picture 3" descr="A screenshot of a computer&#10;&#10;AI-generated content may be incorrect."/>
@@ -3892,7 +4639,7 @@
                     <pic:cNvPicPr/>
                   </pic:nvPicPr>
                   <pic:blipFill>
-                    <a:blip r:embed="rId26" cstate="print">
+                    <a:blip r:embed="rId25" cstate="print">
                       <a:extLst>
                         <a:ext uri="{28A0092B-C50C-407E-A947-70E740481C1C}">
                           <a14:useLocalDpi xmlns:a14="http://schemas.microsoft.com/office/drawing/2010/main" val="0"/>
@@ -3936,19 +4683,21 @@
         <w:rPr>
           <w:lang w:val="en-US"/>
         </w:rPr>
-        <w:t xml:space="preserve">Congratulations! You have now deployed your Spring application </w:t>
-      </w:r>
-      <w:r>
-        <w:rPr>
-          <w:lang w:val="en-US"/>
-        </w:rPr>
-        <w:t xml:space="preserve">with a proper database </w:t>
-      </w:r>
-      <w:r>
-        <w:rPr>
-          <w:lang w:val="en-US"/>
-        </w:rPr>
-        <w:t>to CSC/Rahti!</w:t>
+        <w:t>Congratulations! You have now deployed your Spring application with a proper database to CSC/</w:t>
+      </w:r>
+      <w:proofErr w:type="spellStart"/>
+      <w:r>
+        <w:rPr>
+          <w:lang w:val="en-US"/>
+        </w:rPr>
+        <w:t>Rahti</w:t>
+      </w:r>
+      <w:proofErr w:type="spellEnd"/>
+      <w:r>
+        <w:rPr>
+          <w:lang w:val="en-US"/>
+        </w:rPr>
+        <w:t>!</w:t>
       </w:r>
     </w:p>
     <w:p>
@@ -4054,13 +4803,7 @@
         <w:rPr>
           <w:lang w:val="en-US"/>
         </w:rPr>
-        <w:t>.</w:t>
-      </w:r>
-      <w:r>
-        <w:rPr>
-          <w:lang w:val="en-US"/>
-        </w:rPr>
-        <w:t xml:space="preserve"> It might take few minutes before you are able to access your deployment’s URL in browser.</w:t>
+        <w:t>. It might take few minutes before you are able to access your deployment’s URL in browser.</w:t>
       </w:r>
     </w:p>
     <w:p>
@@ -4082,7 +4825,7 @@
           <w:lang w:val="en-US"/>
         </w:rPr>
         <w:drawing>
-          <wp:inline distT="0" distB="0" distL="0" distR="0" wp14:anchorId="7D6C9559" wp14:editId="160A9F82">
+          <wp:inline distT="0" distB="0" distL="0" distR="0" wp14:anchorId="4658E9BA" wp14:editId="5C0B4D53">
             <wp:extent cx="6299835" cy="2190115"/>
             <wp:effectExtent l="0" t="0" r="5715" b="635"/>
             <wp:docPr id="973964787" name="Picture 4" descr="A screenshot of a computer&#10;&#10;AI-generated content may be incorrect."/>
@@ -4097,7 +4840,7 @@
                     <pic:cNvPicPr/>
                   </pic:nvPicPr>
                   <pic:blipFill>
-                    <a:blip r:embed="rId27">
+                    <a:blip r:embed="rId26">
                       <a:extLst>
                         <a:ext uri="{28A0092B-C50C-407E-A947-70E740481C1C}">
                           <a14:useLocalDpi xmlns:a14="http://schemas.microsoft.com/office/drawing/2010/main" val="0"/>
@@ -4125,8 +4868,8 @@
       </w:r>
     </w:p>
     <w:sectPr>
-      <w:headerReference w:type="default" r:id="rId28"/>
-      <w:headerReference w:type="first" r:id="rId29"/>
+      <w:headerReference w:type="default" r:id="rId27"/>
+      <w:headerReference w:type="first" r:id="rId28"/>
       <w:pgSz w:w="11906" w:h="16838"/>
       <w:pgMar w:top="851" w:right="851" w:bottom="567" w:left="1134" w:header="567" w:footer="709" w:gutter="0"/>
       <w:cols w:space="708"/>
@@ -4440,7 +5183,7 @@
       <w:rPr>
         <w:noProof/>
       </w:rPr>
-      <w:t>2025-03-10</w:t>
+      <w:t>2025-04-08</w:t>
     </w:r>
     <w:r>
       <w:fldChar w:fldCharType="end"/>
@@ -9497,10 +10240,6 @@
 </file>
 
 <file path=customXml/item1.xml><?xml version="1.0" encoding="utf-8"?>
-<b:Sources xmlns:b="http://schemas.openxmlformats.org/officeDocument/2006/bibliography" xmlns="http://schemas.openxmlformats.org/officeDocument/2006/bibliography" SelectedStyle="\APA.XSL" StyleName="APA"/>
-</file>
-
-<file path=customXml/item2.xml><?xml version="1.0" encoding="utf-8"?>
 <?mso-contentType ?>
 <FormTemplates xmlns="http://schemas.microsoft.com/sharepoint/v3/contenttype/forms">
   <Display>DocumentLibraryForm</Display>
@@ -9509,7 +10248,22 @@
 </FormTemplates>
 </file>
 
+<file path=customXml/item2.xml><?xml version="1.0" encoding="utf-8"?>
+<b:Sources xmlns:b="http://schemas.openxmlformats.org/officeDocument/2006/bibliography" xmlns="http://schemas.openxmlformats.org/officeDocument/2006/bibliography" SelectedStyle="\APA.XSL" StyleName="APA"/>
+</file>
+
 <file path=customXml/item3.xml><?xml version="1.0" encoding="utf-8"?>
+<p:properties xmlns:p="http://schemas.microsoft.com/office/2006/metadata/properties" xmlns:xsi="http://www.w3.org/2001/XMLSchema-instance" xmlns:pc="http://schemas.microsoft.com/office/infopath/2007/PartnerControls">
+  <documentManagement>
+    <lcf76f155ced4ddcb4097134ff3c332f xmlns="7338c9c7-d1b9-4926-a4fb-9b0dcaad4c29">
+      <Terms xmlns="http://schemas.microsoft.com/office/infopath/2007/PartnerControls"/>
+    </lcf76f155ced4ddcb4097134ff3c332f>
+    <TaxCatchAll xmlns="54d18dbd-e164-4692-ab98-c32c0cabf19a" xsi:nil="true"/>
+  </documentManagement>
+</p:properties>
+</file>
+
+<file path=customXml/item4.xml><?xml version="1.0" encoding="utf-8"?>
 <ct:contentTypeSchema xmlns:ct="http://schemas.microsoft.com/office/2006/metadata/contentType" xmlns:ma="http://schemas.microsoft.com/office/2006/metadata/properties/metaAttributes" ct:_="" ma:_="" ma:contentTypeName="Document" ma:contentTypeID="0x0101007BF04911EBE5B543A72C5B155436E67D" ma:contentTypeVersion="15" ma:contentTypeDescription="Create a new document." ma:contentTypeScope="" ma:versionID="c7b1079e3e223d1899bb93f09f8b44d6">
   <xsd:schema xmlns:xsd="http://www.w3.org/2001/XMLSchema" xmlns:xs="http://www.w3.org/2001/XMLSchema" xmlns:p="http://schemas.microsoft.com/office/2006/metadata/properties" xmlns:ns2="7338c9c7-d1b9-4926-a4fb-9b0dcaad4c29" xmlns:ns3="54d18dbd-e164-4692-ab98-c32c0cabf19a" targetNamespace="http://schemas.microsoft.com/office/2006/metadata/properties" ma:root="true" ma:fieldsID="1116ee7b1486b767028616492c2642f5" ns2:_="" ns3:_="">
     <xsd:import namespace="7338c9c7-d1b9-4926-a4fb-9b0dcaad4c29"/>
@@ -9738,18 +10492,15 @@
 </ct:contentTypeSchema>
 </file>
 
-<file path=customXml/item4.xml><?xml version="1.0" encoding="utf-8"?>
-<p:properties xmlns:p="http://schemas.microsoft.com/office/2006/metadata/properties" xmlns:xsi="http://www.w3.org/2001/XMLSchema-instance" xmlns:pc="http://schemas.microsoft.com/office/infopath/2007/PartnerControls">
-  <documentManagement>
-    <lcf76f155ced4ddcb4097134ff3c332f xmlns="7338c9c7-d1b9-4926-a4fb-9b0dcaad4c29">
-      <Terms xmlns="http://schemas.microsoft.com/office/infopath/2007/PartnerControls"/>
-    </lcf76f155ced4ddcb4097134ff3c332f>
-    <TaxCatchAll xmlns="54d18dbd-e164-4692-ab98-c32c0cabf19a" xsi:nil="true"/>
-  </documentManagement>
-</p:properties>
+<file path=customXml/itemProps1.xml><?xml version="1.0" encoding="utf-8"?>
+<ds:datastoreItem xmlns:ds="http://schemas.openxmlformats.org/officeDocument/2006/customXml" ds:itemID="{9FF8B943-245F-464A-949B-9054C8075805}">
+  <ds:schemaRefs>
+    <ds:schemaRef ds:uri="http://schemas.microsoft.com/sharepoint/v3/contenttype/forms"/>
+  </ds:schemaRefs>
+</ds:datastoreItem>
 </file>
 
-<file path=customXml/itemProps1.xml><?xml version="1.0" encoding="utf-8"?>
+<file path=customXml/itemProps2.xml><?xml version="1.0" encoding="utf-8"?>
 <ds:datastoreItem xmlns:ds="http://schemas.openxmlformats.org/officeDocument/2006/customXml" ds:itemID="{2F760B63-CB38-4765-A440-E36F62E12E72}">
   <ds:schemaRefs>
     <ds:schemaRef ds:uri="http://schemas.openxmlformats.org/officeDocument/2006/bibliography"/>
@@ -9757,15 +10508,18 @@
 </ds:datastoreItem>
 </file>
 
-<file path=customXml/itemProps2.xml><?xml version="1.0" encoding="utf-8"?>
-<ds:datastoreItem xmlns:ds="http://schemas.openxmlformats.org/officeDocument/2006/customXml" ds:itemID="{9FF8B943-245F-464A-949B-9054C8075805}">
+<file path=customXml/itemProps3.xml><?xml version="1.0" encoding="utf-8"?>
+<ds:datastoreItem xmlns:ds="http://schemas.openxmlformats.org/officeDocument/2006/customXml" ds:itemID="{6C56FF9B-ABCC-4773-AFDA-D4B259AD098E}">
   <ds:schemaRefs>
-    <ds:schemaRef ds:uri="http://schemas.microsoft.com/sharepoint/v3/contenttype/forms"/>
+    <ds:schemaRef ds:uri="http://schemas.microsoft.com/office/2006/metadata/properties"/>
+    <ds:schemaRef ds:uri="http://schemas.microsoft.com/office/infopath/2007/PartnerControls"/>
+    <ds:schemaRef ds:uri="7338c9c7-d1b9-4926-a4fb-9b0dcaad4c29"/>
+    <ds:schemaRef ds:uri="54d18dbd-e164-4692-ab98-c32c0cabf19a"/>
   </ds:schemaRefs>
 </ds:datastoreItem>
 </file>
 
-<file path=customXml/itemProps3.xml><?xml version="1.0" encoding="utf-8"?>
+<file path=customXml/itemProps4.xml><?xml version="1.0" encoding="utf-8"?>
 <ds:datastoreItem xmlns:ds="http://schemas.openxmlformats.org/officeDocument/2006/customXml" ds:itemID="{E612E781-8E1D-4880-A18C-E2325DD7BA22}">
   <ds:schemaRefs>
     <ds:schemaRef ds:uri="http://schemas.microsoft.com/office/2006/metadata/contentType"/>
@@ -9782,15 +10536,4 @@
     <ds:schemaRef ds:uri="http://schemas.microsoft.com/internal/obd"/>
   </ds:schemaRefs>
 </ds:datastoreItem>
-</file>
-
-<file path=customXml/itemProps4.xml><?xml version="1.0" encoding="utf-8"?>
-<ds:datastoreItem xmlns:ds="http://schemas.openxmlformats.org/officeDocument/2006/customXml" ds:itemID="{6C56FF9B-ABCC-4773-AFDA-D4B259AD098E}">
-  <ds:schemaRefs>
-    <ds:schemaRef ds:uri="http://schemas.microsoft.com/office/2006/metadata/properties"/>
-    <ds:schemaRef ds:uri="http://schemas.microsoft.com/office/infopath/2007/PartnerControls"/>
-    <ds:schemaRef ds:uri="7338c9c7-d1b9-4926-a4fb-9b0dcaad4c29"/>
-    <ds:schemaRef ds:uri="54d18dbd-e164-4692-ab98-c32c0cabf19a"/>
-  </ds:schemaRefs>
-</ds:datastoreItem>
 </file>
</xml_diff>